<commit_message>
Se elimino el nombre del excompañero Jaime
</commit_message>
<xml_diff>
--- a/Formato-ieee-830.docx
+++ b/Formato-ieee-830.docx
@@ -918,7 +918,7 @@
               </wp:anchor>
             </w:drawing>
           </mc:Choice>
-          <mc:Fallback xmlns:dgm="http://schemas.openxmlformats.org/drawingml/2006/diagram" xmlns:lc="http://schemas.openxmlformats.org/drawingml/2006/lockedCanvas" xmlns:c="http://schemas.openxmlformats.org/drawingml/2006/chart" xmlns:pic="http://schemas.openxmlformats.org/drawingml/2006/picture" xmlns:a="http://schemas.openxmlformats.org/drawingml/2006/main" xmlns:sl="http://schemas.openxmlformats.org/schemaLibrary/2006/main">
+          <mc:Fallback xmlns:sl="http://schemas.openxmlformats.org/schemaLibrary/2006/main" xmlns:a="http://schemas.openxmlformats.org/drawingml/2006/main" xmlns:pic="http://schemas.openxmlformats.org/drawingml/2006/picture" xmlns:c="http://schemas.openxmlformats.org/drawingml/2006/chart" xmlns:lc="http://schemas.openxmlformats.org/drawingml/2006/lockedCanvas" xmlns:dgm="http://schemas.openxmlformats.org/drawingml/2006/diagram">
             <w:drawing>
               <wp:anchor allowOverlap="1" behindDoc="0" distB="0" distT="0" distL="114300" distR="114300" hidden="0" layoutInCell="1" locked="0" relativeHeight="0" simplePos="0">
                 <wp:simplePos x="0" y="0"/>
@@ -1052,7 +1052,7 @@
               </wp:anchor>
             </w:drawing>
           </mc:Choice>
-          <mc:Fallback xmlns:dgm="http://schemas.openxmlformats.org/drawingml/2006/diagram" xmlns:lc="http://schemas.openxmlformats.org/drawingml/2006/lockedCanvas" xmlns:c="http://schemas.openxmlformats.org/drawingml/2006/chart" xmlns:pic="http://schemas.openxmlformats.org/drawingml/2006/picture" xmlns:a="http://schemas.openxmlformats.org/drawingml/2006/main" xmlns:sl="http://schemas.openxmlformats.org/schemaLibrary/2006/main">
+          <mc:Fallback xmlns:sl="http://schemas.openxmlformats.org/schemaLibrary/2006/main" xmlns:a="http://schemas.openxmlformats.org/drawingml/2006/main" xmlns:pic="http://schemas.openxmlformats.org/drawingml/2006/picture" xmlns:c="http://schemas.openxmlformats.org/drawingml/2006/chart" xmlns:lc="http://schemas.openxmlformats.org/drawingml/2006/lockedCanvas" xmlns:dgm="http://schemas.openxmlformats.org/drawingml/2006/diagram">
             <w:drawing>
               <wp:anchor allowOverlap="1" behindDoc="0" distB="0" distT="0" distL="114300" distR="114300" hidden="0" layoutInCell="1" locked="0" relativeHeight="0" simplePos="0">
                 <wp:simplePos x="0" y="0"/>
@@ -1366,27 +1366,7 @@
                 <w:sz w:val="20"/>
                 <w:szCs w:val="20"/>
               </w:rPr>
-              <w:t xml:space="preserve">Verificado </w:t>
-            </w:r>
-            <w:proofErr w:type="spellStart"/>
-            <w:r>
-              <w:rPr>
-                <w:b/>
-                <w:color w:val="000000"/>
-                <w:sz w:val="20"/>
-                <w:szCs w:val="20"/>
-              </w:rPr>
-              <w:t>dep</w:t>
-            </w:r>
-            <w:proofErr w:type="spellEnd"/>
-            <w:r>
-              <w:rPr>
-                <w:b/>
-                <w:color w:val="000000"/>
-                <w:sz w:val="20"/>
-                <w:szCs w:val="20"/>
-              </w:rPr>
-              <w:t>. Calidad.</w:t>
+              <w:t>Verificado dep. Calidad.</w:t>
             </w:r>
           </w:p>
         </w:tc>
@@ -1545,6 +1525,23 @@
           </w:p>
           <w:p>
             <w:pPr>
+              <w:ind w:left="652" w:right="634"/>
+              <w:jc w:val="center"/>
+              <w:rPr>
+                <w:sz w:val="20"/>
+                <w:szCs w:val="20"/>
+              </w:rPr>
+            </w:pPr>
+            <w:r>
+              <w:rPr>
+                <w:sz w:val="20"/>
+                <w:szCs w:val="20"/>
+              </w:rPr>
+              <w:t>Román Ramos Vázquez</w:t>
+            </w:r>
+          </w:p>
+          <w:p>
+            <w:pPr>
               <w:pBdr>
                 <w:top w:val="nil"/>
                 <w:left w:val="nil"/>
@@ -1564,24 +1561,7 @@
                 <w:sz w:val="20"/>
                 <w:szCs w:val="20"/>
               </w:rPr>
-              <w:t>Jaime Vázquez Aguilar</w:t>
-            </w:r>
-          </w:p>
-          <w:p>
-            <w:pPr>
-              <w:ind w:left="652" w:right="634"/>
-              <w:jc w:val="center"/>
-              <w:rPr>
-                <w:sz w:val="20"/>
-                <w:szCs w:val="20"/>
-              </w:rPr>
-            </w:pPr>
-            <w:r>
-              <w:rPr>
-                <w:sz w:val="20"/>
-                <w:szCs w:val="20"/>
-              </w:rPr>
-              <w:t>Román Ramos Vázquez</w:t>
+              <w:t>Juan Manuel Lopez Galeana</w:t>
             </w:r>
           </w:p>
           <w:p>
@@ -1605,23 +1585,7 @@
                 <w:sz w:val="20"/>
                 <w:szCs w:val="20"/>
               </w:rPr>
-              <w:t xml:space="preserve">Juan Manuel </w:t>
-            </w:r>
-            <w:proofErr w:type="spellStart"/>
-            <w:r>
-              <w:rPr>
-                <w:sz w:val="20"/>
-                <w:szCs w:val="20"/>
-              </w:rPr>
-              <w:t>Lopez</w:t>
-            </w:r>
-            <w:proofErr w:type="spellEnd"/>
-            <w:r>
-              <w:rPr>
-                <w:sz w:val="20"/>
-                <w:szCs w:val="20"/>
-              </w:rPr>
-              <w:t xml:space="preserve"> Galeana</w:t>
+              <w:t>Juan Jose Camarena Gomez</w:t>
             </w:r>
           </w:p>
           <w:p>
@@ -1645,33 +1609,8 @@
                 <w:sz w:val="20"/>
                 <w:szCs w:val="20"/>
               </w:rPr>
-              <w:t xml:space="preserve">Juan </w:t>
-            </w:r>
-            <w:proofErr w:type="spellStart"/>
-            <w:r>
-              <w:rPr>
-                <w:sz w:val="20"/>
-                <w:szCs w:val="20"/>
-              </w:rPr>
-              <w:t>Jose</w:t>
-            </w:r>
-            <w:proofErr w:type="spellEnd"/>
-            <w:r>
-              <w:rPr>
-                <w:sz w:val="20"/>
-                <w:szCs w:val="20"/>
-              </w:rPr>
-              <w:t xml:space="preserve"> Camarena </w:t>
-            </w:r>
-            <w:proofErr w:type="spellStart"/>
-            <w:r>
-              <w:rPr>
-                <w:sz w:val="20"/>
-                <w:szCs w:val="20"/>
-              </w:rPr>
-              <w:t>Gomez</w:t>
-            </w:r>
-            <w:proofErr w:type="spellEnd"/>
+              <w:t>Andrely Alejandra Velez Castro</w:t>
+            </w:r>
           </w:p>
           <w:p>
             <w:pPr>
@@ -1689,37 +1628,12 @@
                 <w:szCs w:val="20"/>
               </w:rPr>
             </w:pPr>
-            <w:proofErr w:type="spellStart"/>
             <w:r>
               <w:rPr>
                 <w:sz w:val="20"/>
                 <w:szCs w:val="20"/>
               </w:rPr>
-              <w:t>Andrely</w:t>
-            </w:r>
-            <w:proofErr w:type="spellEnd"/>
-            <w:r>
-              <w:rPr>
-                <w:sz w:val="20"/>
-                <w:szCs w:val="20"/>
-              </w:rPr>
-              <w:t xml:space="preserve"> Alejandra </w:t>
-            </w:r>
-            <w:proofErr w:type="spellStart"/>
-            <w:r>
-              <w:rPr>
-                <w:sz w:val="20"/>
-                <w:szCs w:val="20"/>
-              </w:rPr>
-              <w:t>Velez</w:t>
-            </w:r>
-            <w:proofErr w:type="spellEnd"/>
-            <w:r>
-              <w:rPr>
-                <w:sz w:val="20"/>
-                <w:szCs w:val="20"/>
-              </w:rPr>
-              <w:t xml:space="preserve"> Castro</w:t>
+              <w:t>Cesar Ivan Horta Vidrio</w:t>
             </w:r>
           </w:p>
           <w:p>
@@ -1743,57 +1657,8 @@
                 <w:sz w:val="20"/>
                 <w:szCs w:val="20"/>
               </w:rPr>
-              <w:t xml:space="preserve">Cesar </w:t>
-            </w:r>
-            <w:proofErr w:type="spellStart"/>
-            <w:r>
-              <w:rPr>
-                <w:sz w:val="20"/>
-                <w:szCs w:val="20"/>
-              </w:rPr>
-              <w:t>Ivan</w:t>
-            </w:r>
-            <w:proofErr w:type="spellEnd"/>
-            <w:r>
-              <w:rPr>
-                <w:sz w:val="20"/>
-                <w:szCs w:val="20"/>
-              </w:rPr>
-              <w:t xml:space="preserve"> Horta Vidrio</w:t>
-            </w:r>
-          </w:p>
-          <w:p>
-            <w:pPr>
-              <w:pBdr>
-                <w:top w:val="nil"/>
-                <w:left w:val="nil"/>
-                <w:bottom w:val="nil"/>
-                <w:right w:val="nil"/>
-                <w:between w:val="nil"/>
-              </w:pBdr>
-              <w:ind w:left="652" w:right="634"/>
-              <w:jc w:val="center"/>
-              <w:rPr>
-                <w:sz w:val="20"/>
-                <w:szCs w:val="20"/>
-              </w:rPr>
-            </w:pPr>
-            <w:r>
-              <w:rPr>
-                <w:sz w:val="20"/>
-                <w:szCs w:val="20"/>
-              </w:rPr>
-              <w:t xml:space="preserve">Juan Carlos Acosta </w:t>
-            </w:r>
-            <w:proofErr w:type="spellStart"/>
-            <w:r>
-              <w:rPr>
-                <w:sz w:val="20"/>
-                <w:szCs w:val="20"/>
-              </w:rPr>
-              <w:t>Guzman</w:t>
-            </w:r>
-            <w:proofErr w:type="spellEnd"/>
+              <w:t>Juan Carlos Acosta Guzman</w:t>
+            </w:r>
           </w:p>
         </w:tc>
         <w:tc>
@@ -2228,55 +2093,7 @@
                 <w:sz w:val="20"/>
                 <w:szCs w:val="20"/>
               </w:rPr>
-              <w:t xml:space="preserve">Instituto Tecnológico </w:t>
-            </w:r>
-            <w:proofErr w:type="spellStart"/>
-            <w:r>
-              <w:rPr>
-                <w:sz w:val="20"/>
-                <w:szCs w:val="20"/>
-              </w:rPr>
-              <w:t>Jose</w:t>
-            </w:r>
-            <w:proofErr w:type="spellEnd"/>
-            <w:r>
-              <w:rPr>
-                <w:sz w:val="20"/>
-                <w:szCs w:val="20"/>
-              </w:rPr>
-              <w:t xml:space="preserve"> Mario Molina </w:t>
-            </w:r>
-            <w:proofErr w:type="spellStart"/>
-            <w:r>
-              <w:rPr>
-                <w:sz w:val="20"/>
-                <w:szCs w:val="20"/>
-              </w:rPr>
-              <w:t>Pazquel</w:t>
-            </w:r>
-            <w:proofErr w:type="spellEnd"/>
-            <w:r>
-              <w:rPr>
-                <w:sz w:val="20"/>
-                <w:szCs w:val="20"/>
-              </w:rPr>
-              <w:t xml:space="preserve"> Y </w:t>
-            </w:r>
-            <w:proofErr w:type="spellStart"/>
-            <w:r>
-              <w:rPr>
-                <w:sz w:val="20"/>
-                <w:szCs w:val="20"/>
-              </w:rPr>
-              <w:t>Henriquez</w:t>
-            </w:r>
-            <w:proofErr w:type="spellEnd"/>
-            <w:r>
-              <w:rPr>
-                <w:sz w:val="20"/>
-                <w:szCs w:val="20"/>
-              </w:rPr>
-              <w:t xml:space="preserve">, Unidad Académica La Huerta. </w:t>
+              <w:t xml:space="preserve">Instituto Tecnológico Jose Mario Molina Pazquel Y Henriquez, Unidad Académica La Huerta. </w:t>
             </w:r>
           </w:p>
         </w:tc>
@@ -2833,7 +2650,7 @@
                         </a:xfrm>
                       </wpg:grpSpPr>
                       <wpg:grpSp>
-                        <wpg:cNvPr id="5" name="Grupo 5"/>
+                        <wpg:cNvPr id="19" name="Grupo 5"/>
                         <wpg:cNvGrpSpPr/>
                         <wpg:grpSpPr>
                           <a:xfrm>
@@ -2844,7 +2661,7 @@
                           </a:xfrm>
                         </wpg:grpSpPr>
                         <wps:wsp>
-                          <wps:cNvPr id="18" name="Rectángulo 18"/>
+                          <wps:cNvPr id="20" name="Rectángulo 18"/>
                           <wps:cNvSpPr/>
                           <wps:spPr>
                             <a:xfrm>
@@ -2873,7 +2690,7 @@
                           </wps:bodyPr>
                         </wps:wsp>
                         <wps:wsp>
-                          <wps:cNvPr id="19" name="Conector recto de flecha 19"/>
+                          <wps:cNvPr id="21" name="Conector recto de flecha 19"/>
                           <wps:cNvCnPr/>
                           <wps:spPr>
                             <a:xfrm>
@@ -2899,7 +2716,7 @@
                           <wps:bodyPr/>
                         </wps:wsp>
                         <wps:wsp>
-                          <wps:cNvPr id="20" name="Conector recto de flecha 20"/>
+                          <wps:cNvPr id="22" name="Conector recto de flecha 20"/>
                           <wps:cNvCnPr/>
                           <wps:spPr>
                             <a:xfrm>
@@ -2925,7 +2742,7 @@
                           <wps:bodyPr/>
                         </wps:wsp>
                         <wps:wsp>
-                          <wps:cNvPr id="21" name="Conector recto de flecha 21"/>
+                          <wps:cNvPr id="23" name="Conector recto de flecha 21"/>
                           <wps:cNvCnPr/>
                           <wps:spPr>
                             <a:xfrm>
@@ -2951,7 +2768,7 @@
                           <wps:bodyPr/>
                         </wps:wsp>
                         <wps:wsp>
-                          <wps:cNvPr id="22" name="Conector recto de flecha 22"/>
+                          <wps:cNvPr id="24" name="Conector recto de flecha 22"/>
                           <wps:cNvCnPr/>
                           <wps:spPr>
                             <a:xfrm>
@@ -2985,9 +2802,9 @@
           </mc:Choice>
           <mc:Fallback>
             <w:pict>
-              <v:group w14:anchorId="18C33EAD" id="Grupo 4" o:spid="_x0000_s1040" style="position:absolute;left:0;text-align:left;margin-left:50pt;margin-top:14pt;width:441.5pt;height:.7pt;z-index:251662336;mso-position-horizontal-relative:text;mso-position-vertical-relative:text" coordorigin="31012,37755" coordsize="56070,88" o:gfxdata="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">
-                <v:group id="Grupo 5" o:spid="_x0000_s1041" style="position:absolute;left:31012;top:37755;width:56071;height:89" coordsize="56070,88" o:gfxdata="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">
-                  <v:rect id="Rectángulo 18" o:spid="_x0000_s1042" style="position:absolute;width:56070;height:88;visibility:visible;mso-wrap-style:square;v-text-anchor:middle" o:gfxdata="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" filled="f" stroked="f">
+              <v:group w14:anchorId="18C33EAD" id="Grupo 4" o:spid="_x0000_s1040" style="position:absolute;left:0;text-align:left;margin-left:50pt;margin-top:14pt;width:441.5pt;height:.7pt;z-index:251662336;mso-position-horizontal-relative:text;mso-position-vertical-relative:text" coordorigin="31012,37755" coordsize="56070,88" o:gfxdata="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">
+                <v:group id="_x0000_s1041" style="position:absolute;left:31012;top:37755;width:56071;height:89" coordsize="56070,88" o:gfxdata="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">
+                  <v:rect id="Rectángulo 18" o:spid="_x0000_s1042" style="position:absolute;width:56070;height:88;visibility:visible;mso-wrap-style:square;v-text-anchor:middle" o:gfxdata="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" filled="f" stroked="f">
                     <v:textbox inset="2.53958mm,2.53958mm,2.53958mm,2.53958mm">
                       <w:txbxContent>
                         <w:p>
@@ -2998,16 +2815,16 @@
                       </w:txbxContent>
                     </v:textbox>
                   </v:rect>
-                  <v:shape id="Conector recto de flecha 19" o:spid="_x0000_s1043" type="#_x0000_t32" style="position:absolute;top:38;width:1765;height:0;visibility:visible;mso-wrap-style:square" o:connectortype="straight" o:gfxdata="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" filled="t" strokecolor="blue">
+                  <v:shape id="Conector recto de flecha 19" o:spid="_x0000_s1043" type="#_x0000_t32" style="position:absolute;top:38;width:1765;height:0;visibility:visible;mso-wrap-style:square" o:connectortype="straight" o:gfxdata="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" filled="t" strokecolor="blue">
                     <v:stroke startarrowwidth="narrow" startarrowlength="short" endarrowwidth="narrow" endarrowlength="short"/>
                   </v:shape>
-                  <v:shape id="Conector recto de flecha 20" o:spid="_x0000_s1044" type="#_x0000_t32" style="position:absolute;left:1765;top:50;width:2807;height:0;visibility:visible;mso-wrap-style:square" o:connectortype="straight" o:gfxdata="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" filled="t" strokecolor="#00007f">
+                  <v:shape id="Conector recto de flecha 20" o:spid="_x0000_s1044" type="#_x0000_t32" style="position:absolute;left:1765;top:50;width:2807;height:0;visibility:visible;mso-wrap-style:square" o:connectortype="straight" o:gfxdata="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" filled="t" strokecolor="#00007f">
                     <v:stroke startarrowwidth="narrow" startarrowlength="short" endarrowwidth="narrow" endarrowlength="short"/>
                   </v:shape>
-                  <v:shape id="Conector recto de flecha 21" o:spid="_x0000_s1045" type="#_x0000_t32" style="position:absolute;left:4572;top:38;width:5918;height:0;visibility:visible;mso-wrap-style:square" o:connectortype="straight" o:gfxdata="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" filled="t" strokecolor="blue">
+                  <v:shape id="Conector recto de flecha 21" o:spid="_x0000_s1045" type="#_x0000_t32" style="position:absolute;left:4572;top:38;width:5918;height:0;visibility:visible;mso-wrap-style:square" o:connectortype="straight" o:gfxdata="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" filled="t" strokecolor="blue">
                     <v:stroke startarrowwidth="narrow" startarrowlength="short" endarrowwidth="narrow" endarrowlength="short"/>
                   </v:shape>
-                  <v:shape id="Conector recto de flecha 22" o:spid="_x0000_s1046" type="#_x0000_t32" style="position:absolute;left:10490;top:38;width:45580;height:0;visibility:visible;mso-wrap-style:square" o:connectortype="straight" o:gfxdata="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" filled="t" strokecolor="#00007f">
+                  <v:shape id="Conector recto de flecha 22" o:spid="_x0000_s1046" type="#_x0000_t32" style="position:absolute;left:10490;top:38;width:45580;height:0;visibility:visible;mso-wrap-style:square" o:connectortype="straight" o:gfxdata="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" filled="t" strokecolor="#00007f">
                     <v:stroke startarrowwidth="narrow" startarrowlength="short" endarrowwidth="narrow" endarrowlength="short"/>
                   </v:shape>
                 </v:group>
@@ -3078,7 +2895,7 @@
                 <wp:extent cx="944880" cy="8890"/>
                 <wp:effectExtent l="0" t="0" r="0" b="0"/>
                 <wp:wrapNone/>
-                <wp:docPr id="23" name="Grupo 23"/>
+                <wp:docPr id="5" name="Grupo 5"/>
                 <wp:cNvGraphicFramePr/>
                 <a:graphic xmlns:a="http://schemas.openxmlformats.org/drawingml/2006/main">
                   <a:graphicData uri="http://schemas.microsoft.com/office/word/2010/wordprocessingGroup">
@@ -3093,7 +2910,7 @@
                         </a:xfrm>
                       </wpg:grpSpPr>
                       <wpg:grpSp>
-                        <wpg:cNvPr id="24" name="Grupo 24"/>
+                        <wpg:cNvPr id="18" name="Grupo 24"/>
                         <wpg:cNvGrpSpPr/>
                         <wpg:grpSpPr>
                           <a:xfrm>
@@ -3219,8 +3036,8 @@
           </mc:Choice>
           <mc:Fallback>
             <w:pict>
-              <v:group w14:anchorId="0C0A0ECB" id="Grupo 23" o:spid="_x0000_s1047" style="position:absolute;left:0;text-align:left;margin-left:50pt;margin-top:14pt;width:74.4pt;height:.7pt;z-index:251663360;mso-position-horizontal-relative:text;mso-position-vertical-relative:text" coordorigin="54323,37755" coordsize="9448,88" o:gfxdata="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">
-                <v:group id="Grupo 24" o:spid="_x0000_s1048" style="position:absolute;left:54323;top:37755;width:9449;height:89" coordsize="9448,88" o:gfxdata="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">
+              <v:group w14:anchorId="0C0A0ECB" id="Grupo 5" o:spid="_x0000_s1047" style="position:absolute;left:0;text-align:left;margin-left:50pt;margin-top:14pt;width:74.4pt;height:.7pt;z-index:251663360;mso-position-horizontal-relative:text;mso-position-vertical-relative:text" coordorigin="54323,37755" coordsize="9448,88" o:gfxdata="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">
+                <v:group id="Grupo 24" o:spid="_x0000_s1048" style="position:absolute;left:54323;top:37755;width:9449;height:89" coordsize="9448,88" o:gfxdata="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">
                   <v:rect id="Rectángulo 25" o:spid="_x0000_s1049" style="position:absolute;width:9448;height:88;visibility:visible;mso-wrap-style:square;v-text-anchor:middle" o:gfxdata="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" filled="f" stroked="f">
                     <v:textbox inset="2.53958mm,2.53958mm,2.53958mm,2.53958mm">
                       <w:txbxContent>
@@ -3428,7 +3245,7 @@
                         </a:xfrm>
                       </wpg:grpSpPr>
                       <wpg:grpSp>
-                        <wpg:cNvPr id="31" name="Grupo 31"/>
+                        <wpg:cNvPr id="33" name="Grupo 31"/>
                         <wpg:cNvGrpSpPr/>
                         <wpg:grpSpPr>
                           <a:xfrm>
@@ -3439,7 +3256,7 @@
                           </a:xfrm>
                         </wpg:grpSpPr>
                         <wps:wsp>
-                          <wps:cNvPr id="32" name="Rectángulo 32"/>
+                          <wps:cNvPr id="34" name="Rectángulo 32"/>
                           <wps:cNvSpPr/>
                           <wps:spPr>
                             <a:xfrm>
@@ -3468,7 +3285,7 @@
                           </wps:bodyPr>
                         </wps:wsp>
                         <wps:wsp>
-                          <wps:cNvPr id="33" name="Conector recto de flecha 33"/>
+                          <wps:cNvPr id="35" name="Conector recto de flecha 33"/>
                           <wps:cNvCnPr/>
                           <wps:spPr>
                             <a:xfrm>
@@ -3494,7 +3311,7 @@
                           <wps:bodyPr/>
                         </wps:wsp>
                         <wps:wsp>
-                          <wps:cNvPr id="34" name="Conector recto de flecha 34"/>
+                          <wps:cNvPr id="36" name="Conector recto de flecha 34"/>
                           <wps:cNvCnPr/>
                           <wps:spPr>
                             <a:xfrm>
@@ -3528,9 +3345,9 @@
           </mc:Choice>
           <mc:Fallback>
             <w:pict>
-              <v:group w14:anchorId="335254D8" id="Grupo 30" o:spid="_x0000_s1053" style="position:absolute;left:0;text-align:left;margin-left:86pt;margin-top:14pt;width:405.5pt;height:.6pt;z-index:251664384;mso-position-horizontal-relative:text;mso-position-vertical-relative:text" coordorigin="33298,37761" coordsize="51498,76" o:gfxdata="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">
-                <v:group id="Grupo 31" o:spid="_x0000_s1054" style="position:absolute;left:33298;top:37761;width:51499;height:76" coordsize="51498,76" o:gfxdata="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">
-                  <v:rect id="Rectángulo 32" o:spid="_x0000_s1055" style="position:absolute;width:51498;height:76;visibility:visible;mso-wrap-style:square;v-text-anchor:middle" o:gfxdata="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" filled="f" stroked="f">
+              <v:group w14:anchorId="335254D8" id="Grupo 30" o:spid="_x0000_s1053" style="position:absolute;left:0;text-align:left;margin-left:86pt;margin-top:14pt;width:405.5pt;height:.6pt;z-index:251664384;mso-position-horizontal-relative:text;mso-position-vertical-relative:text" coordorigin="33298,37761" coordsize="51498,76" o:gfxdata="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">
+                <v:group id="_x0000_s1054" style="position:absolute;left:33298;top:37761;width:51499;height:76" coordsize="51498,76" o:gfxdata="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">
+                  <v:rect id="Rectángulo 32" o:spid="_x0000_s1055" style="position:absolute;width:51498;height:76;visibility:visible;mso-wrap-style:square;v-text-anchor:middle" o:gfxdata="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" filled="f" stroked="f">
                     <v:textbox inset="2.53958mm,2.53958mm,2.53958mm,2.53958mm">
                       <w:txbxContent>
                         <w:p>
@@ -3541,10 +3358,10 @@
                       </w:txbxContent>
                     </v:textbox>
                   </v:rect>
-                  <v:shape id="Conector recto de flecha 33" o:spid="_x0000_s1056" type="#_x0000_t32" style="position:absolute;top:38;width:7200;height:0;visibility:visible;mso-wrap-style:square" o:connectortype="straight" o:gfxdata="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" filled="t" strokecolor="blue">
+                  <v:shape id="Conector recto de flecha 33" o:spid="_x0000_s1056" type="#_x0000_t32" style="position:absolute;top:38;width:7200;height:0;visibility:visible;mso-wrap-style:square" o:connectortype="straight" o:gfxdata="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" filled="t" strokecolor="blue">
                     <v:stroke startarrowwidth="narrow" startarrowlength="short" endarrowwidth="narrow" endarrowlength="short"/>
                   </v:shape>
-                  <v:shape id="Conector recto de flecha 34" o:spid="_x0000_s1057" type="#_x0000_t32" style="position:absolute;left:7200;top:38;width:44298;height:0;visibility:visible;mso-wrap-style:square" o:connectortype="straight" o:gfxdata="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" filled="t" strokecolor="#00007f">
+                  <v:shape id="Conector recto de flecha 34" o:spid="_x0000_s1057" type="#_x0000_t32" style="position:absolute;left:7200;top:38;width:44298;height:0;visibility:visible;mso-wrap-style:square" o:connectortype="straight" o:gfxdata="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" filled="t" strokecolor="#00007f">
                     <v:stroke startarrowwidth="narrow" startarrowlength="short" endarrowwidth="narrow" endarrowlength="short"/>
                   </v:shape>
                 </v:group>
@@ -3615,7 +3432,7 @@
                 <wp:extent cx="5607050" cy="8890"/>
                 <wp:effectExtent l="0" t="0" r="0" b="0"/>
                 <wp:wrapNone/>
-                <wp:docPr id="35" name="Grupo 35"/>
+                <wp:docPr id="31" name="Grupo 31"/>
                 <wp:cNvGraphicFramePr/>
                 <a:graphic xmlns:a="http://schemas.openxmlformats.org/drawingml/2006/main">
                   <a:graphicData uri="http://schemas.microsoft.com/office/word/2010/wordprocessingGroup">
@@ -3630,7 +3447,7 @@
                         </a:xfrm>
                       </wpg:grpSpPr>
                       <wpg:grpSp>
-                        <wpg:cNvPr id="36" name="Grupo 36"/>
+                        <wpg:cNvPr id="32" name="Grupo 36"/>
                         <wpg:cNvGrpSpPr/>
                         <wpg:grpSpPr>
                           <a:xfrm>
@@ -3782,8 +3599,8 @@
           </mc:Choice>
           <mc:Fallback>
             <w:pict>
-              <v:group w14:anchorId="6FE87B18" id="Grupo 35" o:spid="_x0000_s1058" style="position:absolute;left:0;text-align:left;margin-left:50pt;margin-top:14pt;width:441.5pt;height:.7pt;z-index:251665408;mso-position-horizontal-relative:text;mso-position-vertical-relative:text" coordorigin="31012,37755" coordsize="56070,88" o:gfxdata="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">
-                <v:group id="Grupo 36" o:spid="_x0000_s1059" style="position:absolute;left:31012;top:37755;width:56071;height:89" coordsize="56070,88" o:gfxdata="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">
+              <v:group w14:anchorId="6FE87B18" id="Grupo 31" o:spid="_x0000_s1058" style="position:absolute;left:0;text-align:left;margin-left:50pt;margin-top:14pt;width:441.5pt;height:.7pt;z-index:251665408;mso-position-horizontal-relative:text;mso-position-vertical-relative:text" coordorigin="31012,37755" coordsize="56070,88" o:gfxdata="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">
+                <v:group id="Grupo 36" o:spid="_x0000_s1059" style="position:absolute;left:31012;top:37755;width:56071;height:89" coordsize="56070,88" o:gfxdata="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">
                   <v:rect id="Rectángulo 37" o:spid="_x0000_s1060" style="position:absolute;width:56070;height:88;visibility:visible;mso-wrap-style:square;v-text-anchor:middle" o:gfxdata="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" filled="f" stroked="f">
                     <v:textbox inset="2.53958mm,2.53958mm,2.53958mm,2.53958mm">
                       <w:txbxContent>
@@ -4057,17 +3874,7 @@
           <w:szCs w:val="20"/>
           <w:u w:val="single"/>
         </w:rPr>
-        <w:t xml:space="preserve"> </w:t>
-      </w:r>
-      <w:r>
-        <w:rPr>
-          <w:b/>
-          <w:color w:val="0000FF"/>
-          <w:sz w:val="20"/>
-          <w:szCs w:val="20"/>
-          <w:u w:val="single"/>
-        </w:rPr>
-        <w:t>Restricciones</w:t>
+        <w:t xml:space="preserve"> Restricciones</w:t>
       </w:r>
     </w:p>
     <w:p>
@@ -4196,7 +4003,7 @@
                         </a:xfrm>
                       </wpg:grpSpPr>
                       <wpg:grpSp>
-                        <wpg:cNvPr id="43" name="Grupo 43"/>
+                        <wpg:cNvPr id="45" name="Grupo 43"/>
                         <wpg:cNvGrpSpPr/>
                         <wpg:grpSpPr>
                           <a:xfrm>
@@ -4207,7 +4014,7 @@
                           </a:xfrm>
                         </wpg:grpSpPr>
                         <wps:wsp>
-                          <wps:cNvPr id="44" name="Rectángulo 44"/>
+                          <wps:cNvPr id="46" name="Rectángulo 44"/>
                           <wps:cNvSpPr/>
                           <wps:spPr>
                             <a:xfrm>
@@ -4236,7 +4043,7 @@
                           </wps:bodyPr>
                         </wps:wsp>
                         <wps:wsp>
-                          <wps:cNvPr id="45" name="Conector recto de flecha 45"/>
+                          <wps:cNvPr id="47" name="Conector recto de flecha 45"/>
                           <wps:cNvCnPr/>
                           <wps:spPr>
                             <a:xfrm>
@@ -4262,7 +4069,7 @@
                           <wps:bodyPr/>
                         </wps:wsp>
                         <wps:wsp>
-                          <wps:cNvPr id="46" name="Conector recto de flecha 46"/>
+                          <wps:cNvPr id="48" name="Conector recto de flecha 46"/>
                           <wps:cNvCnPr/>
                           <wps:spPr>
                             <a:xfrm>
@@ -4296,9 +4103,9 @@
           </mc:Choice>
           <mc:Fallback>
             <w:pict>
-              <v:group w14:anchorId="29B2166B" id="Grupo 42" o:spid="_x0000_s1065" style="position:absolute;left:0;text-align:left;margin-left:74pt;margin-top:14pt;width:417.5pt;height:.6pt;z-index:251666432;mso-position-horizontal-relative:text;mso-position-vertical-relative:text" coordorigin="32536,37761" coordsize="53022,76" o:gfxdata="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">
-                <v:group id="Grupo 43" o:spid="_x0000_s1066" style="position:absolute;left:32536;top:37761;width:53023;height:76" coordsize="53022,76" o:gfxdata="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">
-                  <v:rect id="Rectángulo 44" o:spid="_x0000_s1067" style="position:absolute;width:53022;height:76;visibility:visible;mso-wrap-style:square;v-text-anchor:middle" o:gfxdata="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" filled="f" stroked="f">
+              <v:group w14:anchorId="29B2166B" id="Grupo 42" o:spid="_x0000_s1065" style="position:absolute;left:0;text-align:left;margin-left:74pt;margin-top:14pt;width:417.5pt;height:.6pt;z-index:251666432;mso-position-horizontal-relative:text;mso-position-vertical-relative:text" coordorigin="32536,37761" coordsize="53022,76" o:gfxdata="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">
+                <v:group id="_x0000_s1066" style="position:absolute;left:32536;top:37761;width:53023;height:76" coordsize="53022,76" o:gfxdata="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">
+                  <v:rect id="Rectángulo 44" o:spid="_x0000_s1067" style="position:absolute;width:53022;height:76;visibility:visible;mso-wrap-style:square;v-text-anchor:middle" o:gfxdata="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" filled="f" stroked="f">
                     <v:textbox inset="2.53958mm,2.53958mm,2.53958mm,2.53958mm">
                       <w:txbxContent>
                         <w:p>
@@ -4309,10 +4116,10 @@
                       </w:txbxContent>
                     </v:textbox>
                   </v:rect>
-                  <v:shape id="Conector recto de flecha 45" o:spid="_x0000_s1068" type="#_x0000_t32" style="position:absolute;top:38;width:16700;height:0;visibility:visible;mso-wrap-style:square" o:connectortype="straight" o:gfxdata="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" filled="t" strokecolor="blue">
+                  <v:shape id="Conector recto de flecha 45" o:spid="_x0000_s1068" type="#_x0000_t32" style="position:absolute;top:38;width:16700;height:0;visibility:visible;mso-wrap-style:square" o:connectortype="straight" o:gfxdata="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" filled="t" strokecolor="blue">
                     <v:stroke startarrowwidth="narrow" startarrowlength="short" endarrowwidth="narrow" endarrowlength="short"/>
                   </v:shape>
-                  <v:shape id="Conector recto de flecha 46" o:spid="_x0000_s1069" type="#_x0000_t32" style="position:absolute;left:16687;top:38;width:36335;height:0;visibility:visible;mso-wrap-style:square" o:connectortype="straight" o:gfxdata="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" filled="t" strokecolor="#00007f">
+                  <v:shape id="Conector recto de flecha 46" o:spid="_x0000_s1069" type="#_x0000_t32" style="position:absolute;left:16687;top:38;width:36335;height:0;visibility:visible;mso-wrap-style:square" o:connectortype="straight" o:gfxdata="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" filled="t" strokecolor="#00007f">
                     <v:stroke startarrowwidth="narrow" startarrowlength="short" endarrowwidth="narrow" endarrowlength="short"/>
                   </v:shape>
                 </v:group>
@@ -4384,7 +4191,7 @@
                 <wp:extent cx="2730500" cy="8890"/>
                 <wp:effectExtent l="0" t="0" r="0" b="0"/>
                 <wp:wrapNone/>
-                <wp:docPr id="47" name="Grupo 47"/>
+                <wp:docPr id="43" name="Grupo 43"/>
                 <wp:cNvGraphicFramePr/>
                 <a:graphic xmlns:a="http://schemas.openxmlformats.org/drawingml/2006/main">
                   <a:graphicData uri="http://schemas.microsoft.com/office/word/2010/wordprocessingGroup">
@@ -4399,7 +4206,7 @@
                         </a:xfrm>
                       </wpg:grpSpPr>
                       <wpg:grpSp>
-                        <wpg:cNvPr id="48" name="Grupo 48"/>
+                        <wpg:cNvPr id="44" name="Grupo 48"/>
                         <wpg:cNvGrpSpPr/>
                         <wpg:grpSpPr>
                           <a:xfrm>
@@ -4525,8 +4332,8 @@
           </mc:Choice>
           <mc:Fallback>
             <w:pict>
-              <v:group w14:anchorId="5BA8C14D" id="Grupo 47" o:spid="_x0000_s1070" style="position:absolute;left:0;text-align:left;margin-left:50pt;margin-top:14pt;width:215pt;height:.7pt;z-index:251667456;mso-position-horizontal-relative:text;mso-position-vertical-relative:text" coordorigin="45395,37755" coordsize="27305,88" o:gfxdata="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">
-                <v:group id="Grupo 48" o:spid="_x0000_s1071" style="position:absolute;left:45395;top:37755;width:27305;height:89" coordsize="27305,88" o:gfxdata="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">
+              <v:group w14:anchorId="5BA8C14D" id="Grupo 43" o:spid="_x0000_s1070" style="position:absolute;left:0;text-align:left;margin-left:50pt;margin-top:14pt;width:215pt;height:.7pt;z-index:251667456;mso-position-horizontal-relative:text;mso-position-vertical-relative:text" coordorigin="45395,37755" coordsize="27305,88" o:gfxdata="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">
+                <v:group id="Grupo 48" o:spid="_x0000_s1071" style="position:absolute;left:45395;top:37755;width:27305;height:89" coordsize="27305,88" o:gfxdata="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">
                   <v:rect id="Rectángulo 49" o:spid="_x0000_s1072" style="position:absolute;width:27305;height:88;visibility:visible;mso-wrap-style:square;v-text-anchor:middle" o:gfxdata="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" filled="f" stroked="f">
                     <v:textbox inset="2.53958mm,2.53958mm,2.53958mm,2.53958mm">
                       <w:txbxContent>
@@ -4618,7 +4425,7 @@
                         </a:xfrm>
                       </wpg:grpSpPr>
                       <wpg:grpSp>
-                        <wpg:cNvPr id="54" name="Grupo 54"/>
+                        <wpg:cNvPr id="56" name="Grupo 54"/>
                         <wpg:cNvGrpSpPr/>
                         <wpg:grpSpPr>
                           <a:xfrm>
@@ -4629,7 +4436,7 @@
                           </a:xfrm>
                         </wpg:grpSpPr>
                         <wps:wsp>
-                          <wps:cNvPr id="55" name="Rectángulo 55"/>
+                          <wps:cNvPr id="57" name="Rectángulo 55"/>
                           <wps:cNvSpPr/>
                           <wps:spPr>
                             <a:xfrm>
@@ -4658,7 +4465,7 @@
                           </wps:bodyPr>
                         </wps:wsp>
                         <wps:wsp>
-                          <wps:cNvPr id="56" name="Conector recto de flecha 56"/>
+                          <wps:cNvPr id="58" name="Conector recto de flecha 56"/>
                           <wps:cNvCnPr/>
                           <wps:spPr>
                             <a:xfrm>
@@ -4684,7 +4491,7 @@
                           <wps:bodyPr/>
                         </wps:wsp>
                         <wps:wsp>
-                          <wps:cNvPr id="57" name="Conector recto de flecha 57"/>
+                          <wps:cNvPr id="59" name="Conector recto de flecha 57"/>
                           <wps:cNvCnPr/>
                           <wps:spPr>
                             <a:xfrm>
@@ -4718,9 +4525,9 @@
           </mc:Choice>
           <mc:Fallback>
             <w:pict>
-              <v:group w14:anchorId="216B3E12" id="Grupo 53" o:spid="_x0000_s1076" style="position:absolute;left:0;text-align:left;margin-left:98pt;margin-top:9pt;width:393.5pt;height:.6pt;z-index:251668480;mso-position-horizontal-relative:text;mso-position-vertical-relative:text" coordorigin="34060,37761" coordsize="49974,76" o:gfxdata="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">
-                <v:group id="Grupo 54" o:spid="_x0000_s1077" style="position:absolute;left:34060;top:37761;width:49975;height:76" coordsize="49974,76" o:gfxdata="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">
-                  <v:rect id="Rectángulo 55" o:spid="_x0000_s1078" style="position:absolute;width:49974;height:76;visibility:visible;mso-wrap-style:square;v-text-anchor:middle" o:gfxdata="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" filled="f" stroked="f">
+              <v:group w14:anchorId="216B3E12" id="Grupo 53" o:spid="_x0000_s1076" style="position:absolute;left:0;text-align:left;margin-left:98pt;margin-top:9pt;width:393.5pt;height:.6pt;z-index:251668480;mso-position-horizontal-relative:text;mso-position-vertical-relative:text" coordorigin="34060,37761" coordsize="49974,76" o:gfxdata="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">
+                <v:group id="_x0000_s1077" style="position:absolute;left:34060;top:37761;width:49975;height:76" coordsize="49974,76" o:gfxdata="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">
+                  <v:rect id="Rectángulo 55" o:spid="_x0000_s1078" style="position:absolute;width:49974;height:76;visibility:visible;mso-wrap-style:square;v-text-anchor:middle" o:gfxdata="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" filled="f" stroked="f">
                     <v:textbox inset="2.53958mm,2.53958mm,2.53958mm,2.53958mm">
                       <w:txbxContent>
                         <w:p>
@@ -4731,10 +4538,10 @@
                       </w:txbxContent>
                     </v:textbox>
                   </v:rect>
-                  <v:shape id="Conector recto de flecha 56" o:spid="_x0000_s1079" type="#_x0000_t32" style="position:absolute;top:38;width:11861;height:0;visibility:visible;mso-wrap-style:square" o:connectortype="straight" o:gfxdata="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" filled="t" strokecolor="blue">
+                  <v:shape id="Conector recto de flecha 56" o:spid="_x0000_s1079" type="#_x0000_t32" style="position:absolute;top:38;width:11861;height:0;visibility:visible;mso-wrap-style:square" o:connectortype="straight" o:gfxdata="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" filled="t" strokecolor="blue">
                     <v:stroke startarrowwidth="narrow" startarrowlength="short" endarrowwidth="narrow" endarrowlength="short"/>
                   </v:shape>
-                  <v:shape id="Conector recto de flecha 57" o:spid="_x0000_s1080" type="#_x0000_t32" style="position:absolute;left:11849;top:38;width:38125;height:0;visibility:visible;mso-wrap-style:square" o:connectortype="straight" o:gfxdata="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" filled="t" strokecolor="#00007f">
+                  <v:shape id="Conector recto de flecha 57" o:spid="_x0000_s1080" type="#_x0000_t32" style="position:absolute;left:11849;top:38;width:38125;height:0;visibility:visible;mso-wrap-style:square" o:connectortype="straight" o:gfxdata="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" filled="t" strokecolor="#00007f">
                     <v:stroke startarrowwidth="narrow" startarrowlength="short" endarrowwidth="narrow" endarrowlength="short"/>
                   </v:shape>
                 </v:group>
@@ -4795,7 +4602,7 @@
                 <wp:extent cx="5454650" cy="8890"/>
                 <wp:effectExtent l="0" t="0" r="0" b="0"/>
                 <wp:wrapNone/>
-                <wp:docPr id="58" name="Grupo 58"/>
+                <wp:docPr id="54" name="Grupo 54"/>
                 <wp:cNvGraphicFramePr/>
                 <a:graphic xmlns:a="http://schemas.openxmlformats.org/drawingml/2006/main">
                   <a:graphicData uri="http://schemas.microsoft.com/office/word/2010/wordprocessingGroup">
@@ -4810,7 +4617,7 @@
                         </a:xfrm>
                       </wpg:grpSpPr>
                       <wpg:grpSp>
-                        <wpg:cNvPr id="59" name="Grupo 59"/>
+                        <wpg:cNvPr id="55" name="Grupo 59"/>
                         <wpg:cNvGrpSpPr/>
                         <wpg:grpSpPr>
                           <a:xfrm>
@@ -4962,8 +4769,8 @@
           </mc:Choice>
           <mc:Fallback>
             <w:pict>
-              <v:group w14:anchorId="6558A066" id="Grupo 58" o:spid="_x0000_s1081" style="position:absolute;left:0;text-align:left;margin-left:62pt;margin-top:9pt;width:429.5pt;height:.7pt;z-index:251669504;mso-position-horizontal-relative:text;mso-position-vertical-relative:text" coordorigin="31774,37755" coordsize="54546,88" o:gfxdata="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">
-                <v:group id="Grupo 59" o:spid="_x0000_s1082" style="position:absolute;left:31774;top:37755;width:54547;height:89" coordsize="54546,88" o:gfxdata="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">
+              <v:group w14:anchorId="6558A066" id="Grupo 54" o:spid="_x0000_s1081" style="position:absolute;left:0;text-align:left;margin-left:62pt;margin-top:9pt;width:429.5pt;height:.7pt;z-index:251669504;mso-position-horizontal-relative:text;mso-position-vertical-relative:text" coordorigin="31774,37755" coordsize="54546,88" o:gfxdata="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">
+                <v:group id="Grupo 59" o:spid="_x0000_s1082" style="position:absolute;left:31774;top:37755;width:54547;height:89" coordsize="54546,88" o:gfxdata="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">
                   <v:rect id="Rectángulo 60" o:spid="_x0000_s1083" style="position:absolute;width:54546;height:88;visibility:visible;mso-wrap-style:square;v-text-anchor:middle" o:gfxdata="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" filled="f" stroked="f">
                     <v:textbox inset="2.53958mm,2.53958mm,2.53958mm,2.53958mm">
                       <w:txbxContent>
@@ -5092,7 +4899,7 @@
                         </a:xfrm>
                       </wpg:grpSpPr>
                       <wpg:grpSp>
-                        <wpg:cNvPr id="66" name="Grupo 66"/>
+                        <wpg:cNvPr id="68" name="Grupo 66"/>
                         <wpg:cNvGrpSpPr/>
                         <wpg:grpSpPr>
                           <a:xfrm>
@@ -5103,7 +4910,7 @@
                           </a:xfrm>
                         </wpg:grpSpPr>
                         <wps:wsp>
-                          <wps:cNvPr id="67" name="Rectángulo 67"/>
+                          <wps:cNvPr id="69" name="Rectángulo 67"/>
                           <wps:cNvSpPr/>
                           <wps:spPr>
                             <a:xfrm>
@@ -5132,7 +4939,7 @@
                           </wps:bodyPr>
                         </wps:wsp>
                         <wps:wsp>
-                          <wps:cNvPr id="68" name="Conector recto de flecha 68"/>
+                          <wps:cNvPr id="70" name="Conector recto de flecha 68"/>
                           <wps:cNvCnPr/>
                           <wps:spPr>
                             <a:xfrm>
@@ -5158,7 +4965,7 @@
                           <wps:bodyPr/>
                         </wps:wsp>
                         <wps:wsp>
-                          <wps:cNvPr id="69" name="Conector recto de flecha 69"/>
+                          <wps:cNvPr id="71" name="Conector recto de flecha 69"/>
                           <wps:cNvCnPr/>
                           <wps:spPr>
                             <a:xfrm>
@@ -5184,7 +4991,7 @@
                           <wps:bodyPr/>
                         </wps:wsp>
                         <wps:wsp>
-                          <wps:cNvPr id="70" name="Conector recto de flecha 70"/>
+                          <wps:cNvPr id="72" name="Conector recto de flecha 70"/>
                           <wps:cNvCnPr/>
                           <wps:spPr>
                             <a:xfrm>
@@ -5210,7 +5017,7 @@
                           <wps:bodyPr/>
                         </wps:wsp>
                         <wps:wsp>
-                          <wps:cNvPr id="71" name="Conector recto de flecha 71"/>
+                          <wps:cNvPr id="73" name="Conector recto de flecha 71"/>
                           <wps:cNvCnPr/>
                           <wps:spPr>
                             <a:xfrm>
@@ -5244,9 +5051,9 @@
           </mc:Choice>
           <mc:Fallback>
             <w:pict>
-              <v:group w14:anchorId="0479423A" id="Grupo 65" o:spid="_x0000_s1088" style="position:absolute;left:0;text-align:left;margin-left:62pt;margin-top:9pt;width:429.5pt;height:.7pt;z-index:-251645952;mso-position-horizontal-relative:text;mso-position-vertical-relative:text" coordorigin="31774,37755" coordsize="54546,88" o:gfxdata="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">
-                <v:group id="Grupo 66" o:spid="_x0000_s1089" style="position:absolute;left:31774;top:37755;width:54547;height:89" coordsize="54546,88" o:gfxdata="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">
-                  <v:rect id="Rectángulo 67" o:spid="_x0000_s1090" style="position:absolute;width:54546;height:88;visibility:visible;mso-wrap-style:square;v-text-anchor:middle" o:gfxdata="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" filled="f" stroked="f">
+              <v:group w14:anchorId="0479423A" id="Grupo 65" o:spid="_x0000_s1088" style="position:absolute;left:0;text-align:left;margin-left:62pt;margin-top:9pt;width:429.5pt;height:.7pt;z-index:-251645952;mso-position-horizontal-relative:text;mso-position-vertical-relative:text" coordorigin="31774,37755" coordsize="54546,88" o:gfxdata="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">
+                <v:group id="_x0000_s1089" style="position:absolute;left:31774;top:37755;width:54547;height:89" coordsize="54546,88" o:gfxdata="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">
+                  <v:rect id="Rectángulo 67" o:spid="_x0000_s1090" style="position:absolute;width:54546;height:88;visibility:visible;mso-wrap-style:square;v-text-anchor:middle" o:gfxdata="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" filled="f" stroked="f">
                     <v:textbox inset="2.53958mm,2.53958mm,2.53958mm,2.53958mm">
                       <w:txbxContent>
                         <w:p>
@@ -5257,16 +5064,16 @@
                       </w:txbxContent>
                     </v:textbox>
                   </v:rect>
-                  <v:shape id="Conector recto de flecha 68" o:spid="_x0000_s1091" type="#_x0000_t32" style="position:absolute;top:38;width:2832;height:0;visibility:visible;mso-wrap-style:square" o:connectortype="straight" o:gfxdata="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" filled="t" strokecolor="blue">
+                  <v:shape id="Conector recto de flecha 68" o:spid="_x0000_s1091" type="#_x0000_t32" style="position:absolute;top:38;width:2832;height:0;visibility:visible;mso-wrap-style:square" o:connectortype="straight" o:gfxdata="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" filled="t" strokecolor="blue">
                     <v:stroke startarrowwidth="narrow" startarrowlength="short" endarrowwidth="narrow" endarrowlength="short"/>
                   </v:shape>
-                  <v:shape id="Conector recto de flecha 69" o:spid="_x0000_s1092" type="#_x0000_t32" style="position:absolute;left:2819;top:50;width:1753;height:0;visibility:visible;mso-wrap-style:square" o:connectortype="straight" o:gfxdata="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" filled="t" strokecolor="#00007f">
+                  <v:shape id="Conector recto de flecha 69" o:spid="_x0000_s1092" type="#_x0000_t32" style="position:absolute;left:2819;top:50;width:1753;height:0;visibility:visible;mso-wrap-style:square" o:connectortype="straight" o:gfxdata="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" filled="t" strokecolor="#00007f">
                     <v:stroke startarrowwidth="narrow" startarrowlength="short" endarrowwidth="narrow" endarrowlength="short"/>
                   </v:shape>
-                  <v:shape id="Conector recto de flecha 70" o:spid="_x0000_s1093" type="#_x0000_t32" style="position:absolute;left:4572;top:38;width:12496;height:0;visibility:visible;mso-wrap-style:square" o:connectortype="straight" o:gfxdata="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" filled="t" strokecolor="blue">
+                  <v:shape id="Conector recto de flecha 70" o:spid="_x0000_s1093" type="#_x0000_t32" style="position:absolute;left:4572;top:38;width:12496;height:0;visibility:visible;mso-wrap-style:square" o:connectortype="straight" o:gfxdata="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" filled="t" strokecolor="blue">
                     <v:stroke startarrowwidth="narrow" startarrowlength="short" endarrowwidth="narrow" endarrowlength="short"/>
                   </v:shape>
-                  <v:shape id="Conector recto de flecha 71" o:spid="_x0000_s1094" type="#_x0000_t32" style="position:absolute;left:17056;top:38;width:37490;height:0;visibility:visible;mso-wrap-style:square" o:connectortype="straight" o:gfxdata="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" filled="t" strokecolor="#00007f">
+                  <v:shape id="Conector recto de flecha 71" o:spid="_x0000_s1094" type="#_x0000_t32" style="position:absolute;left:17056;top:38;width:37490;height:0;visibility:visible;mso-wrap-style:square" o:connectortype="straight" o:gfxdata="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" filled="t" strokecolor="#00007f">
                     <v:stroke startarrowwidth="narrow" startarrowlength="short" endarrowwidth="narrow" endarrowlength="short"/>
                   </v:shape>
                 </v:group>
@@ -5366,7 +5173,7 @@
                 <wp:extent cx="4997450" cy="7620"/>
                 <wp:effectExtent l="0" t="0" r="0" b="0"/>
                 <wp:wrapNone/>
-                <wp:docPr id="72" name="Grupo 72"/>
+                <wp:docPr id="66" name="Grupo 66"/>
                 <wp:cNvGraphicFramePr/>
                 <a:graphic xmlns:a="http://schemas.openxmlformats.org/drawingml/2006/main">
                   <a:graphicData uri="http://schemas.microsoft.com/office/word/2010/wordprocessingGroup">
@@ -5381,7 +5188,7 @@
                         </a:xfrm>
                       </wpg:grpSpPr>
                       <wpg:grpSp>
-                        <wpg:cNvPr id="73" name="Grupo 73"/>
+                        <wpg:cNvPr id="67" name="Grupo 73"/>
                         <wpg:cNvGrpSpPr/>
                         <wpg:grpSpPr>
                           <a:xfrm>
@@ -5481,8 +5288,8 @@
           </mc:Choice>
           <mc:Fallback>
             <w:pict>
-              <v:group w14:anchorId="64DEFBD7" id="Grupo 72" o:spid="_x0000_s1095" style="position:absolute;left:0;text-align:left;margin-left:98pt;margin-top:9pt;width:393.5pt;height:.6pt;z-index:251671552;mso-position-horizontal-relative:text;mso-position-vertical-relative:text" coordorigin="34060,37761" coordsize="49974,76" o:gfxdata="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">
-                <v:group id="Grupo 73" o:spid="_x0000_s1096" style="position:absolute;left:34060;top:37761;width:49975;height:76" coordsize="49974,76" o:gfxdata="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">
+              <v:group w14:anchorId="64DEFBD7" id="Grupo 66" o:spid="_x0000_s1095" style="position:absolute;left:0;text-align:left;margin-left:98pt;margin-top:9pt;width:393.5pt;height:.6pt;z-index:251671552;mso-position-horizontal-relative:text;mso-position-vertical-relative:text" coordorigin="34060,37761" coordsize="49974,76" o:gfxdata="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">
+                <v:group id="Grupo 73" o:spid="_x0000_s1096" style="position:absolute;left:34060;top:37761;width:49975;height:76" coordsize="49974,76" o:gfxdata="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">
                   <v:rect id="Rectángulo 74" o:spid="_x0000_s1097" style="position:absolute;width:49974;height:76;visibility:visible;mso-wrap-style:square;v-text-anchor:middle" o:gfxdata="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" filled="f" stroked="f">
                     <v:textbox inset="2.53958mm,2.53958mm,2.53958mm,2.53958mm">
                       <w:txbxContent>
@@ -5573,7 +5380,7 @@
                         </a:xfrm>
                       </wpg:grpSpPr>
                       <wpg:grpSp>
-                        <wpg:cNvPr id="78" name="Grupo 78"/>
+                        <wpg:cNvPr id="80" name="Grupo 78"/>
                         <wpg:cNvGrpSpPr/>
                         <wpg:grpSpPr>
                           <a:xfrm>
@@ -5584,7 +5391,7 @@
                           </a:xfrm>
                         </wpg:grpSpPr>
                         <wps:wsp>
-                          <wps:cNvPr id="79" name="Rectángulo 79"/>
+                          <wps:cNvPr id="81" name="Rectángulo 79"/>
                           <wps:cNvSpPr/>
                           <wps:spPr>
                             <a:xfrm>
@@ -5613,7 +5420,7 @@
                           </wps:bodyPr>
                         </wps:wsp>
                         <wps:wsp>
-                          <wps:cNvPr id="80" name="Conector recto de flecha 80"/>
+                          <wps:cNvPr id="82" name="Conector recto de flecha 80"/>
                           <wps:cNvCnPr/>
                           <wps:spPr>
                             <a:xfrm>
@@ -5639,7 +5446,7 @@
                           <wps:bodyPr/>
                         </wps:wsp>
                         <wps:wsp>
-                          <wps:cNvPr id="81" name="Conector recto de flecha 81"/>
+                          <wps:cNvPr id="83" name="Conector recto de flecha 81"/>
                           <wps:cNvCnPr/>
                           <wps:spPr>
                             <a:xfrm>
@@ -5665,7 +5472,7 @@
                           <wps:bodyPr/>
                         </wps:wsp>
                         <wps:wsp>
-                          <wps:cNvPr id="82" name="Conector recto de flecha 82"/>
+                          <wps:cNvPr id="84" name="Conector recto de flecha 82"/>
                           <wps:cNvCnPr/>
                           <wps:spPr>
                             <a:xfrm>
@@ -5691,7 +5498,7 @@
                           <wps:bodyPr/>
                         </wps:wsp>
                         <wps:wsp>
-                          <wps:cNvPr id="83" name="Conector recto de flecha 83"/>
+                          <wps:cNvPr id="85" name="Conector recto de flecha 83"/>
                           <wps:cNvCnPr/>
                           <wps:spPr>
                             <a:xfrm>
@@ -5725,9 +5532,9 @@
           </mc:Choice>
           <mc:Fallback>
             <w:pict>
-              <v:group w14:anchorId="469FE5BC" id="Grupo 77" o:spid="_x0000_s1100" style="position:absolute;left:0;text-align:left;margin-left:62pt;margin-top:9pt;width:429.5pt;height:.7pt;z-index:251672576;mso-position-horizontal-relative:text;mso-position-vertical-relative:text" coordorigin="31774,37755" coordsize="54546,88" o:gfxdata="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">
-                <v:group id="Grupo 78" o:spid="_x0000_s1101" style="position:absolute;left:31774;top:37755;width:54547;height:89" coordsize="54546,88" o:gfxdata="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">
-                  <v:rect id="Rectángulo 79" o:spid="_x0000_s1102" style="position:absolute;width:54546;height:88;visibility:visible;mso-wrap-style:square;v-text-anchor:middle" o:gfxdata="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" filled="f" stroked="f">
+              <v:group w14:anchorId="469FE5BC" id="Grupo 77" o:spid="_x0000_s1100" style="position:absolute;left:0;text-align:left;margin-left:62pt;margin-top:9pt;width:429.5pt;height:.7pt;z-index:251672576;mso-position-horizontal-relative:text;mso-position-vertical-relative:text" coordorigin="31774,37755" coordsize="54546,88" o:gfxdata="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">
+                <v:group id="_x0000_s1101" style="position:absolute;left:31774;top:37755;width:54547;height:89" coordsize="54546,88" o:gfxdata="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">
+                  <v:rect id="Rectángulo 79" o:spid="_x0000_s1102" style="position:absolute;width:54546;height:88;visibility:visible;mso-wrap-style:square;v-text-anchor:middle" o:gfxdata="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" filled="f" stroked="f">
                     <v:textbox inset="2.53958mm,2.53958mm,2.53958mm,2.53958mm">
                       <w:txbxContent>
                         <w:p>
@@ -5738,16 +5545,16 @@
                       </w:txbxContent>
                     </v:textbox>
                   </v:rect>
-                  <v:shape id="Conector recto de flecha 80" o:spid="_x0000_s1103" type="#_x0000_t32" style="position:absolute;top:38;width:2832;height:0;visibility:visible;mso-wrap-style:square" o:connectortype="straight" o:gfxdata="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" filled="t" strokecolor="blue">
+                  <v:shape id="Conector recto de flecha 80" o:spid="_x0000_s1103" type="#_x0000_t32" style="position:absolute;top:38;width:2832;height:0;visibility:visible;mso-wrap-style:square" o:connectortype="straight" o:gfxdata="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" filled="t" strokecolor="blue">
                     <v:stroke startarrowwidth="narrow" startarrowlength="short" endarrowwidth="narrow" endarrowlength="short"/>
                   </v:shape>
-                  <v:shape id="Conector recto de flecha 81" o:spid="_x0000_s1104" type="#_x0000_t32" style="position:absolute;left:2819;top:50;width:1753;height:0;visibility:visible;mso-wrap-style:square" o:connectortype="straight" o:gfxdata="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" filled="t" strokecolor="#00007f">
+                  <v:shape id="Conector recto de flecha 81" o:spid="_x0000_s1104" type="#_x0000_t32" style="position:absolute;left:2819;top:50;width:1753;height:0;visibility:visible;mso-wrap-style:square" o:connectortype="straight" o:gfxdata="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" filled="t" strokecolor="#00007f">
                     <v:stroke startarrowwidth="narrow" startarrowlength="short" endarrowwidth="narrow" endarrowlength="short"/>
                   </v:shape>
-                  <v:shape id="Conector recto de flecha 82" o:spid="_x0000_s1105" type="#_x0000_t32" style="position:absolute;left:4572;top:38;width:11798;height:0;visibility:visible;mso-wrap-style:square" o:connectortype="straight" o:gfxdata="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" filled="t" strokecolor="blue">
+                  <v:shape id="Conector recto de flecha 82" o:spid="_x0000_s1105" type="#_x0000_t32" style="position:absolute;left:4572;top:38;width:11798;height:0;visibility:visible;mso-wrap-style:square" o:connectortype="straight" o:gfxdata="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" filled="t" strokecolor="blue">
                     <v:stroke startarrowwidth="narrow" startarrowlength="short" endarrowwidth="narrow" endarrowlength="short"/>
                   </v:shape>
-                  <v:shape id="Conector recto de flecha 83" o:spid="_x0000_s1106" type="#_x0000_t32" style="position:absolute;left:16357;top:38;width:38189;height:0;visibility:visible;mso-wrap-style:square" o:connectortype="straight" o:gfxdata="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" filled="t" strokecolor="#00007f">
+                  <v:shape id="Conector recto de flecha 83" o:spid="_x0000_s1106" type="#_x0000_t32" style="position:absolute;left:16357;top:38;width:38189;height:0;visibility:visible;mso-wrap-style:square" o:connectortype="straight" o:gfxdata="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" filled="t" strokecolor="#00007f">
                     <v:stroke startarrowwidth="narrow" startarrowlength="short" endarrowwidth="narrow" endarrowlength="short"/>
                   </v:shape>
                 </v:group>
@@ -5808,7 +5615,7 @@
                 <wp:extent cx="5454650" cy="8890"/>
                 <wp:effectExtent l="0" t="0" r="0" b="0"/>
                 <wp:wrapNone/>
-                <wp:docPr id="84" name="Grupo 84"/>
+                <wp:docPr id="78" name="Grupo 78"/>
                 <wp:cNvGraphicFramePr/>
                 <a:graphic xmlns:a="http://schemas.openxmlformats.org/drawingml/2006/main">
                   <a:graphicData uri="http://schemas.microsoft.com/office/word/2010/wordprocessingGroup">
@@ -5823,7 +5630,7 @@
                         </a:xfrm>
                       </wpg:grpSpPr>
                       <wpg:grpSp>
-                        <wpg:cNvPr id="85" name="Grupo 85"/>
+                        <wpg:cNvPr id="79" name="Grupo 85"/>
                         <wpg:cNvGrpSpPr/>
                         <wpg:grpSpPr>
                           <a:xfrm>
@@ -5975,8 +5782,8 @@
           </mc:Choice>
           <mc:Fallback>
             <w:pict>
-              <v:group w14:anchorId="6BDD7B59" id="Grupo 84" o:spid="_x0000_s1107" style="position:absolute;left:0;text-align:left;margin-left:62pt;margin-top:9pt;width:429.5pt;height:.7pt;z-index:251673600;mso-position-horizontal-relative:text;mso-position-vertical-relative:text" coordorigin="31774,37755" coordsize="54546,88" o:gfxdata="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">
-                <v:group id="Grupo 85" o:spid="_x0000_s1108" style="position:absolute;left:31774;top:37755;width:54547;height:89" coordsize="54546,88" o:gfxdata="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">
+              <v:group w14:anchorId="6BDD7B59" id="Grupo 78" o:spid="_x0000_s1107" style="position:absolute;left:0;text-align:left;margin-left:62pt;margin-top:9pt;width:429.5pt;height:.7pt;z-index:251673600;mso-position-horizontal-relative:text;mso-position-vertical-relative:text" coordorigin="31774,37755" coordsize="54546,88" o:gfxdata="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">
+                <v:group id="Grupo 85" o:spid="_x0000_s1108" style="position:absolute;left:31774;top:37755;width:54547;height:89" coordsize="54546,88" o:gfxdata="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">
                   <v:rect id="Rectángulo 86" o:spid="_x0000_s1109" style="position:absolute;width:54546;height:88;visibility:visible;mso-wrap-style:square;v-text-anchor:middle" o:gfxdata="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" filled="f" stroked="f">
                     <v:textbox inset="2.53958mm,2.53958mm,2.53958mm,2.53958mm">
                       <w:txbxContent>
@@ -6073,7 +5880,7 @@
                         </a:xfrm>
                       </wpg:grpSpPr>
                       <wpg:grpSp>
-                        <wpg:cNvPr id="92" name="Grupo 92"/>
+                        <wpg:cNvPr id="94" name="Grupo 92"/>
                         <wpg:cNvGrpSpPr/>
                         <wpg:grpSpPr>
                           <a:xfrm>
@@ -6084,7 +5891,7 @@
                           </a:xfrm>
                         </wpg:grpSpPr>
                         <wps:wsp>
-                          <wps:cNvPr id="93" name="Rectángulo 93"/>
+                          <wps:cNvPr id="95" name="Rectángulo 93"/>
                           <wps:cNvSpPr/>
                           <wps:spPr>
                             <a:xfrm>
@@ -6113,7 +5920,7 @@
                           </wps:bodyPr>
                         </wps:wsp>
                         <wps:wsp>
-                          <wps:cNvPr id="94" name="Conector recto de flecha 94"/>
+                          <wps:cNvPr id="96" name="Conector recto de flecha 94"/>
                           <wps:cNvCnPr/>
                           <wps:spPr>
                             <a:xfrm>
@@ -6139,7 +5946,7 @@
                           <wps:bodyPr/>
                         </wps:wsp>
                         <wps:wsp>
-                          <wps:cNvPr id="95" name="Conector recto de flecha 95"/>
+                          <wps:cNvPr id="97" name="Conector recto de flecha 95"/>
                           <wps:cNvCnPr/>
                           <wps:spPr>
                             <a:xfrm>
@@ -6165,7 +5972,7 @@
                           <wps:bodyPr/>
                         </wps:wsp>
                         <wps:wsp>
-                          <wps:cNvPr id="96" name="Conector recto de flecha 96"/>
+                          <wps:cNvPr id="98" name="Conector recto de flecha 96"/>
                           <wps:cNvCnPr/>
                           <wps:spPr>
                             <a:xfrm>
@@ -6191,7 +5998,7 @@
                           <wps:bodyPr/>
                         </wps:wsp>
                         <wps:wsp>
-                          <wps:cNvPr id="97" name="Conector recto de flecha 97"/>
+                          <wps:cNvPr id="99" name="Conector recto de flecha 97"/>
                           <wps:cNvCnPr/>
                           <wps:spPr>
                             <a:xfrm>
@@ -6225,9 +6032,9 @@
           </mc:Choice>
           <mc:Fallback>
             <w:pict>
-              <v:group w14:anchorId="5448403E" id="Grupo 91" o:spid="_x0000_s1114" style="position:absolute;left:0;text-align:left;margin-left:62pt;margin-top:9pt;width:429.5pt;height:.7pt;z-index:251674624;mso-position-horizontal-relative:text;mso-position-vertical-relative:text" coordorigin="31774,37755" coordsize="54546,88" o:gfxdata="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">
-                <v:group id="Grupo 92" o:spid="_x0000_s1115" style="position:absolute;left:31774;top:37755;width:54547;height:89" coordsize="54546,88" o:gfxdata="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">
-                  <v:rect id="Rectángulo 93" o:spid="_x0000_s1116" style="position:absolute;width:54546;height:88;visibility:visible;mso-wrap-style:square;v-text-anchor:middle" o:gfxdata="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" filled="f" stroked="f">
+              <v:group w14:anchorId="5448403E" id="Grupo 91" o:spid="_x0000_s1114" style="position:absolute;left:0;text-align:left;margin-left:62pt;margin-top:9pt;width:429.5pt;height:.7pt;z-index:251674624;mso-position-horizontal-relative:text;mso-position-vertical-relative:text" coordorigin="31774,37755" coordsize="54546,88" o:gfxdata="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">
+                <v:group id="_x0000_s1115" style="position:absolute;left:31774;top:37755;width:54547;height:89" coordsize="54546,88" o:gfxdata="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">
+                  <v:rect id="Rectángulo 93" o:spid="_x0000_s1116" style="position:absolute;width:54546;height:88;visibility:visible;mso-wrap-style:square;v-text-anchor:middle" o:gfxdata="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" filled="f" stroked="f">
                     <v:textbox inset="2.53958mm,2.53958mm,2.53958mm,2.53958mm">
                       <w:txbxContent>
                         <w:p>
@@ -6238,16 +6045,16 @@
                       </w:txbxContent>
                     </v:textbox>
                   </v:rect>
-                  <v:shape id="Conector recto de flecha 94" o:spid="_x0000_s1117" type="#_x0000_t32" style="position:absolute;top:38;width:2832;height:0;visibility:visible;mso-wrap-style:square" o:connectortype="straight" o:gfxdata="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" filled="t" strokecolor="blue">
+                  <v:shape id="Conector recto de flecha 94" o:spid="_x0000_s1117" type="#_x0000_t32" style="position:absolute;top:38;width:2832;height:0;visibility:visible;mso-wrap-style:square" o:connectortype="straight" o:gfxdata="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" filled="t" strokecolor="blue">
                     <v:stroke startarrowwidth="narrow" startarrowlength="short" endarrowwidth="narrow" endarrowlength="short"/>
                   </v:shape>
-                  <v:shape id="Conector recto de flecha 95" o:spid="_x0000_s1118" type="#_x0000_t32" style="position:absolute;left:2819;top:50;width:1753;height:0;visibility:visible;mso-wrap-style:square" o:connectortype="straight" o:gfxdata="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" filled="t" strokecolor="#00007f">
+                  <v:shape id="Conector recto de flecha 95" o:spid="_x0000_s1118" type="#_x0000_t32" style="position:absolute;left:2819;top:50;width:1753;height:0;visibility:visible;mso-wrap-style:square" o:connectortype="straight" o:gfxdata="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" filled="t" strokecolor="#00007f">
                     <v:stroke startarrowwidth="narrow" startarrowlength="short" endarrowwidth="narrow" endarrowlength="short"/>
                   </v:shape>
-                  <v:shape id="Conector recto de flecha 96" o:spid="_x0000_s1119" type="#_x0000_t32" style="position:absolute;left:4572;top:38;width:11798;height:0;visibility:visible;mso-wrap-style:square" o:connectortype="straight" o:gfxdata="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" filled="t" strokecolor="blue">
+                  <v:shape id="Conector recto de flecha 96" o:spid="_x0000_s1119" type="#_x0000_t32" style="position:absolute;left:4572;top:38;width:11798;height:0;visibility:visible;mso-wrap-style:square" o:connectortype="straight" o:gfxdata="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" filled="t" strokecolor="blue">
                     <v:stroke startarrowwidth="narrow" startarrowlength="short" endarrowwidth="narrow" endarrowlength="short"/>
                   </v:shape>
-                  <v:shape id="Conector recto de flecha 97" o:spid="_x0000_s1120" type="#_x0000_t32" style="position:absolute;left:16357;top:38;width:38189;height:0;visibility:visible;mso-wrap-style:square" o:connectortype="straight" o:gfxdata="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" filled="t" strokecolor="#00007f">
+                  <v:shape id="Conector recto de flecha 97" o:spid="_x0000_s1120" type="#_x0000_t32" style="position:absolute;left:16357;top:38;width:38189;height:0;visibility:visible;mso-wrap-style:square" o:connectortype="straight" o:gfxdata="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" filled="t" strokecolor="#00007f">
                     <v:stroke startarrowwidth="narrow" startarrowlength="short" endarrowwidth="narrow" endarrowlength="short"/>
                   </v:shape>
                 </v:group>
@@ -6308,7 +6115,7 @@
                 <wp:extent cx="5454650" cy="8890"/>
                 <wp:effectExtent l="0" t="0" r="0" b="0"/>
                 <wp:wrapNone/>
-                <wp:docPr id="98" name="Grupo 98"/>
+                <wp:docPr id="92" name="Grupo 92"/>
                 <wp:cNvGraphicFramePr/>
                 <a:graphic xmlns:a="http://schemas.openxmlformats.org/drawingml/2006/main">
                   <a:graphicData uri="http://schemas.microsoft.com/office/word/2010/wordprocessingGroup">
@@ -6323,7 +6130,7 @@
                         </a:xfrm>
                       </wpg:grpSpPr>
                       <wpg:grpSp>
-                        <wpg:cNvPr id="99" name="Grupo 99"/>
+                        <wpg:cNvPr id="93" name="Grupo 99"/>
                         <wpg:cNvGrpSpPr/>
                         <wpg:grpSpPr>
                           <a:xfrm>
@@ -6475,8 +6282,8 @@
           </mc:Choice>
           <mc:Fallback>
             <w:pict>
-              <v:group w14:anchorId="00B7271B" id="Grupo 98" o:spid="_x0000_s1121" style="position:absolute;left:0;text-align:left;margin-left:62pt;margin-top:9pt;width:429.5pt;height:.7pt;z-index:251675648;mso-position-horizontal-relative:text;mso-position-vertical-relative:text" coordorigin="31774,37755" coordsize="54546,88" o:gfxdata="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">
-                <v:group id="Grupo 99" o:spid="_x0000_s1122" style="position:absolute;left:31774;top:37755;width:54547;height:89" coordsize="54546,88" o:gfxdata="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">
+              <v:group w14:anchorId="00B7271B" id="Grupo 92" o:spid="_x0000_s1121" style="position:absolute;left:0;text-align:left;margin-left:62pt;margin-top:9pt;width:429.5pt;height:.7pt;z-index:251675648;mso-position-horizontal-relative:text;mso-position-vertical-relative:text" coordorigin="31774,37755" coordsize="54546,88" o:gfxdata="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">
+                <v:group id="Grupo 99" o:spid="_x0000_s1122" style="position:absolute;left:31774;top:37755;width:54547;height:89" coordsize="54546,88" o:gfxdata="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">
                   <v:rect id="Rectángulo 100" o:spid="_x0000_s1123" style="position:absolute;width:54546;height:88;visibility:visible;mso-wrap-style:square;v-text-anchor:middle" o:gfxdata="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" filled="f" stroked="f">
                     <v:textbox inset="2.53958mm,2.53958mm,2.53958mm,2.53958mm">
                       <w:txbxContent>
@@ -6586,7 +6393,7 @@
                         </a:xfrm>
                       </wpg:grpSpPr>
                       <wpg:grpSp>
-                        <wpg:cNvPr id="106" name="Grupo 106"/>
+                        <wpg:cNvPr id="108" name="Grupo 106"/>
                         <wpg:cNvGrpSpPr/>
                         <wpg:grpSpPr>
                           <a:xfrm>
@@ -6597,7 +6404,7 @@
                           </a:xfrm>
                         </wpg:grpSpPr>
                         <wps:wsp>
-                          <wps:cNvPr id="107" name="Rectángulo 107"/>
+                          <wps:cNvPr id="109" name="Rectángulo 107"/>
                           <wps:cNvSpPr/>
                           <wps:spPr>
                             <a:xfrm>
@@ -6626,7 +6433,7 @@
                           </wps:bodyPr>
                         </wps:wsp>
                         <wps:wsp>
-                          <wps:cNvPr id="108" name="Conector recto de flecha 108"/>
+                          <wps:cNvPr id="110" name="Conector recto de flecha 108"/>
                           <wps:cNvCnPr/>
                           <wps:spPr>
                             <a:xfrm>
@@ -6652,7 +6459,7 @@
                           <wps:bodyPr/>
                         </wps:wsp>
                         <wps:wsp>
-                          <wps:cNvPr id="109" name="Conector recto de flecha 109"/>
+                          <wps:cNvPr id="111" name="Conector recto de flecha 109"/>
                           <wps:cNvCnPr/>
                           <wps:spPr>
                             <a:xfrm>
@@ -6678,7 +6485,7 @@
                           <wps:bodyPr/>
                         </wps:wsp>
                         <wps:wsp>
-                          <wps:cNvPr id="110" name="Conector recto de flecha 110"/>
+                          <wps:cNvPr id="112" name="Conector recto de flecha 110"/>
                           <wps:cNvCnPr/>
                           <wps:spPr>
                             <a:xfrm>
@@ -6704,7 +6511,7 @@
                           <wps:bodyPr/>
                         </wps:wsp>
                         <wps:wsp>
-                          <wps:cNvPr id="111" name="Conector recto de flecha 111"/>
+                          <wps:cNvPr id="113" name="Conector recto de flecha 111"/>
                           <wps:cNvCnPr/>
                           <wps:spPr>
                             <a:xfrm>
@@ -6738,9 +6545,9 @@
           </mc:Choice>
           <mc:Fallback>
             <w:pict>
-              <v:group w14:anchorId="4D817FCC" id="Grupo 105" o:spid="_x0000_s1128" style="position:absolute;left:0;text-align:left;margin-left:62pt;margin-top:9pt;width:429.5pt;height:.7pt;z-index:251676672;mso-position-horizontal-relative:text;mso-position-vertical-relative:text" coordorigin="31774,37755" coordsize="54546,88" o:gfxdata="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">
-                <v:group id="Grupo 106" o:spid="_x0000_s1129" style="position:absolute;left:31774;top:37755;width:54547;height:89" coordsize="54546,88" o:gfxdata="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">
-                  <v:rect id="Rectángulo 107" o:spid="_x0000_s1130" style="position:absolute;width:54546;height:88;visibility:visible;mso-wrap-style:square;v-text-anchor:middle" o:gfxdata="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" filled="f" stroked="f">
+              <v:group w14:anchorId="4D817FCC" id="Grupo 105" o:spid="_x0000_s1128" style="position:absolute;left:0;text-align:left;margin-left:62pt;margin-top:9pt;width:429.5pt;height:.7pt;z-index:251676672;mso-position-horizontal-relative:text;mso-position-vertical-relative:text" coordorigin="31774,37755" coordsize="54546,88" o:gfxdata="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">
+                <v:group id="_x0000_s1129" style="position:absolute;left:31774;top:37755;width:54547;height:89" coordsize="54546,88" o:gfxdata="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">
+                  <v:rect id="Rectángulo 107" o:spid="_x0000_s1130" style="position:absolute;width:54546;height:88;visibility:visible;mso-wrap-style:square;v-text-anchor:middle" o:gfxdata="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" filled="f" stroked="f">
                     <v:textbox inset="2.53958mm,2.53958mm,2.53958mm,2.53958mm">
                       <w:txbxContent>
                         <w:p>
@@ -6751,16 +6558,16 @@
                       </w:txbxContent>
                     </v:textbox>
                   </v:rect>
-                  <v:shape id="Conector recto de flecha 108" o:spid="_x0000_s1131" type="#_x0000_t32" style="position:absolute;top:38;width:2832;height:0;visibility:visible;mso-wrap-style:square" o:connectortype="straight" o:gfxdata="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" filled="t" strokecolor="blue">
+                  <v:shape id="Conector recto de flecha 108" o:spid="_x0000_s1131" type="#_x0000_t32" style="position:absolute;top:38;width:2832;height:0;visibility:visible;mso-wrap-style:square" o:connectortype="straight" o:gfxdata="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" filled="t" strokecolor="blue">
                     <v:stroke startarrowwidth="narrow" startarrowlength="short" endarrowwidth="narrow" endarrowlength="short"/>
                   </v:shape>
-                  <v:shape id="Conector recto de flecha 109" o:spid="_x0000_s1132" type="#_x0000_t32" style="position:absolute;left:2819;top:50;width:1753;height:0;visibility:visible;mso-wrap-style:square" o:connectortype="straight" o:gfxdata="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" filled="t" strokecolor="#00007f">
+                  <v:shape id="Conector recto de flecha 109" o:spid="_x0000_s1132" type="#_x0000_t32" style="position:absolute;left:2819;top:50;width:1753;height:0;visibility:visible;mso-wrap-style:square" o:connectortype="straight" o:gfxdata="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" filled="t" strokecolor="#00007f">
                     <v:stroke startarrowwidth="narrow" startarrowlength="short" endarrowwidth="narrow" endarrowlength="short"/>
                   </v:shape>
-                  <v:shape id="Conector recto de flecha 110" o:spid="_x0000_s1133" type="#_x0000_t32" style="position:absolute;left:4572;top:38;width:11798;height:0;visibility:visible;mso-wrap-style:square" o:connectortype="straight" o:gfxdata="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" filled="t" strokecolor="blue">
+                  <v:shape id="Conector recto de flecha 110" o:spid="_x0000_s1133" type="#_x0000_t32" style="position:absolute;left:4572;top:38;width:11798;height:0;visibility:visible;mso-wrap-style:square" o:connectortype="straight" o:gfxdata="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" filled="t" strokecolor="blue">
                     <v:stroke startarrowwidth="narrow" startarrowlength="short" endarrowwidth="narrow" endarrowlength="short"/>
                   </v:shape>
-                  <v:shape id="Conector recto de flecha 111" o:spid="_x0000_s1134" type="#_x0000_t32" style="position:absolute;left:16357;top:38;width:38189;height:0;visibility:visible;mso-wrap-style:square" o:connectortype="straight" o:gfxdata="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" filled="t" strokecolor="#00007f">
+                  <v:shape id="Conector recto de flecha 111" o:spid="_x0000_s1134" type="#_x0000_t32" style="position:absolute;left:16357;top:38;width:38189;height:0;visibility:visible;mso-wrap-style:square" o:connectortype="straight" o:gfxdata="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" filled="t" strokecolor="#00007f">
                     <v:stroke startarrowwidth="narrow" startarrowlength="short" endarrowwidth="narrow" endarrowlength="short"/>
                   </v:shape>
                 </v:group>
@@ -6840,7 +6647,7 @@
                 <wp:extent cx="5454650" cy="8890"/>
                 <wp:effectExtent l="0" t="0" r="0" b="0"/>
                 <wp:wrapNone/>
-                <wp:docPr id="112" name="Grupo 112"/>
+                <wp:docPr id="106" name="Grupo 106"/>
                 <wp:cNvGraphicFramePr/>
                 <a:graphic xmlns:a="http://schemas.openxmlformats.org/drawingml/2006/main">
                   <a:graphicData uri="http://schemas.microsoft.com/office/word/2010/wordprocessingGroup">
@@ -6855,7 +6662,7 @@
                         </a:xfrm>
                       </wpg:grpSpPr>
                       <wpg:grpSp>
-                        <wpg:cNvPr id="113" name="Grupo 113"/>
+                        <wpg:cNvPr id="107" name="Grupo 113"/>
                         <wpg:cNvGrpSpPr/>
                         <wpg:grpSpPr>
                           <a:xfrm>
@@ -7007,8 +6814,8 @@
           </mc:Choice>
           <mc:Fallback>
             <w:pict>
-              <v:group w14:anchorId="2030BA1C" id="Grupo 112" o:spid="_x0000_s1135" style="position:absolute;left:0;text-align:left;margin-left:62pt;margin-top:13pt;width:429.5pt;height:.7pt;z-index:251677696;mso-position-horizontal-relative:text;mso-position-vertical-relative:text" coordorigin="31774,37755" coordsize="54546,88" o:gfxdata="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">
-                <v:group id="Grupo 113" o:spid="_x0000_s1136" style="position:absolute;left:31774;top:37755;width:54547;height:89" coordsize="54546,88" o:gfxdata="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">
+              <v:group w14:anchorId="2030BA1C" id="Grupo 106" o:spid="_x0000_s1135" style="position:absolute;left:0;text-align:left;margin-left:62pt;margin-top:13pt;width:429.5pt;height:.7pt;z-index:251677696;mso-position-horizontal-relative:text;mso-position-vertical-relative:text" coordorigin="31774,37755" coordsize="54546,88" o:gfxdata="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">
+                <v:group id="Grupo 113" o:spid="_x0000_s1136" style="position:absolute;left:31774;top:37755;width:54547;height:89" coordsize="54546,88" o:gfxdata="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">
                   <v:rect id="Rectángulo 114" o:spid="_x0000_s1137" style="position:absolute;width:54546;height:88;visibility:visible;mso-wrap-style:square;v-text-anchor:middle" o:gfxdata="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" filled="f" stroked="f">
                     <v:textbox inset="2.53958mm,2.53958mm,2.53958mm,2.53958mm">
                       <w:txbxContent>
@@ -7137,7 +6944,7 @@
                         </a:xfrm>
                       </wpg:grpSpPr>
                       <wpg:grpSp>
-                        <wpg:cNvPr id="120" name="Grupo 120"/>
+                        <wpg:cNvPr id="122" name="Grupo 120"/>
                         <wpg:cNvGrpSpPr/>
                         <wpg:grpSpPr>
                           <a:xfrm>
@@ -7148,7 +6955,7 @@
                           </a:xfrm>
                         </wpg:grpSpPr>
                         <wps:wsp>
-                          <wps:cNvPr id="121" name="Rectángulo 121"/>
+                          <wps:cNvPr id="123" name="Rectángulo 121"/>
                           <wps:cNvSpPr/>
                           <wps:spPr>
                             <a:xfrm>
@@ -7177,7 +6984,7 @@
                           </wps:bodyPr>
                         </wps:wsp>
                         <wps:wsp>
-                          <wps:cNvPr id="122" name="Conector recto de flecha 122"/>
+                          <wps:cNvPr id="124" name="Conector recto de flecha 122"/>
                           <wps:cNvCnPr/>
                           <wps:spPr>
                             <a:xfrm>
@@ -7203,7 +7010,7 @@
                           <wps:bodyPr/>
                         </wps:wsp>
                         <wps:wsp>
-                          <wps:cNvPr id="123" name="Conector recto de flecha 123"/>
+                          <wps:cNvPr id="125" name="Conector recto de flecha 123"/>
                           <wps:cNvCnPr/>
                           <wps:spPr>
                             <a:xfrm>
@@ -7229,7 +7036,7 @@
                           <wps:bodyPr/>
                         </wps:wsp>
                         <wps:wsp>
-                          <wps:cNvPr id="124" name="Conector recto de flecha 124"/>
+                          <wps:cNvPr id="126" name="Conector recto de flecha 124"/>
                           <wps:cNvCnPr/>
                           <wps:spPr>
                             <a:xfrm>
@@ -7255,7 +7062,7 @@
                           <wps:bodyPr/>
                         </wps:wsp>
                         <wps:wsp>
-                          <wps:cNvPr id="125" name="Conector recto de flecha 125"/>
+                          <wps:cNvPr id="127" name="Conector recto de flecha 125"/>
                           <wps:cNvCnPr/>
                           <wps:spPr>
                             <a:xfrm>
@@ -7289,9 +7096,9 @@
           </mc:Choice>
           <mc:Fallback>
             <w:pict>
-              <v:group w14:anchorId="78876537" id="Grupo 119" o:spid="_x0000_s1142" style="position:absolute;left:0;text-align:left;margin-left:62pt;margin-top:9pt;width:429.5pt;height:.7pt;z-index:-251637760;mso-position-horizontal-relative:text;mso-position-vertical-relative:text" coordorigin="31774,37755" coordsize="54546,88" o:gfxdata="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">
-                <v:group id="Grupo 120" o:spid="_x0000_s1143" style="position:absolute;left:31774;top:37755;width:54547;height:89" coordsize="54546,88" o:gfxdata="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">
-                  <v:rect id="Rectángulo 121" o:spid="_x0000_s1144" style="position:absolute;width:54546;height:88;visibility:visible;mso-wrap-style:square;v-text-anchor:middle" o:gfxdata="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" filled="f" stroked="f">
+              <v:group w14:anchorId="78876537" id="Grupo 119" o:spid="_x0000_s1142" style="position:absolute;left:0;text-align:left;margin-left:62pt;margin-top:9pt;width:429.5pt;height:.7pt;z-index:-251637760;mso-position-horizontal-relative:text;mso-position-vertical-relative:text" coordorigin="31774,37755" coordsize="54546,88" o:gfxdata="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">
+                <v:group id="_x0000_s1143" style="position:absolute;left:31774;top:37755;width:54547;height:89" coordsize="54546,88" o:gfxdata="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">
+                  <v:rect id="Rectángulo 121" o:spid="_x0000_s1144" style="position:absolute;width:54546;height:88;visibility:visible;mso-wrap-style:square;v-text-anchor:middle" o:gfxdata="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" filled="f" stroked="f">
                     <v:textbox inset="2.53958mm,2.53958mm,2.53958mm,2.53958mm">
                       <w:txbxContent>
                         <w:p>
@@ -7302,16 +7109,16 @@
                       </w:txbxContent>
                     </v:textbox>
                   </v:rect>
-                  <v:shape id="Conector recto de flecha 122" o:spid="_x0000_s1145" type="#_x0000_t32" style="position:absolute;top:38;width:2832;height:0;visibility:visible;mso-wrap-style:square" o:connectortype="straight" o:gfxdata="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" filled="t" strokecolor="blue">
+                  <v:shape id="Conector recto de flecha 122" o:spid="_x0000_s1145" type="#_x0000_t32" style="position:absolute;top:38;width:2832;height:0;visibility:visible;mso-wrap-style:square" o:connectortype="straight" o:gfxdata="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" filled="t" strokecolor="blue">
                     <v:stroke startarrowwidth="narrow" startarrowlength="short" endarrowwidth="narrow" endarrowlength="short"/>
                   </v:shape>
-                  <v:shape id="Conector recto de flecha 123" o:spid="_x0000_s1146" type="#_x0000_t32" style="position:absolute;left:2819;top:50;width:1753;height:0;visibility:visible;mso-wrap-style:square" o:connectortype="straight" o:gfxdata="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" filled="t" strokecolor="#00007f">
+                  <v:shape id="Conector recto de flecha 123" o:spid="_x0000_s1146" type="#_x0000_t32" style="position:absolute;left:2819;top:50;width:1753;height:0;visibility:visible;mso-wrap-style:square" o:connectortype="straight" o:gfxdata="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" filled="t" strokecolor="#00007f">
                     <v:stroke startarrowwidth="narrow" startarrowlength="short" endarrowwidth="narrow" endarrowlength="short"/>
                   </v:shape>
-                  <v:shape id="Conector recto de flecha 124" o:spid="_x0000_s1147" type="#_x0000_t32" style="position:absolute;left:4572;top:38;width:11798;height:0;visibility:visible;mso-wrap-style:square" o:connectortype="straight" o:gfxdata="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" filled="t" strokecolor="blue">
+                  <v:shape id="Conector recto de flecha 124" o:spid="_x0000_s1147" type="#_x0000_t32" style="position:absolute;left:4572;top:38;width:11798;height:0;visibility:visible;mso-wrap-style:square" o:connectortype="straight" o:gfxdata="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" filled="t" strokecolor="blue">
                     <v:stroke startarrowwidth="narrow" startarrowlength="short" endarrowwidth="narrow" endarrowlength="short"/>
                   </v:shape>
-                  <v:shape id="Conector recto de flecha 125" o:spid="_x0000_s1148" type="#_x0000_t32" style="position:absolute;left:16357;top:38;width:38189;height:0;visibility:visible;mso-wrap-style:square" o:connectortype="straight" o:gfxdata="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" filled="t" strokecolor="#00007f">
+                  <v:shape id="Conector recto de flecha 125" o:spid="_x0000_s1148" type="#_x0000_t32" style="position:absolute;left:16357;top:38;width:38189;height:0;visibility:visible;mso-wrap-style:square" o:connectortype="straight" o:gfxdata="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" filled="t" strokecolor="#00007f">
                     <v:stroke startarrowwidth="narrow" startarrowlength="short" endarrowwidth="narrow" endarrowlength="short"/>
                   </v:shape>
                 </v:group>
@@ -7581,7 +7388,7 @@
                 <wp:extent cx="4997450" cy="7620"/>
                 <wp:effectExtent l="0" t="0" r="0" b="0"/>
                 <wp:wrapNone/>
-                <wp:docPr id="126" name="Grupo 126"/>
+                <wp:docPr id="120" name="Grupo 120"/>
                 <wp:cNvGraphicFramePr/>
                 <a:graphic xmlns:a="http://schemas.openxmlformats.org/drawingml/2006/main">
                   <a:graphicData uri="http://schemas.microsoft.com/office/word/2010/wordprocessingGroup">
@@ -7596,7 +7403,7 @@
                         </a:xfrm>
                       </wpg:grpSpPr>
                       <wpg:grpSp>
-                        <wpg:cNvPr id="127" name="Grupo 127"/>
+                        <wpg:cNvPr id="121" name="Grupo 127"/>
                         <wpg:cNvGrpSpPr/>
                         <wpg:grpSpPr>
                           <a:xfrm>
@@ -7696,8 +7503,8 @@
           </mc:Choice>
           <mc:Fallback>
             <w:pict>
-              <v:group w14:anchorId="093E0E16" id="Grupo 126" o:spid="_x0000_s1149" style="position:absolute;left:0;text-align:left;margin-left:98pt;margin-top:9pt;width:393.5pt;height:.6pt;z-index:251679744;mso-position-horizontal-relative:text;mso-position-vertical-relative:text" coordorigin="34060,37761" coordsize="49974,76" o:gfxdata="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">
-                <v:group id="Grupo 127" o:spid="_x0000_s1150" style="position:absolute;left:34060;top:37761;width:49975;height:76" coordsize="49974,76" o:gfxdata="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">
+              <v:group w14:anchorId="093E0E16" id="Grupo 120" o:spid="_x0000_s1149" style="position:absolute;left:0;text-align:left;margin-left:98pt;margin-top:9pt;width:393.5pt;height:.6pt;z-index:251679744;mso-position-horizontal-relative:text;mso-position-vertical-relative:text" coordorigin="34060,37761" coordsize="49974,76" o:gfxdata="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">
+                <v:group id="Grupo 127" o:spid="_x0000_s1150" style="position:absolute;left:34060;top:37761;width:49975;height:76" coordsize="49974,76" o:gfxdata="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">
                   <v:rect id="Rectángulo 128" o:spid="_x0000_s1151" style="position:absolute;width:49974;height:76;visibility:visible;mso-wrap-style:square;v-text-anchor:middle" o:gfxdata="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" filled="f" stroked="f">
                     <v:textbox inset="2.53958mm,2.53958mm,2.53958mm,2.53958mm">
                       <w:txbxContent>
@@ -7815,19 +7622,7 @@
         <w:rPr>
           <w:rFonts w:ascii="Times New Roman" w:hAnsi="Times New Roman" w:cs="Times New Roman"/>
         </w:rPr>
-        <w:t>El ERS es un contrato entre el desarrollador con la empres</w:t>
-      </w:r>
-      <w:r>
-        <w:rPr>
-          <w:rFonts w:ascii="Times New Roman" w:hAnsi="Times New Roman" w:cs="Times New Roman"/>
-        </w:rPr>
-        <w:t>a cliente. Para esto ambas partes deben comunicarse muy estrechamente para establecer los requisitos de la aplicación a desarrollar. Llevar a cabo un buen ERS ayuda a la empresa cliente a describir qué es lo que requiere, también sirve a los desarrolladore</w:t>
-      </w:r>
-      <w:r>
-        <w:rPr>
-          <w:rFonts w:ascii="Times New Roman" w:hAnsi="Times New Roman" w:cs="Times New Roman"/>
-        </w:rPr>
-        <w:t>s para así comprendan que es, exactamente, lo que se le está pidiendo que desarrolle. Todo depende del resultado final posible de “Todo” lo que se espera que haga dicho software. Para esto es muy importante saberlo todo, incluso hasta lo que no se sabe.</w:t>
+        <w:t>El ERS es un contrato entre el desarrollador con la empresa cliente. Para esto ambas partes deben comunicarse muy estrechamente para establecer los requisitos de la aplicación a desarrollar. Llevar a cabo un buen ERS ayuda a la empresa cliente a describir qué es lo que requiere, también sirve a los desarrolladores para así comprendan que es, exactamente, lo que se le está pidiendo que desarrolle. Todo depende del resultado final posible de “Todo” lo que se espera que haga dicho software. Para esto es muy importante saberlo todo, incluso hasta lo que no se sabe.</w:t>
       </w:r>
     </w:p>
     <w:p>
@@ -7918,14 +7713,7 @@
           <w:rFonts w:ascii="Times New Roman" w:hAnsi="Times New Roman" w:cs="Times New Roman"/>
           <w:color w:val="000000"/>
         </w:rPr>
-        <w:t xml:space="preserve">El presente documento tiene como propósito definir las especificaciones funcionales, no funcionales para el desarrollo de un sistema de información que permitirá gestionar distintos procesos administrativos y académicos. Éste será utilizado por </w:t>
-      </w:r>
-      <w:r>
-        <w:rPr>
-          <w:rFonts w:ascii="Times New Roman" w:hAnsi="Times New Roman" w:cs="Times New Roman"/>
-          <w:color w:val="000000"/>
-        </w:rPr>
-        <w:t>estudiantes, profesores</w:t>
+        <w:t>El presente documento tiene como propósito definir las especificaciones funcionales, no funcionales para el desarrollo de un sistema de información que permitirá gestionar distintos procesos administrativos y académicos. Éste será utilizado por estudiantes, profesores</w:t>
       </w:r>
       <w:r>
         <w:rPr>
@@ -8038,14 +7826,7 @@
           <w:rFonts w:ascii="Times New Roman" w:hAnsi="Times New Roman" w:cs="Times New Roman"/>
           <w:color w:val="000000"/>
         </w:rPr>
-        <w:t xml:space="preserve"> lo</w:t>
-      </w:r>
-      <w:r>
-        <w:rPr>
-          <w:rFonts w:ascii="Times New Roman" w:hAnsi="Times New Roman" w:cs="Times New Roman"/>
-          <w:color w:val="000000"/>
-        </w:rPr>
-        <w:t>s distintos procesos académicos y administrativos en línea (c</w:t>
+        <w:t xml:space="preserve"> los distintos procesos académicos y administrativos en línea (c</w:t>
       </w:r>
       <w:r>
         <w:rPr>
@@ -8058,23 +7839,7 @@
           <w:rFonts w:ascii="Times New Roman" w:hAnsi="Times New Roman" w:cs="Times New Roman"/>
           <w:color w:val="000000"/>
         </w:rPr>
-        <w:t xml:space="preserve"> de calificaciones, reportes, </w:t>
-      </w:r>
-      <w:proofErr w:type="spellStart"/>
-      <w:r>
-        <w:rPr>
-          <w:rFonts w:ascii="Times New Roman" w:hAnsi="Times New Roman" w:cs="Times New Roman"/>
-          <w:color w:val="000000"/>
-        </w:rPr>
-        <w:t>logueo</w:t>
-      </w:r>
-      <w:proofErr w:type="spellEnd"/>
-      <w:r>
-        <w:rPr>
-          <w:rFonts w:ascii="Times New Roman" w:hAnsi="Times New Roman" w:cs="Times New Roman"/>
-          <w:color w:val="000000"/>
-        </w:rPr>
-        <w:t xml:space="preserve"> de usuarios, control de asigna</w:t>
+        <w:t xml:space="preserve"> de calificaciones, reportes, logueo de usuarios, control de asigna</w:t>
       </w:r>
       <w:r>
         <w:rPr>
@@ -8554,21 +8319,7 @@
               <w:rPr>
                 <w:rFonts w:ascii="Times New Roman" w:hAnsi="Times New Roman" w:cs="Times New Roman"/>
               </w:rPr>
-              <w:t xml:space="preserve">Cesar </w:t>
-            </w:r>
-            <w:proofErr w:type="spellStart"/>
-            <w:r>
-              <w:rPr>
-                <w:rFonts w:ascii="Times New Roman" w:hAnsi="Times New Roman" w:cs="Times New Roman"/>
-              </w:rPr>
-              <w:t>Ivan</w:t>
-            </w:r>
-            <w:proofErr w:type="spellEnd"/>
-            <w:r>
-              <w:rPr>
-                <w:rFonts w:ascii="Times New Roman" w:hAnsi="Times New Roman" w:cs="Times New Roman"/>
-              </w:rPr>
-              <w:t xml:space="preserve"> Horta Vidrio</w:t>
+              <w:t>Cesar Ivan Horta Vidrio</w:t>
             </w:r>
           </w:p>
         </w:tc>
@@ -8999,30 +8750,8 @@
               <w:rPr>
                 <w:rFonts w:ascii="Times New Roman" w:hAnsi="Times New Roman" w:cs="Times New Roman"/>
               </w:rPr>
-              <w:t xml:space="preserve">Juan </w:t>
-            </w:r>
-            <w:proofErr w:type="spellStart"/>
-            <w:r>
-              <w:rPr>
-                <w:rFonts w:ascii="Times New Roman" w:hAnsi="Times New Roman" w:cs="Times New Roman"/>
-              </w:rPr>
-              <w:t>Jose</w:t>
-            </w:r>
-            <w:proofErr w:type="spellEnd"/>
-            <w:r>
-              <w:rPr>
-                <w:rFonts w:ascii="Times New Roman" w:hAnsi="Times New Roman" w:cs="Times New Roman"/>
-              </w:rPr>
-              <w:t xml:space="preserve"> Camarena </w:t>
-            </w:r>
-            <w:proofErr w:type="spellStart"/>
-            <w:r>
-              <w:rPr>
-                <w:rFonts w:ascii="Times New Roman" w:hAnsi="Times New Roman" w:cs="Times New Roman"/>
-              </w:rPr>
-              <w:t>Gomez</w:t>
-            </w:r>
-            <w:proofErr w:type="spellEnd"/>
+              <w:t>Juan Jose Camarena Gomez</w:t>
+            </w:r>
           </w:p>
         </w:tc>
       </w:tr>
@@ -9445,33 +9174,11 @@
                 <w:color w:val="000000"/>
               </w:rPr>
             </w:pPr>
-            <w:proofErr w:type="spellStart"/>
-            <w:r>
-              <w:rPr>
-                <w:rFonts w:ascii="Times New Roman" w:hAnsi="Times New Roman" w:cs="Times New Roman"/>
-              </w:rPr>
-              <w:t>Andrely</w:t>
-            </w:r>
-            <w:proofErr w:type="spellEnd"/>
-            <w:r>
-              <w:rPr>
-                <w:rFonts w:ascii="Times New Roman" w:hAnsi="Times New Roman" w:cs="Times New Roman"/>
-              </w:rPr>
-              <w:t xml:space="preserve"> Alejandra </w:t>
-            </w:r>
-            <w:proofErr w:type="spellStart"/>
-            <w:r>
-              <w:rPr>
-                <w:rFonts w:ascii="Times New Roman" w:hAnsi="Times New Roman" w:cs="Times New Roman"/>
-              </w:rPr>
-              <w:t>Velez</w:t>
-            </w:r>
-            <w:proofErr w:type="spellEnd"/>
-            <w:r>
-              <w:rPr>
-                <w:rFonts w:ascii="Times New Roman" w:hAnsi="Times New Roman" w:cs="Times New Roman"/>
-              </w:rPr>
-              <w:t xml:space="preserve"> Castro </w:t>
+            <w:r>
+              <w:rPr>
+                <w:rFonts w:ascii="Times New Roman" w:hAnsi="Times New Roman" w:cs="Times New Roman"/>
+              </w:rPr>
+              <w:t xml:space="preserve">Andrely Alejandra Velez Castro </w:t>
             </w:r>
           </w:p>
         </w:tc>
@@ -9761,19 +9468,11 @@
                 <w:color w:val="000000"/>
               </w:rPr>
             </w:pPr>
-            <w:proofErr w:type="gramStart"/>
-            <w:r>
-              <w:rPr>
-                <w:rFonts w:ascii="Times New Roman" w:hAnsi="Times New Roman" w:cs="Times New Roman"/>
-              </w:rPr>
-              <w:t>hu190118644@lahuerta.tecmm..</w:t>
-            </w:r>
-            <w:proofErr w:type="gramEnd"/>
-            <w:r>
-              <w:rPr>
-                <w:rFonts w:ascii="Times New Roman" w:hAnsi="Times New Roman" w:cs="Times New Roman"/>
-              </w:rPr>
-              <w:t>edu.mx</w:t>
+            <w:r>
+              <w:rPr>
+                <w:rFonts w:ascii="Times New Roman" w:hAnsi="Times New Roman" w:cs="Times New Roman"/>
+              </w:rPr>
+              <w:t>hu190118644@lahuerta.tecmm..edu.mx</w:t>
             </w:r>
           </w:p>
         </w:tc>
@@ -10504,21 +10203,7 @@
               <w:rPr>
                 <w:rFonts w:ascii="Times New Roman" w:hAnsi="Times New Roman" w:cs="Times New Roman"/>
               </w:rPr>
-              <w:t xml:space="preserve">Juan Manuel </w:t>
-            </w:r>
-            <w:proofErr w:type="spellStart"/>
-            <w:r>
-              <w:rPr>
-                <w:rFonts w:ascii="Times New Roman" w:hAnsi="Times New Roman" w:cs="Times New Roman"/>
-              </w:rPr>
-              <w:t>Lopez</w:t>
-            </w:r>
-            <w:proofErr w:type="spellEnd"/>
-            <w:r>
-              <w:rPr>
-                <w:rFonts w:ascii="Times New Roman" w:hAnsi="Times New Roman" w:cs="Times New Roman"/>
-              </w:rPr>
-              <w:t xml:space="preserve"> Galeana</w:t>
+              <w:t>Juan Manuel Lopez Galeana</w:t>
             </w:r>
           </w:p>
         </w:tc>
@@ -10850,16 +10535,8 @@
               <w:rPr>
                 <w:rFonts w:ascii="Times New Roman" w:hAnsi="Times New Roman" w:cs="Times New Roman"/>
               </w:rPr>
-              <w:t xml:space="preserve">Juan Carlos Acosta </w:t>
-            </w:r>
-            <w:proofErr w:type="spellStart"/>
-            <w:r>
-              <w:rPr>
-                <w:rFonts w:ascii="Times New Roman" w:hAnsi="Times New Roman" w:cs="Times New Roman"/>
-              </w:rPr>
-              <w:t>Guzman</w:t>
-            </w:r>
-            <w:proofErr w:type="spellEnd"/>
+              <w:t>Juan Carlos Acosta Guzman</w:t>
+            </w:r>
           </w:p>
         </w:tc>
       </w:tr>
@@ -11021,33 +10698,11 @@
                 <w:rFonts w:ascii="Times New Roman" w:hAnsi="Times New Roman" w:cs="Times New Roman"/>
               </w:rPr>
             </w:pPr>
-            <w:proofErr w:type="spellStart"/>
-            <w:r>
-              <w:rPr>
-                <w:rFonts w:ascii="Times New Roman" w:hAnsi="Times New Roman" w:cs="Times New Roman"/>
-              </w:rPr>
-              <w:t>Analisis</w:t>
-            </w:r>
-            <w:proofErr w:type="spellEnd"/>
-            <w:r>
-              <w:rPr>
-                <w:rFonts w:ascii="Times New Roman" w:hAnsi="Times New Roman" w:cs="Times New Roman"/>
-              </w:rPr>
-              <w:t xml:space="preserve"> de </w:t>
-            </w:r>
-            <w:proofErr w:type="spellStart"/>
-            <w:r>
-              <w:rPr>
-                <w:rFonts w:ascii="Times New Roman" w:hAnsi="Times New Roman" w:cs="Times New Roman"/>
-              </w:rPr>
-              <w:t>informacion</w:t>
-            </w:r>
-            <w:proofErr w:type="spellEnd"/>
-            <w:r>
-              <w:rPr>
-                <w:rFonts w:ascii="Times New Roman" w:hAnsi="Times New Roman" w:cs="Times New Roman"/>
-              </w:rPr>
-              <w:t>, diseño y programación del SIS-I</w:t>
+            <w:r>
+              <w:rPr>
+                <w:rFonts w:ascii="Times New Roman" w:hAnsi="Times New Roman" w:cs="Times New Roman"/>
+              </w:rPr>
+              <w:t>Analisis de informacion, diseño y programación del SIS-I</w:t>
             </w:r>
           </w:p>
         </w:tc>
@@ -12180,14 +11835,7 @@
           <w:rFonts w:ascii="Times New Roman" w:hAnsi="Times New Roman" w:cs="Times New Roman"/>
           <w:color w:val="000000"/>
         </w:rPr>
-        <w:t>En la segunda sección del documento se realiza una descripción general de</w:t>
-      </w:r>
-      <w:r>
-        <w:rPr>
-          <w:rFonts w:ascii="Times New Roman" w:hAnsi="Times New Roman" w:cs="Times New Roman"/>
-          <w:color w:val="000000"/>
-        </w:rPr>
-        <w:t>l sistema, con el fin de conocer las principales funciones que éste debe realizar, los datos asociados y los factores, restricciones, supuestos y dependencias que afectan al desarrollo, sin entrar en excesivos detalles.</w:t>
+        <w:t>En la segunda sección del documento se realiza una descripción general del sistema, con el fin de conocer las principales funciones que éste debe realizar, los datos asociados y los factores, restricciones, supuestos y dependencias que afectan al desarrollo, sin entrar en excesivos detalles.</w:t>
       </w:r>
     </w:p>
     <w:p>
@@ -12421,15 +12069,7 @@
           <w:sz w:val="32"/>
           <w:szCs w:val="32"/>
         </w:rPr>
-        <w:t>Func</w:t>
-      </w:r>
-      <w:r>
-        <w:rPr>
-          <w:rFonts w:ascii="Times New Roman" w:hAnsi="Times New Roman" w:cs="Times New Roman"/>
-          <w:sz w:val="32"/>
-          <w:szCs w:val="32"/>
-        </w:rPr>
-        <w:t>ionalidad del producto</w:t>
+        <w:t>Funcionalidad del producto</w:t>
       </w:r>
     </w:p>
     <w:p>
@@ -14112,49 +13752,7 @@
         <w:rPr>
           <w:rFonts w:ascii="Times New Roman" w:hAnsi="Times New Roman" w:cs="Times New Roman"/>
         </w:rPr>
-        <w:t xml:space="preserve">HTML5, </w:t>
-      </w:r>
-      <w:proofErr w:type="spellStart"/>
-      <w:r>
-        <w:rPr>
-          <w:rFonts w:ascii="Times New Roman" w:hAnsi="Times New Roman" w:cs="Times New Roman"/>
-        </w:rPr>
-        <w:t>javascript</w:t>
-      </w:r>
-      <w:proofErr w:type="spellEnd"/>
-      <w:r>
-        <w:rPr>
-          <w:rFonts w:ascii="Times New Roman" w:hAnsi="Times New Roman" w:cs="Times New Roman"/>
-        </w:rPr>
-        <w:t xml:space="preserve"> (</w:t>
-      </w:r>
-      <w:proofErr w:type="spellStart"/>
-      <w:r>
-        <w:rPr>
-          <w:rFonts w:ascii="Times New Roman" w:hAnsi="Times New Roman" w:cs="Times New Roman"/>
-        </w:rPr>
-        <w:t>Vue</w:t>
-      </w:r>
-      <w:proofErr w:type="spellEnd"/>
-      <w:r>
-        <w:rPr>
-          <w:rFonts w:ascii="Times New Roman" w:hAnsi="Times New Roman" w:cs="Times New Roman"/>
-        </w:rPr>
-        <w:t xml:space="preserve">, Angular, </w:t>
-      </w:r>
-      <w:proofErr w:type="spellStart"/>
-      <w:r>
-        <w:rPr>
-          <w:rFonts w:ascii="Times New Roman" w:hAnsi="Times New Roman" w:cs="Times New Roman"/>
-        </w:rPr>
-        <w:t>React</w:t>
-      </w:r>
-      <w:proofErr w:type="spellEnd"/>
-      <w:r>
-        <w:rPr>
-          <w:rFonts w:ascii="Times New Roman" w:hAnsi="Times New Roman" w:cs="Times New Roman"/>
-        </w:rPr>
-        <w:t>...), PHP, CSS (Bootstrap)</w:t>
+        <w:t>HTML5, javascript (Vue, Angular, React...), PHP, CSS (Bootstrap)</w:t>
       </w:r>
       <w:r>
         <w:rPr>
@@ -14254,32 +13852,16 @@
           <w:rFonts w:ascii="Times New Roman" w:hAnsi="Times New Roman" w:cs="Times New Roman"/>
           <w:color w:val="000000"/>
         </w:rPr>
-        <w:t xml:space="preserve">El sistema deberá tener un diseño e implementación sencilla, </w:t>
+        <w:t>El sistema deberá tener un diseño e implementación sencilla, independiente de la plataforma o del lenguaje de programación.</w:t>
       </w:r>
       <w:r>
         <w:rPr>
           <w:rFonts w:ascii="Times New Roman" w:hAnsi="Times New Roman" w:cs="Times New Roman"/>
-          <w:color w:val="000000"/>
-        </w:rPr>
-        <w:t xml:space="preserve">independiente de la plataforma o del lenguaje de </w:t>
-      </w:r>
-      <w:proofErr w:type="gramStart"/>
-      <w:r>
-        <w:rPr>
-          <w:rFonts w:ascii="Times New Roman" w:hAnsi="Times New Roman" w:cs="Times New Roman"/>
-          <w:color w:val="000000"/>
-        </w:rPr>
-        <w:t>programación.</w:t>
-      </w:r>
-      <w:r>
-        <w:rPr>
-          <w:rFonts w:ascii="Times New Roman" w:hAnsi="Times New Roman" w:cs="Times New Roman"/>
           <w:i/>
           <w:color w:val="FF0000"/>
         </w:rPr>
         <w:t>.</w:t>
       </w:r>
-      <w:proofErr w:type="gramEnd"/>
     </w:p>
     <w:p>
       <w:pPr>
@@ -15456,23 +15038,7 @@
                 <w:rFonts w:ascii="Times New Roman" w:hAnsi="Times New Roman" w:cs="Times New Roman"/>
                 <w:color w:val="000000"/>
               </w:rPr>
-              <w:t xml:space="preserve">Apellido, E-mail, Usuario y </w:t>
-            </w:r>
-            <w:proofErr w:type="spellStart"/>
-            <w:r>
-              <w:rPr>
-                <w:rFonts w:ascii="Times New Roman" w:hAnsi="Times New Roman" w:cs="Times New Roman"/>
-                <w:color w:val="000000"/>
-              </w:rPr>
-              <w:t>Password</w:t>
-            </w:r>
-            <w:proofErr w:type="spellEnd"/>
-            <w:r>
-              <w:rPr>
-                <w:rFonts w:ascii="Times New Roman" w:hAnsi="Times New Roman" w:cs="Times New Roman"/>
-                <w:color w:val="000000"/>
-              </w:rPr>
-              <w:t xml:space="preserve">. el </w:t>
+              <w:t xml:space="preserve">Apellido, E-mail, Usuario y Password. el </w:t>
             </w:r>
             <w:r>
               <w:rPr>
@@ -16518,13 +16084,7 @@
               <w:rPr>
                 <w:rFonts w:ascii="Times New Roman" w:hAnsi="Times New Roman" w:cs="Times New Roman"/>
               </w:rPr>
-              <w:t>Se deberán tener espacios para toda la información del nuevo alumno y marcar cuando aún no se han completado los espacios a llenar de información dado a que es importante realizar un registro de manera correcta, es decir, desde información personal hasta l</w:t>
-            </w:r>
-            <w:r>
-              <w:rPr>
-                <w:rFonts w:ascii="Times New Roman" w:hAnsi="Times New Roman" w:cs="Times New Roman"/>
-              </w:rPr>
-              <w:t>a académica (de la preparatoria). (La institución indicará la información completa solicitada)</w:t>
+              <w:t>Se deberán tener espacios para toda la información del nuevo alumno y marcar cuando aún no se han completado los espacios a llenar de información dado a que es importante realizar un registro de manera correcta, es decir, desde información personal hasta la académica (de la preparatoria). (La institución indicará la información completa solicitada)</w:t>
             </w:r>
           </w:p>
         </w:tc>
@@ -16953,35 +16513,7 @@
               <w:rPr>
                 <w:rFonts w:ascii="Times New Roman" w:hAnsi="Times New Roman" w:cs="Times New Roman"/>
               </w:rPr>
-              <w:t xml:space="preserve">Mostrar orden de pago, permitir la descarga en formato </w:t>
-            </w:r>
-            <w:proofErr w:type="spellStart"/>
-            <w:r>
-              <w:rPr>
-                <w:rFonts w:ascii="Times New Roman" w:hAnsi="Times New Roman" w:cs="Times New Roman"/>
-              </w:rPr>
-              <w:t>pdf</w:t>
-            </w:r>
-            <w:proofErr w:type="spellEnd"/>
-            <w:r>
-              <w:rPr>
-                <w:rFonts w:ascii="Times New Roman" w:hAnsi="Times New Roman" w:cs="Times New Roman"/>
-              </w:rPr>
-              <w:t xml:space="preserve">. El sistema indicará al alumno los bancos disponibles para poder hacer el pago, también se mostrarán los números de cuenta y titulares de </w:t>
-            </w:r>
-            <w:proofErr w:type="gramStart"/>
-            <w:r>
-              <w:rPr>
-                <w:rFonts w:ascii="Times New Roman" w:hAnsi="Times New Roman" w:cs="Times New Roman"/>
-              </w:rPr>
-              <w:t>la misma</w:t>
-            </w:r>
-            <w:proofErr w:type="gramEnd"/>
-            <w:r>
-              <w:rPr>
-                <w:rFonts w:ascii="Times New Roman" w:hAnsi="Times New Roman" w:cs="Times New Roman"/>
-              </w:rPr>
-              <w:t xml:space="preserve"> para poder efectuar el pago correctamente.</w:t>
+              <w:t>Mostrar orden de pago, permitir la descarga en formato pdf. El sistema indicará al alumno los bancos disponibles para poder hacer el pago, también se mostrarán los números de cuenta y titulares de la misma para poder efectuar el pago correctamente.</w:t>
             </w:r>
           </w:p>
         </w:tc>
@@ -17080,41 +16612,7 @@
               <w:rPr>
                 <w:rFonts w:ascii="Times New Roman" w:hAnsi="Times New Roman" w:cs="Times New Roman"/>
               </w:rPr>
-              <w:t xml:space="preserve">El sistema ofrecerá al usuario la posibilidad de obtener la orden de pago del próximo semestre a cursar. Permitirá observar cada uno de los elementos a </w:t>
-            </w:r>
-            <w:proofErr w:type="gramStart"/>
-            <w:r>
-              <w:rPr>
-                <w:rFonts w:ascii="Times New Roman" w:hAnsi="Times New Roman" w:cs="Times New Roman"/>
-              </w:rPr>
-              <w:t>pagar,  como</w:t>
-            </w:r>
-            <w:proofErr w:type="gramEnd"/>
-            <w:r>
-              <w:rPr>
-                <w:rFonts w:ascii="Times New Roman" w:hAnsi="Times New Roman" w:cs="Times New Roman"/>
-              </w:rPr>
-              <w:t xml:space="preserve"> las materias, inmobiliario, permisos, etc. Se mostrarán los </w:t>
-            </w:r>
-            <w:r>
-              <w:rPr>
-                <w:rFonts w:ascii="Times New Roman" w:hAnsi="Times New Roman" w:cs="Times New Roman"/>
-              </w:rPr>
-              <w:t xml:space="preserve">métodos de pago, en este caso los pagos se harán mediante </w:t>
-            </w:r>
-            <w:proofErr w:type="gramStart"/>
-            <w:r>
-              <w:rPr>
-                <w:rFonts w:ascii="Times New Roman" w:hAnsi="Times New Roman" w:cs="Times New Roman"/>
-              </w:rPr>
-              <w:t>transferencias  en</w:t>
-            </w:r>
-            <w:proofErr w:type="gramEnd"/>
-            <w:r>
-              <w:rPr>
-                <w:rFonts w:ascii="Times New Roman" w:hAnsi="Times New Roman" w:cs="Times New Roman"/>
-              </w:rPr>
-              <w:t xml:space="preserve"> los bancos indicados por la institución.</w:t>
+              <w:t>El sistema ofrecerá al usuario la posibilidad de obtener la orden de pago del próximo semestre a cursar. Permitirá observar cada uno de los elementos a pagar,  como las materias, inmobiliario, permisos, etc. Se mostrarán los métodos de pago, en este caso los pagos se harán mediante transferencias  en los bancos indicados por la institución.</w:t>
             </w:r>
           </w:p>
         </w:tc>
@@ -17535,21 +17033,7 @@
               <w:rPr>
                 <w:rFonts w:ascii="Times New Roman" w:hAnsi="Times New Roman" w:cs="Times New Roman"/>
               </w:rPr>
-              <w:t xml:space="preserve">Se deberá subir el comprobante de pago del próximo semestre a cursar en formato </w:t>
-            </w:r>
-            <w:proofErr w:type="spellStart"/>
-            <w:r>
-              <w:rPr>
-                <w:rFonts w:ascii="Times New Roman" w:hAnsi="Times New Roman" w:cs="Times New Roman"/>
-              </w:rPr>
-              <w:t>pdf</w:t>
-            </w:r>
-            <w:proofErr w:type="spellEnd"/>
-            <w:r>
-              <w:rPr>
-                <w:rFonts w:ascii="Times New Roman" w:hAnsi="Times New Roman" w:cs="Times New Roman"/>
-              </w:rPr>
-              <w:t xml:space="preserve"> (escaneada).</w:t>
+              <w:t>Se deberá subir el comprobante de pago del próximo semestre a cursar en formato pdf (escaneada).</w:t>
             </w:r>
           </w:p>
         </w:tc>
@@ -17856,33 +17340,11 @@
                 <w:color w:val="000000"/>
               </w:rPr>
             </w:pPr>
-            <w:proofErr w:type="spellStart"/>
-            <w:r>
-              <w:rPr>
-                <w:rFonts w:ascii="Times New Roman" w:hAnsi="Times New Roman" w:cs="Times New Roman"/>
-              </w:rPr>
-              <w:t>Publicacion</w:t>
-            </w:r>
-            <w:proofErr w:type="spellEnd"/>
-            <w:r>
-              <w:rPr>
-                <w:rFonts w:ascii="Times New Roman" w:hAnsi="Times New Roman" w:cs="Times New Roman"/>
-              </w:rPr>
-              <w:t xml:space="preserve"> de </w:t>
-            </w:r>
-            <w:proofErr w:type="spellStart"/>
-            <w:r>
-              <w:rPr>
-                <w:rFonts w:ascii="Times New Roman" w:hAnsi="Times New Roman" w:cs="Times New Roman"/>
-              </w:rPr>
-              <w:t>informacion</w:t>
-            </w:r>
-            <w:proofErr w:type="spellEnd"/>
-            <w:r>
-              <w:rPr>
-                <w:rFonts w:ascii="Times New Roman" w:hAnsi="Times New Roman" w:cs="Times New Roman"/>
-              </w:rPr>
-              <w:t xml:space="preserve"> </w:t>
+            <w:r>
+              <w:rPr>
+                <w:rFonts w:ascii="Times New Roman" w:hAnsi="Times New Roman" w:cs="Times New Roman"/>
+              </w:rPr>
+              <w:t xml:space="preserve">Publicacion de informacion </w:t>
             </w:r>
           </w:p>
         </w:tc>
@@ -18550,13 +18012,7 @@
               <w:rPr>
                 <w:rFonts w:ascii="Times New Roman" w:hAnsi="Times New Roman" w:cs="Times New Roman"/>
               </w:rPr>
-              <w:t>En este apartado se permitirá registrar las materias próximas a cursar, si el alumno es de nuevo ingreso permite seleccionar todas las materias de primer semestre. Si el alumno ya culminó el primer semestre, habilitar aquellas materias con las que cumpla l</w:t>
-            </w:r>
-            <w:r>
-              <w:rPr>
-                <w:rFonts w:ascii="Times New Roman" w:hAnsi="Times New Roman" w:cs="Times New Roman"/>
-              </w:rPr>
-              <w:t>os requisitos mínimos.</w:t>
+              <w:t>En este apartado se permitirá registrar las materias próximas a cursar, si el alumno es de nuevo ingreso permite seleccionar todas las materias de primer semestre. Si el alumno ya culminó el primer semestre, habilitar aquellas materias con las que cumpla los requisitos mínimos.</w:t>
             </w:r>
           </w:p>
         </w:tc>
@@ -19149,13 +18605,7 @@
               <w:rPr>
                 <w:rFonts w:ascii="Times New Roman" w:hAnsi="Times New Roman" w:cs="Times New Roman"/>
               </w:rPr>
-              <w:t>Mediante esta función el alumno podrá observar las estadísticas de forma organizada y con gráficos que ayuden a comprender de mejor manera la información que se está presentando como las calificaciones, puntos obtenidos hasta el momento, tareas realizadas,</w:t>
-            </w:r>
-            <w:r>
-              <w:rPr>
-                <w:rFonts w:ascii="Times New Roman" w:hAnsi="Times New Roman" w:cs="Times New Roman"/>
-              </w:rPr>
-              <w:t xml:space="preserve"> etc. Esto permitirá tanto al alumno como al docente conocer el nivel de aprovechamiento actual.</w:t>
+              <w:t>Mediante esta función el alumno podrá observar las estadísticas de forma organizada y con gráficos que ayuden a comprender de mejor manera la información que se está presentando como las calificaciones, puntos obtenidos hasta el momento, tareas realizadas, etc. Esto permitirá tanto al alumno como al docente conocer el nivel de aprovechamiento actual.</w:t>
             </w:r>
           </w:p>
         </w:tc>
@@ -19661,21 +19111,7 @@
               <w:rPr>
                 <w:rFonts w:ascii="Times New Roman" w:hAnsi="Times New Roman" w:cs="Times New Roman"/>
               </w:rPr>
-              <w:t xml:space="preserve">Este generador recopila las materias </w:t>
-            </w:r>
-            <w:proofErr w:type="gramStart"/>
-            <w:r>
-              <w:rPr>
-                <w:rFonts w:ascii="Times New Roman" w:hAnsi="Times New Roman" w:cs="Times New Roman"/>
-              </w:rPr>
-              <w:t>del  alumno</w:t>
-            </w:r>
-            <w:proofErr w:type="gramEnd"/>
-            <w:r>
-              <w:rPr>
-                <w:rFonts w:ascii="Times New Roman" w:hAnsi="Times New Roman" w:cs="Times New Roman"/>
-              </w:rPr>
-              <w:t xml:space="preserve"> de su respectivo semestre y genera un horario con los nombres de las materias y las horas de cada una de ellas y contará con una opción para descargar el horario.</w:t>
+              <w:t>Este generador recopila las materias del  alumno de su respectivo semestre y genera un horario con los nombres de las materias y las horas de cada una de ellas y contará con una opción para descargar el horario.</w:t>
             </w:r>
           </w:p>
         </w:tc>
@@ -20146,13 +19582,7 @@
               <w:rPr>
                 <w:rFonts w:ascii="Times New Roman" w:hAnsi="Times New Roman" w:cs="Times New Roman"/>
               </w:rPr>
-              <w:t>Actualización automática del promedio general por asignatura, en ba</w:t>
-            </w:r>
-            <w:r>
-              <w:rPr>
-                <w:rFonts w:ascii="Times New Roman" w:hAnsi="Times New Roman" w:cs="Times New Roman"/>
-              </w:rPr>
-              <w:t>se a las calificaciones que el profesor haya asignado en el sistema</w:t>
+              <w:t>Actualización automática del promedio general por asignatura, en base a las calificaciones que el profesor haya asignado en el sistema</w:t>
             </w:r>
           </w:p>
         </w:tc>
@@ -20667,23 +20097,7 @@
               <w:rPr>
                 <w:rFonts w:ascii="Times New Roman" w:hAnsi="Times New Roman" w:cs="Times New Roman"/>
               </w:rPr>
-              <w:t xml:space="preserve">El sistema deberá de tener un apartado en el cual se puedan registrar nuevos cursos si es que así se </w:t>
-            </w:r>
-            <w:proofErr w:type="spellStart"/>
-            <w:proofErr w:type="gramStart"/>
-            <w:r>
-              <w:rPr>
-                <w:rFonts w:ascii="Times New Roman" w:hAnsi="Times New Roman" w:cs="Times New Roman"/>
-              </w:rPr>
-              <w:t>requiere,pero</w:t>
-            </w:r>
-            <w:proofErr w:type="spellEnd"/>
-            <w:proofErr w:type="gramEnd"/>
-            <w:r>
-              <w:rPr>
-                <w:rFonts w:ascii="Times New Roman" w:hAnsi="Times New Roman" w:cs="Times New Roman"/>
-              </w:rPr>
-              <w:t xml:space="preserve"> claro esta función no cualquiera la podría editar.</w:t>
+              <w:t>El sistema deberá de tener un apartado en el cual se puedan registrar nuevos cursos si es que así se requiere,pero claro esta función no cualquiera la podría editar.</w:t>
             </w:r>
           </w:p>
         </w:tc>
@@ -21883,21 +21297,7 @@
               <w:rPr>
                 <w:rFonts w:ascii="Times New Roman" w:hAnsi="Times New Roman" w:cs="Times New Roman"/>
               </w:rPr>
-              <w:t xml:space="preserve">Permitirá visualizar la información correcta del estudiante, créditos y algún </w:t>
-            </w:r>
-            <w:proofErr w:type="gramStart"/>
-            <w:r>
-              <w:rPr>
-                <w:rFonts w:ascii="Times New Roman" w:hAnsi="Times New Roman" w:cs="Times New Roman"/>
-              </w:rPr>
-              <w:t>problema  con</w:t>
-            </w:r>
-            <w:proofErr w:type="gramEnd"/>
-            <w:r>
-              <w:rPr>
-                <w:rFonts w:ascii="Times New Roman" w:hAnsi="Times New Roman" w:cs="Times New Roman"/>
-              </w:rPr>
-              <w:t xml:space="preserve"> alguna materia o maestro.</w:t>
+              <w:t>Permitirá visualizar la información correcta del estudiante, créditos y algún problema  con alguna materia o maestro.</w:t>
             </w:r>
           </w:p>
         </w:tc>
@@ -22490,21 +21890,7 @@
               <w:rPr>
                 <w:rFonts w:ascii="Times New Roman" w:hAnsi="Times New Roman" w:cs="Times New Roman"/>
               </w:rPr>
-              <w:t xml:space="preserve">Su función es la de que el alumno mientras se encuentre </w:t>
-            </w:r>
-            <w:proofErr w:type="spellStart"/>
-            <w:r>
-              <w:rPr>
-                <w:rFonts w:ascii="Times New Roman" w:hAnsi="Times New Roman" w:cs="Times New Roman"/>
-              </w:rPr>
-              <w:t>logueado</w:t>
-            </w:r>
-            <w:proofErr w:type="spellEnd"/>
-            <w:r>
-              <w:rPr>
-                <w:rFonts w:ascii="Times New Roman" w:hAnsi="Times New Roman" w:cs="Times New Roman"/>
-              </w:rPr>
-              <w:t xml:space="preserve"> en el sistema se genere su plan de estudio y permita bajar el documento para su posterior impresión</w:t>
+              <w:t>Su función es la de que el alumno mientras se encuentre logueado en el sistema se genere su plan de estudio y permita bajar el documento para su posterior impresión</w:t>
             </w:r>
           </w:p>
         </w:tc>
@@ -22926,21 +22312,7 @@
               <w:rPr>
                 <w:rFonts w:ascii="Times New Roman" w:hAnsi="Times New Roman" w:cs="Times New Roman"/>
               </w:rPr>
-              <w:t xml:space="preserve">Será un apartado diseñado para que el </w:t>
-            </w:r>
-            <w:proofErr w:type="spellStart"/>
-            <w:r>
-              <w:rPr>
-                <w:rFonts w:ascii="Times New Roman" w:hAnsi="Times New Roman" w:cs="Times New Roman"/>
-              </w:rPr>
-              <w:t>kardex</w:t>
-            </w:r>
-            <w:proofErr w:type="spellEnd"/>
-            <w:r>
-              <w:rPr>
-                <w:rFonts w:ascii="Times New Roman" w:hAnsi="Times New Roman" w:cs="Times New Roman"/>
-              </w:rPr>
-              <w:t xml:space="preserve"> pueda ser accesible por los usuarios del sistema</w:t>
+              <w:t>Será un apartado diseñado para que el kardex pueda ser accesible por los usuarios del sistema</w:t>
             </w:r>
           </w:p>
         </w:tc>
@@ -23012,35 +22384,7 @@
               <w:rPr>
                 <w:rFonts w:ascii="Times New Roman" w:hAnsi="Times New Roman" w:cs="Times New Roman"/>
               </w:rPr>
-              <w:t xml:space="preserve">Su función es la de poder descargar el </w:t>
-            </w:r>
-            <w:proofErr w:type="spellStart"/>
-            <w:r>
-              <w:rPr>
-                <w:rFonts w:ascii="Times New Roman" w:hAnsi="Times New Roman" w:cs="Times New Roman"/>
-              </w:rPr>
-              <w:t>kardex</w:t>
-            </w:r>
-            <w:proofErr w:type="spellEnd"/>
-            <w:r>
-              <w:rPr>
-                <w:rFonts w:ascii="Times New Roman" w:hAnsi="Times New Roman" w:cs="Times New Roman"/>
-              </w:rPr>
-              <w:t xml:space="preserve"> por los usuarios </w:t>
-            </w:r>
-            <w:proofErr w:type="spellStart"/>
-            <w:r>
-              <w:rPr>
-                <w:rFonts w:ascii="Times New Roman" w:hAnsi="Times New Roman" w:cs="Times New Roman"/>
-              </w:rPr>
-              <w:t>logueados</w:t>
-            </w:r>
-            <w:proofErr w:type="spellEnd"/>
-            <w:r>
-              <w:rPr>
-                <w:rFonts w:ascii="Times New Roman" w:hAnsi="Times New Roman" w:cs="Times New Roman"/>
-              </w:rPr>
-              <w:t xml:space="preserve"> en la plataforma cuando lo necesiten, el cual se genera a partir de la información del alumno en el sistema.</w:t>
+              <w:t>Su función es la de poder descargar el kardex por los usuarios logueados en la plataforma cuando lo necesiten, el cual se genera a partir de la información del alumno en el sistema.</w:t>
             </w:r>
           </w:p>
         </w:tc>
@@ -23498,13 +22842,7 @@
               <w:rPr>
                 <w:rFonts w:ascii="Times New Roman" w:hAnsi="Times New Roman" w:cs="Times New Roman"/>
               </w:rPr>
-              <w:t xml:space="preserve">ostrar nombre, profesor encargado, créditos y horario de los </w:t>
-            </w:r>
-            <w:r>
-              <w:rPr>
-                <w:rFonts w:ascii="Times New Roman" w:hAnsi="Times New Roman" w:cs="Times New Roman"/>
-              </w:rPr>
-              <w:t>talleres disponibles.</w:t>
+              <w:t>ostrar nombre, profesor encargado, créditos y horario de los talleres disponibles.</w:t>
             </w:r>
           </w:p>
         </w:tc>
@@ -24098,13 +23436,7 @@
               <w:rPr>
                 <w:rFonts w:ascii="Times New Roman" w:hAnsi="Times New Roman" w:cs="Times New Roman"/>
               </w:rPr>
-              <w:t>En este se podrá observar mediante tablas y gráfic</w:t>
-            </w:r>
-            <w:r>
-              <w:rPr>
-                <w:rFonts w:ascii="Times New Roman" w:hAnsi="Times New Roman" w:cs="Times New Roman"/>
-              </w:rPr>
-              <w:t xml:space="preserve">as información importante de manera actualizada, como por ejemplo los avances en los niveles de inglés requeridos por la institución, visualizarse las calificaciones y promedios de cada nivel. </w:t>
+              <w:t xml:space="preserve">En este se podrá observar mediante tablas y gráficas información importante de manera actualizada, como por ejemplo los avances en los niveles de inglés requeridos por la institución, visualizarse las calificaciones y promedios de cada nivel. </w:t>
             </w:r>
           </w:p>
         </w:tc>
@@ -24486,19 +23818,7 @@
               <w:rPr>
                 <w:rFonts w:ascii="Times New Roman" w:hAnsi="Times New Roman" w:cs="Times New Roman"/>
               </w:rPr>
-              <w:t>Para esto será necesario mostrar la información sobre los nivele</w:t>
-            </w:r>
-            <w:r>
-              <w:rPr>
-                <w:rFonts w:ascii="Times New Roman" w:hAnsi="Times New Roman" w:cs="Times New Roman"/>
-              </w:rPr>
-              <w:t xml:space="preserve">s a cursar, además de mostrar en la tabla el nivel y el profesor candidato a impartir, mostrar una breve descripción de qué tratará el curso de inglés, el profesor a asignar será hasta el momento en que se tome el nivel, en la gráfica de avance se mostrar </w:t>
-            </w:r>
-            <w:r>
-              <w:rPr>
-                <w:rFonts w:ascii="Times New Roman" w:hAnsi="Times New Roman" w:cs="Times New Roman"/>
-              </w:rPr>
-              <w:t xml:space="preserve">cada que se tome un curso esta hará referencia a cuántos cursos hacen falta para llegar al último curso por tomar. </w:t>
+              <w:t xml:space="preserve">Para esto será necesario mostrar la información sobre los niveles a cursar, además de mostrar en la tabla el nivel y el profesor candidato a impartir, mostrar una breve descripción de qué tratará el curso de inglés, el profesor a asignar será hasta el momento en que se tome el nivel, en la gráfica de avance se mostrar cada que se tome un curso esta hará referencia a cuántos cursos hacen falta para llegar al último curso por tomar. </w:t>
             </w:r>
           </w:p>
         </w:tc>
@@ -24879,21 +24199,7 @@
               <w:rPr>
                 <w:rFonts w:ascii="Times New Roman" w:hAnsi="Times New Roman" w:cs="Times New Roman"/>
               </w:rPr>
-              <w:t xml:space="preserve">Al dar </w:t>
-            </w:r>
-            <w:proofErr w:type="spellStart"/>
-            <w:r>
-              <w:rPr>
-                <w:rFonts w:ascii="Times New Roman" w:hAnsi="Times New Roman" w:cs="Times New Roman"/>
-              </w:rPr>
-              <w:t>click</w:t>
-            </w:r>
-            <w:proofErr w:type="spellEnd"/>
-            <w:r>
-              <w:rPr>
-                <w:rFonts w:ascii="Times New Roman" w:hAnsi="Times New Roman" w:cs="Times New Roman"/>
-              </w:rPr>
-              <w:t xml:space="preserve"> en el nombre del taller permitirá al alumno seleccionarlo como taller a cursar.</w:t>
+              <w:t>Al dar click en el nombre del taller permitirá al alumno seleccionarlo como taller a cursar.</w:t>
             </w:r>
           </w:p>
         </w:tc>
@@ -25716,27 +25022,7 @@
               <w:rPr>
                 <w:rFonts w:ascii="Times New Roman" w:hAnsi="Times New Roman" w:cs="Times New Roman"/>
               </w:rPr>
-              <w:t xml:space="preserve">Generador automático de reportes y solicitudes del alumno, seleccionar a quién va dirigido el mensaje, el “cuerpo” del mensaje y quien lo envía. El sistema generará de forma automática un reporte en formato </w:t>
-            </w:r>
-            <w:proofErr w:type="spellStart"/>
-            <w:r>
-              <w:rPr>
-                <w:rFonts w:ascii="Times New Roman" w:hAnsi="Times New Roman" w:cs="Times New Roman"/>
-              </w:rPr>
-              <w:t>pdf</w:t>
-            </w:r>
-            <w:proofErr w:type="spellEnd"/>
-            <w:r>
-              <w:rPr>
-                <w:rFonts w:ascii="Times New Roman" w:hAnsi="Times New Roman" w:cs="Times New Roman"/>
-              </w:rPr>
-              <w:t xml:space="preserve"> que después será enviado al destinatario sele</w:t>
-            </w:r>
-            <w:r>
-              <w:rPr>
-                <w:rFonts w:ascii="Times New Roman" w:hAnsi="Times New Roman" w:cs="Times New Roman"/>
-              </w:rPr>
-              <w:t>ccionado.</w:t>
+              <w:t>Generador automático de reportes y solicitudes del alumno, seleccionar a quién va dirigido el mensaje, el “cuerpo” del mensaje y quien lo envía. El sistema generará de forma automática un reporte en formato pdf que después será enviado al destinatario seleccionado.</w:t>
             </w:r>
           </w:p>
         </w:tc>
@@ -25807,27 +25093,7 @@
               <w:rPr>
                 <w:rFonts w:ascii="Times New Roman" w:hAnsi="Times New Roman" w:cs="Times New Roman"/>
               </w:rPr>
-              <w:t xml:space="preserve">Servirá como una ruta de comunicación entre los alumnos y el personal de la </w:t>
-            </w:r>
-            <w:proofErr w:type="gramStart"/>
-            <w:r>
-              <w:rPr>
-                <w:rFonts w:ascii="Times New Roman" w:hAnsi="Times New Roman" w:cs="Times New Roman"/>
-              </w:rPr>
-              <w:t>institución(</w:t>
-            </w:r>
-            <w:proofErr w:type="gramEnd"/>
-            <w:r>
-              <w:rPr>
-                <w:rFonts w:ascii="Times New Roman" w:hAnsi="Times New Roman" w:cs="Times New Roman"/>
-              </w:rPr>
-              <w:t>maestros, encargados de carrera, administradores). Mediante un pequeño formulario el alumno podrá solicitar permisos, reportar algún error en la página o enviar un simp</w:t>
-            </w:r>
-            <w:r>
-              <w:rPr>
-                <w:rFonts w:ascii="Times New Roman" w:hAnsi="Times New Roman" w:cs="Times New Roman"/>
-              </w:rPr>
-              <w:t>le mensaje.</w:t>
+              <w:t>Servirá como una ruta de comunicación entre los alumnos y el personal de la institución(maestros, encargados de carrera, administradores). Mediante un pequeño formulario el alumno podrá solicitar permisos, reportar algún error en la página o enviar un simple mensaje.</w:t>
             </w:r>
           </w:p>
         </w:tc>
@@ -26235,13 +25501,7 @@
               <w:rPr>
                 <w:rFonts w:ascii="Times New Roman" w:hAnsi="Times New Roman" w:cs="Times New Roman"/>
               </w:rPr>
-              <w:t>Se muestran las becas disponibles a los estudiantes (Según la disponibilidad y c</w:t>
-            </w:r>
-            <w:r>
-              <w:rPr>
-                <w:rFonts w:ascii="Times New Roman" w:hAnsi="Times New Roman" w:cs="Times New Roman"/>
-              </w:rPr>
-              <w:t>ompatibilidad del alumno en cuestión)</w:t>
+              <w:t>Se muestran las becas disponibles a los estudiantes (Según la disponibilidad y compatibilidad del alumno en cuestión)</w:t>
             </w:r>
           </w:p>
         </w:tc>
@@ -26936,21 +26196,7 @@
               <w:rPr>
                 <w:rFonts w:ascii="Times New Roman" w:hAnsi="Times New Roman" w:cs="Times New Roman"/>
               </w:rPr>
-              <w:t xml:space="preserve">Se generará un tabla en la que se mostrarán los nombres de la becas a las que se haya inscrito el alumno y el estado de </w:t>
-            </w:r>
-            <w:proofErr w:type="gramStart"/>
-            <w:r>
-              <w:rPr>
-                <w:rFonts w:ascii="Times New Roman" w:hAnsi="Times New Roman" w:cs="Times New Roman"/>
-              </w:rPr>
-              <w:t>las mismas</w:t>
-            </w:r>
-            <w:proofErr w:type="gramEnd"/>
-            <w:r>
-              <w:rPr>
-                <w:rFonts w:ascii="Times New Roman" w:hAnsi="Times New Roman" w:cs="Times New Roman"/>
-              </w:rPr>
-              <w:t xml:space="preserve"> (Aceptado y Denegado)</w:t>
+              <w:t>Se generará un tabla en la que se mostrarán los nombres de la becas a las que se haya inscrito el alumno y el estado de las mismas (Aceptado y Denegado)</w:t>
             </w:r>
           </w:p>
         </w:tc>
@@ -28871,21 +28117,7 @@
               <w:rPr>
                 <w:rFonts w:ascii="Times New Roman" w:hAnsi="Times New Roman" w:cs="Times New Roman"/>
               </w:rPr>
-              <w:t xml:space="preserve">Acoplamiento del sistema control escolar para cualquier tipo de dispositivo (Teléfono móvil, computadora, </w:t>
-            </w:r>
-            <w:proofErr w:type="spellStart"/>
-            <w:r>
-              <w:rPr>
-                <w:rFonts w:ascii="Times New Roman" w:hAnsi="Times New Roman" w:cs="Times New Roman"/>
-              </w:rPr>
-              <w:t>tablets</w:t>
-            </w:r>
-            <w:proofErr w:type="spellEnd"/>
-            <w:r>
-              <w:rPr>
-                <w:rFonts w:ascii="Times New Roman" w:hAnsi="Times New Roman" w:cs="Times New Roman"/>
-              </w:rPr>
-              <w:t>).</w:t>
+              <w:t>Acoplamiento del sistema control escolar para cualquier tipo de dispositivo (Teléfono móvil, computadora, tablets).</w:t>
             </w:r>
           </w:p>
         </w:tc>
@@ -31844,14 +31076,7 @@
                 <w:rFonts w:ascii="Times New Roman" w:hAnsi="Times New Roman" w:cs="Times New Roman"/>
                 <w:color w:val="000000"/>
               </w:rPr>
-              <w:t>componentes, contar con una contingencia, generación de al</w:t>
-            </w:r>
-            <w:r>
-              <w:rPr>
-                <w:rFonts w:ascii="Times New Roman" w:hAnsi="Times New Roman" w:cs="Times New Roman"/>
-                <w:color w:val="000000"/>
-              </w:rPr>
-              <w:t>armas.</w:t>
+              <w:t>componentes, contar con una contingencia, generación de alarmas.</w:t>
             </w:r>
           </w:p>
         </w:tc>
@@ -32218,13 +31443,7 @@
               <w:rPr>
                 <w:rFonts w:ascii="Times New Roman" w:hAnsi="Times New Roman" w:cs="Times New Roman"/>
               </w:rPr>
-              <w:t>datos que se manejan tales sean documentos, arc</w:t>
-            </w:r>
-            <w:r>
-              <w:rPr>
-                <w:rFonts w:ascii="Times New Roman" w:hAnsi="Times New Roman" w:cs="Times New Roman"/>
-              </w:rPr>
-              <w:t>hivos y contraseñas.</w:t>
+              <w:t>datos que se manejan tales sean documentos, archivos y contraseñas.</w:t>
             </w:r>
           </w:p>
         </w:tc>
@@ -32544,14 +31763,7 @@
                 <w:rFonts w:ascii="Times New Roman" w:hAnsi="Times New Roman" w:cs="Times New Roman"/>
                 <w:b/>
               </w:rPr>
-              <w:t>Descripci</w:t>
-            </w:r>
-            <w:r>
-              <w:rPr>
-                <w:rFonts w:ascii="Times New Roman" w:hAnsi="Times New Roman" w:cs="Times New Roman"/>
-                <w:b/>
-              </w:rPr>
-              <w:t>ón del</w:t>
+              <w:t>Descripción del</w:t>
             </w:r>
           </w:p>
           <w:p>
@@ -32933,13 +32145,7 @@
               <w:rPr>
                 <w:rFonts w:ascii="Times New Roman" w:hAnsi="Times New Roman" w:cs="Times New Roman"/>
               </w:rPr>
-              <w:t xml:space="preserve">La disponibilidad del sistema debe ser continua con un nivel </w:t>
-            </w:r>
-            <w:r>
-              <w:rPr>
-                <w:rFonts w:ascii="Times New Roman" w:hAnsi="Times New Roman" w:cs="Times New Roman"/>
-              </w:rPr>
-              <w:t>de servicio para los usuarios de 7 días por 24 horas, garantizando un esquema adecuado que permita la posible falla en cualquiera de sus componentes, contar con una contingencia, generación de alarmas.</w:t>
+              <w:t>La disponibilidad del sistema debe ser continua con un nivel de servicio para los usuarios de 7 días por 24 horas, garantizando un esquema adecuado que permita la posible falla en cualquiera de sus componentes, contar con una contingencia, generación de alarmas.</w:t>
             </w:r>
           </w:p>
         </w:tc>
@@ -33229,21 +32435,7 @@
               <w:rPr>
                 <w:rFonts w:ascii="Times New Roman" w:hAnsi="Times New Roman" w:cs="Times New Roman"/>
               </w:rPr>
-              <w:t xml:space="preserve">Las plataformas conexas no deberán utilizar componentes propietarios o que carezcan de sostenibilidad y evolución </w:t>
-            </w:r>
-            <w:proofErr w:type="gramStart"/>
-            <w:r>
-              <w:rPr>
-                <w:rFonts w:ascii="Times New Roman" w:hAnsi="Times New Roman" w:cs="Times New Roman"/>
-              </w:rPr>
-              <w:t>tecnológica,  sus</w:t>
-            </w:r>
-            <w:proofErr w:type="gramEnd"/>
-            <w:r>
-              <w:rPr>
-                <w:rFonts w:ascii="Times New Roman" w:hAnsi="Times New Roman" w:cs="Times New Roman"/>
-              </w:rPr>
-              <w:t xml:space="preserve"> componentes deben ser portables en distintas plataformas</w:t>
+              <w:t>Las plataformas conexas no deberán utilizar componentes propietarios o que carezcan de sostenibilidad y evolución tecnológica,  sus componentes deben ser portables en distintas plataformas</w:t>
             </w:r>
           </w:p>
           <w:p>
@@ -33323,13 +32515,7 @@
               <w:rPr>
                 <w:rFonts w:ascii="Times New Roman" w:hAnsi="Times New Roman" w:cs="Times New Roman"/>
               </w:rPr>
-              <w:t>El sistema diseñado y sus componen</w:t>
-            </w:r>
-            <w:r>
-              <w:rPr>
-                <w:rFonts w:ascii="Times New Roman" w:hAnsi="Times New Roman" w:cs="Times New Roman"/>
-              </w:rPr>
-              <w:t>tes deben ser portables en plataformas GNU/Linux y Windows, con máquinas que presentan arquitecturas de 64 bits</w:t>
+              <w:t>El sistema diseñado y sus componentes deben ser portables en plataformas GNU/Linux y Windows, con máquinas que presentan arquitecturas de 64 bits</w:t>
             </w:r>
           </w:p>
         </w:tc>
@@ -33547,33 +32733,7 @@
           <w:rFonts w:ascii="Times New Roman" w:hAnsi="Times New Roman" w:cs="Times New Roman"/>
         </w:rPr>
         <w:lastRenderedPageBreak/>
-        <w:t xml:space="preserve">    </w:t>
-      </w:r>
-      <w:r>
-        <w:rPr>
-          <w:rFonts w:ascii="Times New Roman" w:hAnsi="Times New Roman" w:cs="Times New Roman"/>
-        </w:rPr>
-        <w:t xml:space="preserve">La interfaz con el usuario consiste en un conjunto de ventanas con botones, listas y campos de textos accesibles para cada tipo de usuario. </w:t>
-      </w:r>
-      <w:proofErr w:type="gramStart"/>
-      <w:r>
-        <w:rPr>
-          <w:rFonts w:ascii="Times New Roman" w:hAnsi="Times New Roman" w:cs="Times New Roman"/>
-        </w:rPr>
-        <w:t>Esta deberán</w:t>
-      </w:r>
-      <w:proofErr w:type="gramEnd"/>
-      <w:r>
-        <w:rPr>
-          <w:rFonts w:ascii="Times New Roman" w:hAnsi="Times New Roman" w:cs="Times New Roman"/>
-        </w:rPr>
-        <w:t xml:space="preserve"> ser construida especialmente para el sistema propuesto y será visualizada desde cualquier tipo navegado</w:t>
-      </w:r>
-      <w:r>
-        <w:rPr>
-          <w:rFonts w:ascii="Times New Roman" w:hAnsi="Times New Roman" w:cs="Times New Roman"/>
-        </w:rPr>
-        <w:t>r de internet</w:t>
+        <w:t xml:space="preserve">    La interfaz con el usuario consiste en un conjunto de ventanas con botones, listas y campos de textos accesibles para cada tipo de usuario. Esta deberán ser construida especialmente para el sistema propuesto y será visualizada desde cualquier tipo navegador de internet</w:t>
       </w:r>
     </w:p>
     <w:p>
@@ -33657,23 +32817,7 @@
         <w:rPr>
           <w:rFonts w:ascii="Times New Roman" w:hAnsi="Times New Roman" w:cs="Times New Roman"/>
         </w:rPr>
-        <w:t xml:space="preserve">     Cualquier tipo de dispositivo (Tableta, </w:t>
-      </w:r>
-      <w:proofErr w:type="spellStart"/>
-      <w:proofErr w:type="gramStart"/>
-      <w:r>
-        <w:rPr>
-          <w:rFonts w:ascii="Times New Roman" w:hAnsi="Times New Roman" w:cs="Times New Roman"/>
-        </w:rPr>
-        <w:t>Computadora,Teléfono</w:t>
-      </w:r>
-      <w:proofErr w:type="spellEnd"/>
-      <w:proofErr w:type="gramEnd"/>
-      <w:r>
-        <w:rPr>
-          <w:rFonts w:ascii="Times New Roman" w:hAnsi="Times New Roman" w:cs="Times New Roman"/>
-        </w:rPr>
-        <w:t xml:space="preserve"> celular) podrá ingresar a la plataforma, las características mínimas que deberá contener son las siguientes: </w:t>
+        <w:t xml:space="preserve">     Cualquier tipo de dispositivo (Tableta, Computadora,Teléfono celular) podrá ingresar a la plataforma, las características mínimas que deberá contener son las siguientes: </w:t>
       </w:r>
     </w:p>
     <w:p>
@@ -33698,21 +32842,7 @@
         <w:rPr>
           <w:rFonts w:ascii="Times New Roman" w:hAnsi="Times New Roman" w:cs="Times New Roman"/>
         </w:rPr>
-        <w:t>Acceso a la red (</w:t>
-      </w:r>
-      <w:proofErr w:type="spellStart"/>
-      <w:r>
-        <w:rPr>
-          <w:rFonts w:ascii="Times New Roman" w:hAnsi="Times New Roman" w:cs="Times New Roman"/>
-        </w:rPr>
-        <w:t>Wi</w:t>
-      </w:r>
-      <w:proofErr w:type="spellEnd"/>
-      <w:r>
-        <w:rPr>
-          <w:rFonts w:ascii="Times New Roman" w:hAnsi="Times New Roman" w:cs="Times New Roman"/>
-        </w:rPr>
-        <w:t xml:space="preserve">-Fi, Ethernet) </w:t>
+        <w:t xml:space="preserve">Acceso a la red (Wi-Fi, Ethernet) </w:t>
       </w:r>
     </w:p>
     <w:p>
@@ -33760,27 +32890,7 @@
         <w:rPr>
           <w:rFonts w:ascii="Times New Roman" w:hAnsi="Times New Roman" w:cs="Times New Roman"/>
         </w:rPr>
-        <w:t xml:space="preserve">Memoria </w:t>
-      </w:r>
-      <w:proofErr w:type="spellStart"/>
-      <w:r>
-        <w:rPr>
-          <w:rFonts w:ascii="Times New Roman" w:hAnsi="Times New Roman" w:cs="Times New Roman"/>
-        </w:rPr>
-        <w:t>ram</w:t>
-      </w:r>
-      <w:proofErr w:type="spellEnd"/>
-      <w:r>
-        <w:rPr>
-          <w:rFonts w:ascii="Times New Roman" w:hAnsi="Times New Roman" w:cs="Times New Roman"/>
-        </w:rPr>
-        <w:t xml:space="preserve"> disponible de al meno</w:t>
-      </w:r>
-      <w:r>
-        <w:rPr>
-          <w:rFonts w:ascii="Times New Roman" w:hAnsi="Times New Roman" w:cs="Times New Roman"/>
-        </w:rPr>
-        <w:t>s 256 Mb.</w:t>
+        <w:t>Memoria ram disponible de al menos 256 Mb.</w:t>
       </w:r>
     </w:p>
     <w:p>
@@ -33946,7 +33056,6 @@
         </w:rPr>
         <w:t xml:space="preserve">Sistema Operativo: Windows </w:t>
       </w:r>
-      <w:proofErr w:type="gramStart"/>
       <w:r>
         <w:rPr>
           <w:rFonts w:ascii="Times New Roman" w:hAnsi="Times New Roman" w:cs="Times New Roman"/>
@@ -33958,31 +33067,7 @@
           <w:rFonts w:ascii="Times New Roman" w:hAnsi="Times New Roman" w:cs="Times New Roman"/>
           <w:color w:val="000000"/>
         </w:rPr>
-        <w:t xml:space="preserve"> o</w:t>
-      </w:r>
-      <w:proofErr w:type="gramEnd"/>
-      <w:r>
-        <w:rPr>
-          <w:rFonts w:ascii="Times New Roman" w:hAnsi="Times New Roman" w:cs="Times New Roman"/>
-          <w:color w:val="000000"/>
-        </w:rPr>
-        <w:t xml:space="preserve"> superior, distribuciones </w:t>
-      </w:r>
-      <w:proofErr w:type="spellStart"/>
-      <w:r>
-        <w:rPr>
-          <w:rFonts w:ascii="Times New Roman" w:hAnsi="Times New Roman" w:cs="Times New Roman"/>
-          <w:color w:val="000000"/>
-        </w:rPr>
-        <w:t>linux</w:t>
-      </w:r>
-      <w:proofErr w:type="spellEnd"/>
-      <w:r>
-        <w:rPr>
-          <w:rFonts w:ascii="Times New Roman" w:hAnsi="Times New Roman" w:cs="Times New Roman"/>
-          <w:color w:val="000000"/>
-        </w:rPr>
-        <w:t>, Mac</w:t>
+        <w:t xml:space="preserve"> o superior, distribuciones linux, Mac</w:t>
       </w:r>
       <w:r>
         <w:rPr>
@@ -34023,8 +33108,6 @@
       </w:pPr>
       <w:bookmarkStart w:id="10" w:name="_heading=h.17dp8vu" w:colFirst="0" w:colLast="0"/>
       <w:bookmarkEnd w:id="10"/>
-      <w:proofErr w:type="spellStart"/>
-      <w:proofErr w:type="gramStart"/>
       <w:r>
         <w:rPr>
           <w:rFonts w:ascii="Times New Roman" w:hAnsi="Times New Roman" w:cs="Times New Roman"/>
@@ -34036,29 +33119,7 @@
         <w:rPr>
           <w:rFonts w:ascii="Times New Roman" w:hAnsi="Times New Roman" w:cs="Times New Roman"/>
         </w:rPr>
-        <w:t>Cualquier</w:t>
-      </w:r>
-      <w:proofErr w:type="spellEnd"/>
-      <w:proofErr w:type="gramEnd"/>
-      <w:r>
-        <w:rPr>
-          <w:rFonts w:ascii="Times New Roman" w:hAnsi="Times New Roman" w:cs="Times New Roman"/>
-        </w:rPr>
-        <w:t xml:space="preserve"> navegador actual.(Mozilla, Firefox, Edge, </w:t>
-      </w:r>
-      <w:proofErr w:type="spellStart"/>
-      <w:r>
-        <w:rPr>
-          <w:rFonts w:ascii="Times New Roman" w:hAnsi="Times New Roman" w:cs="Times New Roman"/>
-        </w:rPr>
-        <w:t>Chrome,etc</w:t>
-      </w:r>
-      <w:proofErr w:type="spellEnd"/>
-      <w:r>
-        <w:rPr>
-          <w:rFonts w:ascii="Times New Roman" w:hAnsi="Times New Roman" w:cs="Times New Roman"/>
-        </w:rPr>
-        <w:t>.)</w:t>
+        <w:t>Cualquier navegador actual.(Mozilla, Firefox, Edge, Chrome,etc.)</w:t>
       </w:r>
       <w:r>
         <w:rPr>
@@ -34153,21 +33214,7 @@
           <w:rFonts w:ascii="Times New Roman" w:hAnsi="Times New Roman" w:cs="Times New Roman"/>
           <w:color w:val="000009"/>
         </w:rPr>
-        <w:t xml:space="preserve">   </w:t>
-      </w:r>
-      <w:r>
-        <w:rPr>
-          <w:rFonts w:ascii="Times New Roman" w:hAnsi="Times New Roman" w:cs="Times New Roman"/>
-          <w:color w:val="000009"/>
-        </w:rPr>
-        <w:t>Los servidores, alumnos, Administrativos, profesores y aplicaciones de comunicaran entre sí, mediante protocolos estándares en internet, siempre que sea posible. Un ejemplo podría ser para transferir archivos o documentos deberá utilizarse algunos protocol</w:t>
-      </w:r>
-      <w:r>
-        <w:rPr>
-          <w:rFonts w:ascii="Times New Roman" w:hAnsi="Times New Roman" w:cs="Times New Roman"/>
-          <w:color w:val="000009"/>
-        </w:rPr>
-        <w:t xml:space="preserve">os existentes (FTP u otros convenientes). </w:t>
+        <w:t xml:space="preserve">   Los servidores, alumnos, Administrativos, profesores y aplicaciones de comunicaran entre sí, mediante protocolos estándares en internet, siempre que sea posible. Un ejemplo podría ser para transferir archivos o documentos deberá utilizarse algunos protocolos existentes (FTP u otros convenientes). </w:t>
       </w:r>
     </w:p>
     <w:p>
@@ -34338,13 +33385,7 @@
         <w:rPr>
           <w:rFonts w:ascii="Times New Roman" w:hAnsi="Times New Roman" w:cs="Times New Roman"/>
         </w:rPr>
-        <w:t>solo al docente realizar modificaciones, agregar, borrar actualizar datos sea calificaciones o información de trabajos o conforme lo que indica dirigido al alumno, realizar estas acciones solamente se podrán realizar en periodo de cierres de parciales o fi</w:t>
-      </w:r>
-      <w:r>
-        <w:rPr>
-          <w:rFonts w:ascii="Times New Roman" w:hAnsi="Times New Roman" w:cs="Times New Roman"/>
-        </w:rPr>
-        <w:t xml:space="preserve">nales de semestre que son para capturar calificaciones. </w:t>
+        <w:t xml:space="preserve">solo al docente realizar modificaciones, agregar, borrar actualizar datos sea calificaciones o información de trabajos o conforme lo que indica dirigido al alumno, realizar estas acciones solamente se podrán realizar en periodo de cierres de parciales o finales de semestre que son para capturar calificaciones. </w:t>
       </w:r>
     </w:p>
     <w:p>
@@ -34470,41 +33511,7 @@
         <w:rPr>
           <w:rFonts w:ascii="Times New Roman" w:hAnsi="Times New Roman" w:cs="Times New Roman"/>
         </w:rPr>
-        <w:t xml:space="preserve">El sistema permitirá al estudiante registrar materias, observar calificaciones, obtener un </w:t>
-      </w:r>
-      <w:proofErr w:type="spellStart"/>
-      <w:r>
-        <w:rPr>
-          <w:rFonts w:ascii="Times New Roman" w:hAnsi="Times New Roman" w:cs="Times New Roman"/>
-        </w:rPr>
-        <w:t>kardex</w:t>
-      </w:r>
-      <w:proofErr w:type="spellEnd"/>
-      <w:r>
-        <w:rPr>
-          <w:rFonts w:ascii="Times New Roman" w:hAnsi="Times New Roman" w:cs="Times New Roman"/>
-        </w:rPr>
-        <w:t xml:space="preserve">, crear horario de </w:t>
-      </w:r>
-      <w:proofErr w:type="spellStart"/>
-      <w:r>
-        <w:rPr>
-          <w:rFonts w:ascii="Times New Roman" w:hAnsi="Times New Roman" w:cs="Times New Roman"/>
-        </w:rPr>
-        <w:t>de</w:t>
-      </w:r>
-      <w:proofErr w:type="spellEnd"/>
-      <w:r>
-        <w:rPr>
-          <w:rFonts w:ascii="Times New Roman" w:hAnsi="Times New Roman" w:cs="Times New Roman"/>
-        </w:rPr>
-        <w:t xml:space="preserve"> materias registradas, entre otras cosas, el registro de materias, de talleres, y la creación de horario de materias registradas solo será</w:t>
-      </w:r>
-      <w:r>
-        <w:rPr>
-          <w:rFonts w:ascii="Times New Roman" w:hAnsi="Times New Roman" w:cs="Times New Roman"/>
-        </w:rPr>
-        <w:t>n en periodos de inicio de semestre.</w:t>
+        <w:t>El sistema permitirá al estudiante registrar materias, observar calificaciones, obtener un kardex, crear horario de de materias registradas, entre otras cosas, el registro de materias, de talleres, y la creación de horario de materias registradas solo serán en periodos de inicio de semestre.</w:t>
       </w:r>
     </w:p>
     <w:p>
@@ -34692,41 +33699,7 @@
         <w:rPr>
           <w:rFonts w:ascii="Times New Roman" w:hAnsi="Times New Roman" w:cs="Times New Roman"/>
         </w:rPr>
-        <w:t xml:space="preserve">El sistema permitirá observar las materias que se llevarán durante el periodo que dure la carrera perteneciente al alumno, conforme </w:t>
-      </w:r>
-      <w:proofErr w:type="gramStart"/>
-      <w:r>
-        <w:rPr>
-          <w:rFonts w:ascii="Times New Roman" w:hAnsi="Times New Roman" w:cs="Times New Roman"/>
-        </w:rPr>
-        <w:t>el semestre se podrán</w:t>
-      </w:r>
-      <w:proofErr w:type="gramEnd"/>
-      <w:r>
-        <w:rPr>
-          <w:rFonts w:ascii="Times New Roman" w:hAnsi="Times New Roman" w:cs="Times New Roman"/>
-        </w:rPr>
-        <w:t xml:space="preserve"> registrar las materias acorde al nivel de semestre que en el que se encuentre por cruzar, para realiza</w:t>
-      </w:r>
-      <w:r>
-        <w:rPr>
-          <w:rFonts w:ascii="Times New Roman" w:hAnsi="Times New Roman" w:cs="Times New Roman"/>
-        </w:rPr>
-        <w:t xml:space="preserve">r activación de materias solamente será en periodo de inscripciones, solo se </w:t>
-      </w:r>
-      <w:proofErr w:type="spellStart"/>
-      <w:r>
-        <w:rPr>
-          <w:rFonts w:ascii="Times New Roman" w:hAnsi="Times New Roman" w:cs="Times New Roman"/>
-        </w:rPr>
-        <w:t>se</w:t>
-      </w:r>
-      <w:proofErr w:type="spellEnd"/>
-      <w:r>
-        <w:rPr>
-          <w:rFonts w:ascii="Times New Roman" w:hAnsi="Times New Roman" w:cs="Times New Roman"/>
-        </w:rPr>
-        <w:t xml:space="preserve"> realizó el pago semestral.</w:t>
+        <w:t>El sistema permitirá observar las materias que se llevarán durante el periodo que dure la carrera perteneciente al alumno, conforme el semestre se podrán registrar las materias acorde al nivel de semestre que en el que se encuentre por cruzar, para realizar activación de materias solamente será en periodo de inscripciones, solo se se realizó el pago semestral.</w:t>
       </w:r>
       <w:r>
         <w:rPr>
@@ -34858,27 +33831,7 @@
         <w:rPr>
           <w:rFonts w:ascii="Times New Roman" w:hAnsi="Times New Roman" w:cs="Times New Roman"/>
         </w:rPr>
-        <w:t xml:space="preserve">El sistema brindará a los usuarios un formulario en el cual </w:t>
-      </w:r>
-      <w:proofErr w:type="gramStart"/>
-      <w:r>
-        <w:rPr>
-          <w:rFonts w:ascii="Times New Roman" w:hAnsi="Times New Roman" w:cs="Times New Roman"/>
-        </w:rPr>
-        <w:t>se  registrarán</w:t>
-      </w:r>
-      <w:proofErr w:type="gramEnd"/>
-      <w:r>
-        <w:rPr>
-          <w:rFonts w:ascii="Times New Roman" w:hAnsi="Times New Roman" w:cs="Times New Roman"/>
-        </w:rPr>
-        <w:t xml:space="preserve"> todos los datos necesarios para poder registrarlo en el sistema. Para que un nuevo alumno pueda quedar registrado</w:t>
-      </w:r>
-      <w:r>
-        <w:rPr>
-          <w:rFonts w:ascii="Times New Roman" w:hAnsi="Times New Roman" w:cs="Times New Roman"/>
-        </w:rPr>
-        <w:t xml:space="preserve"> se deberán de llenar cada uno de los campos correctamente.</w:t>
+        <w:t>El sistema brindará a los usuarios un formulario en el cual se  registrarán todos los datos necesarios para poder registrarlo en el sistema. Para que un nuevo alumno pueda quedar registrado se deberán de llenar cada uno de los campos correctamente.</w:t>
       </w:r>
     </w:p>
     <w:p>
@@ -34991,29 +33944,7 @@
         <w:rPr>
           <w:rFonts w:ascii="Times New Roman" w:hAnsi="Times New Roman" w:cs="Times New Roman"/>
         </w:rPr>
-        <w:t xml:space="preserve">El sistema generará la orden de pago, permitirá la descarga mediante el formato PDF, en este se indicará el nombre del alumno, el número de control, los </w:t>
-      </w:r>
-      <w:proofErr w:type="spellStart"/>
-      <w:proofErr w:type="gramStart"/>
-      <w:r>
-        <w:rPr>
-          <w:rFonts w:ascii="Times New Roman" w:hAnsi="Times New Roman" w:cs="Times New Roman"/>
-        </w:rPr>
-        <w:t>nombres,número</w:t>
-      </w:r>
-      <w:proofErr w:type="spellEnd"/>
-      <w:proofErr w:type="gramEnd"/>
-      <w:r>
-        <w:rPr>
-          <w:rFonts w:ascii="Times New Roman" w:hAnsi="Times New Roman" w:cs="Times New Roman"/>
-        </w:rPr>
-        <w:t xml:space="preserve"> cuentas y titulares en las cuales se puede generar el pago, en este caso se realizarán l</w:t>
-      </w:r>
-      <w:r>
-        <w:rPr>
-          <w:rFonts w:ascii="Times New Roman" w:hAnsi="Times New Roman" w:cs="Times New Roman"/>
-        </w:rPr>
-        <w:t xml:space="preserve">os pagos mediante transferencias.  La ficha de pago que sea generada tiene que ser estrictamente la del siguiente semestre a cursar. </w:t>
+        <w:t xml:space="preserve">El sistema generará la orden de pago, permitirá la descarga mediante el formato PDF, en este se indicará el nombre del alumno, el número de control, los nombres,número cuentas y titulares en las cuales se puede generar el pago, en este caso se realizarán los pagos mediante transferencias.  La ficha de pago que sea generada tiene que ser estrictamente la del siguiente semestre a cursar. </w:t>
       </w:r>
     </w:p>
     <w:p>
@@ -35146,35 +34077,7 @@
         <w:rPr>
           <w:rFonts w:ascii="Times New Roman" w:hAnsi="Times New Roman" w:cs="Times New Roman"/>
         </w:rPr>
-        <w:t xml:space="preserve">bante de pago al sistema. Se deberá escanear y </w:t>
-      </w:r>
-      <w:proofErr w:type="gramStart"/>
-      <w:r>
-        <w:rPr>
-          <w:rFonts w:ascii="Times New Roman" w:hAnsi="Times New Roman" w:cs="Times New Roman"/>
-        </w:rPr>
-        <w:t>subir  el</w:t>
-      </w:r>
-      <w:proofErr w:type="gramEnd"/>
-      <w:r>
-        <w:rPr>
-          <w:rFonts w:ascii="Times New Roman" w:hAnsi="Times New Roman" w:cs="Times New Roman"/>
-        </w:rPr>
-        <w:t xml:space="preserve"> </w:t>
-      </w:r>
-      <w:proofErr w:type="spellStart"/>
-      <w:r>
-        <w:rPr>
-          <w:rFonts w:ascii="Times New Roman" w:hAnsi="Times New Roman" w:cs="Times New Roman"/>
-        </w:rPr>
-        <w:t>voucher</w:t>
-      </w:r>
-      <w:proofErr w:type="spellEnd"/>
-      <w:r>
-        <w:rPr>
-          <w:rFonts w:ascii="Times New Roman" w:hAnsi="Times New Roman" w:cs="Times New Roman"/>
-        </w:rPr>
-        <w:t xml:space="preserve"> (comprobante de pago en banco) junto con la ficha generada.</w:t>
+        <w:t>bante de pago al sistema. Se deberá escanear y subir  el voucher (comprobante de pago en banco) junto con la ficha generada.</w:t>
       </w:r>
     </w:p>
     <w:p>
@@ -35259,7 +34162,13 @@
           <w:sz w:val="28"/>
           <w:szCs w:val="28"/>
         </w:rPr>
-        <w:t>Publicación de i</w:t>
+        <w:t xml:space="preserve">Publicación de información: </w:t>
+      </w:r>
+      <w:r>
+        <w:rPr>
+          <w:rFonts w:ascii="Times New Roman" w:hAnsi="Times New Roman" w:cs="Times New Roman"/>
+        </w:rPr>
+        <w:t>En</w:t>
       </w:r>
       <w:r>
         <w:rPr>
@@ -35268,42 +34177,13 @@
           <w:sz w:val="28"/>
           <w:szCs w:val="28"/>
         </w:rPr>
-        <w:t xml:space="preserve">nformación: </w:t>
-      </w:r>
-      <w:r>
-        <w:rPr>
-          <w:rFonts w:ascii="Times New Roman" w:hAnsi="Times New Roman" w:cs="Times New Roman"/>
-        </w:rPr>
-        <w:t>En</w:t>
-      </w:r>
-      <w:r>
-        <w:rPr>
-          <w:rFonts w:ascii="Times New Roman" w:hAnsi="Times New Roman" w:cs="Times New Roman"/>
-          <w:b/>
-          <w:sz w:val="28"/>
-          <w:szCs w:val="28"/>
-        </w:rPr>
         <w:t xml:space="preserve"> </w:t>
       </w:r>
       <w:r>
         <w:rPr>
           <w:rFonts w:ascii="Times New Roman" w:hAnsi="Times New Roman" w:cs="Times New Roman"/>
         </w:rPr>
-        <w:t xml:space="preserve">este apartado se </w:t>
-      </w:r>
-      <w:proofErr w:type="gramStart"/>
-      <w:r>
-        <w:rPr>
-          <w:rFonts w:ascii="Times New Roman" w:hAnsi="Times New Roman" w:cs="Times New Roman"/>
-        </w:rPr>
-        <w:t>le</w:t>
-      </w:r>
-      <w:proofErr w:type="gramEnd"/>
-      <w:r>
-        <w:rPr>
-          <w:rFonts w:ascii="Times New Roman" w:hAnsi="Times New Roman" w:cs="Times New Roman"/>
-        </w:rPr>
-        <w:t xml:space="preserve"> permitirá a los usuarios en general mantenerse informados sobre cualquier noticia que sea publicada por la institución, además de promociones publicaciones e historias publicadas en las redes sociales oficiales.</w:t>
+        <w:t>este apartado se le permitirá a los usuarios en general mantenerse informados sobre cualquier noticia que sea publicada por la institución, además de promociones publicaciones e historias publicadas en las redes sociales oficiales.</w:t>
       </w:r>
     </w:p>
     <w:p>
@@ -35367,27 +34247,7 @@
         <w:rPr>
           <w:rFonts w:ascii="Times New Roman" w:hAnsi="Times New Roman" w:cs="Times New Roman"/>
         </w:rPr>
-        <w:t xml:space="preserve">: Permite a los usuarios crear discusiones o simplemente dejar sus opiniones acerca del </w:t>
-      </w:r>
-      <w:proofErr w:type="gramStart"/>
-      <w:r>
-        <w:rPr>
-          <w:rFonts w:ascii="Times New Roman" w:hAnsi="Times New Roman" w:cs="Times New Roman"/>
-        </w:rPr>
-        <w:t>contenido  mostrado</w:t>
-      </w:r>
-      <w:proofErr w:type="gramEnd"/>
-      <w:r>
-        <w:rPr>
-          <w:rFonts w:ascii="Times New Roman" w:hAnsi="Times New Roman" w:cs="Times New Roman"/>
-        </w:rPr>
-        <w:t xml:space="preserve"> en las</w:t>
-      </w:r>
-      <w:r>
-        <w:rPr>
-          <w:rFonts w:ascii="Times New Roman" w:hAnsi="Times New Roman" w:cs="Times New Roman"/>
-        </w:rPr>
-        <w:t xml:space="preserve"> publicaciones.</w:t>
+        <w:t>: Permite a los usuarios crear discusiones o simplemente dejar sus opiniones acerca del contenido  mostrado en las publicaciones.</w:t>
       </w:r>
     </w:p>
     <w:p>
@@ -35480,13 +34340,7 @@
         <w:rPr>
           <w:rFonts w:ascii="Times New Roman" w:hAnsi="Times New Roman" w:cs="Times New Roman"/>
         </w:rPr>
-        <w:t>En este apartado se permitirá registrar las materias próximas a cursar, si el alumno es de nuevo ingreso permite seleccionar todas las materias de primer semestre. Si el alumno ya culminó el primer semestre, habilitar aquellas materias con las que cumpla l</w:t>
-      </w:r>
-      <w:r>
-        <w:rPr>
-          <w:rFonts w:ascii="Times New Roman" w:hAnsi="Times New Roman" w:cs="Times New Roman"/>
-        </w:rPr>
-        <w:t>os requisitos mínimos.</w:t>
+        <w:t>En este apartado se permitirá registrar las materias próximas a cursar, si el alumno es de nuevo ingreso permite seleccionar todas las materias de primer semestre. Si el alumno ya culminó el primer semestre, habilitar aquellas materias con las que cumpla los requisitos mínimos.</w:t>
       </w:r>
     </w:p>
     <w:p>
@@ -35561,38 +34415,13 @@
           <w:sz w:val="28"/>
           <w:szCs w:val="28"/>
         </w:rPr>
-        <w:t xml:space="preserve">Porcentaje de </w:t>
-      </w:r>
-      <w:proofErr w:type="spellStart"/>
-      <w:proofErr w:type="gramStart"/>
-      <w:r>
-        <w:rPr>
-          <w:rFonts w:ascii="Times New Roman" w:hAnsi="Times New Roman" w:cs="Times New Roman"/>
-          <w:b/>
-          <w:sz w:val="28"/>
-          <w:szCs w:val="28"/>
-        </w:rPr>
-        <w:t>aprovechamiento</w:t>
+        <w:t>Porcentaje de aprovechamiento</w:t>
       </w:r>
       <w:r>
         <w:rPr>
           <w:rFonts w:ascii="Times New Roman" w:hAnsi="Times New Roman" w:cs="Times New Roman"/>
         </w:rPr>
-        <w:t>:Esto</w:t>
-      </w:r>
-      <w:proofErr w:type="spellEnd"/>
-      <w:proofErr w:type="gramEnd"/>
-      <w:r>
-        <w:rPr>
-          <w:rFonts w:ascii="Times New Roman" w:hAnsi="Times New Roman" w:cs="Times New Roman"/>
-        </w:rPr>
-        <w:t xml:space="preserve"> permitirá tanto </w:t>
-      </w:r>
-      <w:r>
-        <w:rPr>
-          <w:rFonts w:ascii="Times New Roman" w:hAnsi="Times New Roman" w:cs="Times New Roman"/>
-        </w:rPr>
-        <w:t>al alumno como al docente conocer el nivel de aprovechamiento actual.</w:t>
+        <w:t>:Esto permitirá tanto al alumno como al docente conocer el nivel de aprovechamiento actual.</w:t>
       </w:r>
     </w:p>
     <w:p>
@@ -35734,13 +34563,7 @@
         <w:rPr>
           <w:rFonts w:ascii="Times New Roman" w:hAnsi="Times New Roman" w:cs="Times New Roman"/>
         </w:rPr>
-        <w:t xml:space="preserve">El sistema generará gráficos teniendo en cuenta el nivel de aprovechamiento actual del alumno. Mostrará las tareas, calificaciones, fechas, y evaluaciones de forma organizada, para así poder observar (maestro y alumno) de forma general y clara el nivel de </w:t>
-      </w:r>
-      <w:r>
-        <w:rPr>
-          <w:rFonts w:ascii="Times New Roman" w:hAnsi="Times New Roman" w:cs="Times New Roman"/>
-        </w:rPr>
-        <w:t xml:space="preserve">desempeño. </w:t>
+        <w:t xml:space="preserve">El sistema generará gráficos teniendo en cuenta el nivel de aprovechamiento actual del alumno. Mostrará las tareas, calificaciones, fechas, y evaluaciones de forma organizada, para así poder observar (maestro y alumno) de forma general y clara el nivel de desempeño. </w:t>
       </w:r>
     </w:p>
     <w:p>
@@ -35839,13 +34662,7 @@
         <w:rPr>
           <w:rFonts w:ascii="Times New Roman" w:hAnsi="Times New Roman" w:cs="Times New Roman"/>
         </w:rPr>
-        <w:t>El sistema permitirá al alumno asignar materias al horario del semestre próximo a cursar. El sistema de manera automática generará un formato en el que se visualice las materias registradas con los horarios a impartir, además de los nombres de los maestros</w:t>
-      </w:r>
-      <w:r>
-        <w:rPr>
-          <w:rFonts w:ascii="Times New Roman" w:hAnsi="Times New Roman" w:cs="Times New Roman"/>
-        </w:rPr>
-        <w:t xml:space="preserve"> encargados a impartirse y claves de cada una de estas, además el horario se podrá descargar mediante el formato PFD. </w:t>
+        <w:t xml:space="preserve">El sistema permitirá al alumno asignar materias al horario del semestre próximo a cursar. El sistema de manera automática generará un formato en el que se visualice las materias registradas con los horarios a impartir, además de los nombres de los maestros encargados a impartirse y claves de cada una de estas, además el horario se podrá descargar mediante el formato PFD. </w:t>
       </w:r>
     </w:p>
     <w:p>
@@ -35946,19 +34763,7 @@
         <w:rPr>
           <w:rFonts w:ascii="Times New Roman" w:hAnsi="Times New Roman" w:cs="Times New Roman"/>
         </w:rPr>
-        <w:t>Mediante esta función se generará acorde a las calificaciones proporcionadas p</w:t>
-      </w:r>
-      <w:r>
-        <w:rPr>
-          <w:rFonts w:ascii="Times New Roman" w:hAnsi="Times New Roman" w:cs="Times New Roman"/>
-        </w:rPr>
-        <w:t>or los docentes, un promedio el cual se actualizará conforme se proporcionen dichas calificaciones, el sistema captura de manera automática las calificaciones proporcionadas y acorde a este se genera un promedio actualizado, que podrá ser consultado por el</w:t>
-      </w:r>
-      <w:r>
-        <w:rPr>
-          <w:rFonts w:ascii="Times New Roman" w:hAnsi="Times New Roman" w:cs="Times New Roman"/>
-        </w:rPr>
-        <w:t xml:space="preserve"> alumno en cualquier momento del semestre.</w:t>
+        <w:t>Mediante esta función se generará acorde a las calificaciones proporcionadas por los docentes, un promedio el cual se actualizará conforme se proporcionen dichas calificaciones, el sistema captura de manera automática las calificaciones proporcionadas y acorde a este se genera un promedio actualizado, que podrá ser consultado por el alumno en cualquier momento del semestre.</w:t>
       </w:r>
     </w:p>
     <w:p>
@@ -36041,36 +34846,13 @@
           <w:sz w:val="28"/>
           <w:szCs w:val="28"/>
         </w:rPr>
-        <w:t>Creación de cursos nuevos</w:t>
+        <w:t xml:space="preserve">Creación de cursos nuevos: </w:t>
       </w:r>
       <w:r>
         <w:rPr>
           <w:rFonts w:ascii="Times New Roman" w:hAnsi="Times New Roman" w:cs="Times New Roman"/>
-          <w:b/>
-          <w:sz w:val="28"/>
-          <w:szCs w:val="28"/>
-        </w:rPr>
-        <w:t xml:space="preserve">: </w:t>
-      </w:r>
-      <w:r>
-        <w:rPr>
-          <w:rFonts w:ascii="Times New Roman" w:hAnsi="Times New Roman" w:cs="Times New Roman"/>
-        </w:rPr>
-        <w:t xml:space="preserve">Esta función da la posibilidad de que se agreguen nuevos cursos, si así se requiere, que podrá ser administrada por el personal designado. Se podrán agregar recursos interactivos, y cada curso creado podrá ser accedido por los alumnos matriculados en </w:t>
-      </w:r>
-      <w:proofErr w:type="spellStart"/>
-      <w:r>
-        <w:rPr>
-          <w:rFonts w:ascii="Times New Roman" w:hAnsi="Times New Roman" w:cs="Times New Roman"/>
-        </w:rPr>
-        <w:t>el</w:t>
-      </w:r>
-      <w:proofErr w:type="spellEnd"/>
-      <w:r>
-        <w:rPr>
-          <w:rFonts w:ascii="Times New Roman" w:hAnsi="Times New Roman" w:cs="Times New Roman"/>
-        </w:rPr>
-        <w:t>.</w:t>
+        </w:rPr>
+        <w:t>Esta función da la posibilidad de que se agreguen nuevos cursos, si así se requiere, que podrá ser administrada por el personal designado. Se podrán agregar recursos interactivos, y cada curso creado podrá ser accedido por los alumnos matriculados en el.</w:t>
       </w:r>
     </w:p>
     <w:p>
@@ -36151,42 +34933,13 @@
           <w:sz w:val="28"/>
           <w:szCs w:val="28"/>
         </w:rPr>
-        <w:t>Generador de horario para el semestre a cursar</w:t>
+        <w:t xml:space="preserve">Generador de horario para el semestre a cursar: </w:t>
       </w:r>
       <w:r>
         <w:rPr>
           <w:rFonts w:ascii="Times New Roman" w:hAnsi="Times New Roman" w:cs="Times New Roman"/>
-          <w:b/>
-          <w:sz w:val="28"/>
-          <w:szCs w:val="28"/>
-        </w:rPr>
-        <w:t xml:space="preserve">: </w:t>
-      </w:r>
-      <w:r>
-        <w:rPr>
-          <w:rFonts w:ascii="Times New Roman" w:hAnsi="Times New Roman" w:cs="Times New Roman"/>
-        </w:rPr>
-        <w:t xml:space="preserve">El sistema permitirá que el alumno pueda obtener el horario que tendrá durante el semestre cursado, el cual se genera en base al grado cursado, también se podrá </w:t>
-      </w:r>
-      <w:r>
-        <w:rPr>
-          <w:rFonts w:ascii="Times New Roman" w:hAnsi="Times New Roman" w:cs="Times New Roman"/>
-        </w:rPr>
-        <w:t xml:space="preserve">descargar en formato </w:t>
-      </w:r>
-      <w:proofErr w:type="spellStart"/>
-      <w:r>
-        <w:rPr>
-          <w:rFonts w:ascii="Times New Roman" w:hAnsi="Times New Roman" w:cs="Times New Roman"/>
-        </w:rPr>
-        <w:t>pdf</w:t>
-      </w:r>
-      <w:proofErr w:type="spellEnd"/>
-      <w:r>
-        <w:rPr>
-          <w:rFonts w:ascii="Times New Roman" w:hAnsi="Times New Roman" w:cs="Times New Roman"/>
-        </w:rPr>
-        <w:t xml:space="preserve"> para su posterior impresión.</w:t>
+        </w:rPr>
+        <w:t>El sistema permitirá que el alumno pueda obtener el horario que tendrá durante el semestre cursado, el cual se genera en base al grado cursado, también se podrá descargar en formato pdf para su posterior impresión.</w:t>
       </w:r>
     </w:p>
     <w:p>
@@ -36311,13 +35064,7 @@
         <w:rPr>
           <w:rFonts w:ascii="Times New Roman" w:hAnsi="Times New Roman" w:cs="Times New Roman"/>
         </w:rPr>
-        <w:t>Se permite que se registren los horarios de tutorías se podrán registrar los horarios de tutorías por periodo para los estudiantes puedan reg</w:t>
-      </w:r>
-      <w:r>
-        <w:rPr>
-          <w:rFonts w:ascii="Times New Roman" w:hAnsi="Times New Roman" w:cs="Times New Roman"/>
-        </w:rPr>
-        <w:t>istrarse y obtener acceso a créditos faltantes, el personal administrativo podrá administrar este apartado.</w:t>
+        <w:t>Se permite que se registren los horarios de tutorías se podrán registrar los horarios de tutorías por periodo para los estudiantes puedan registrarse y obtener acceso a créditos faltantes, el personal administrativo podrá administrar este apartado.</w:t>
       </w:r>
     </w:p>
     <w:p>
@@ -36405,13 +35152,7 @@
         <w:rPr>
           <w:rFonts w:ascii="Times New Roman" w:hAnsi="Times New Roman" w:cs="Times New Roman"/>
         </w:rPr>
-        <w:t xml:space="preserve"> En esta sección se podrá observar información correcta del estudiante como los créditos y </w:t>
-      </w:r>
-      <w:r>
-        <w:rPr>
-          <w:rFonts w:ascii="Times New Roman" w:hAnsi="Times New Roman" w:cs="Times New Roman"/>
-        </w:rPr>
-        <w:t xml:space="preserve">si surgiera un problema que tiene que ver con una materia o maestro. se podrá mostrar todo tipo de información referente a cursos de tutorías que ya hayan sido acreditados por los estudiantes </w:t>
+        <w:t xml:space="preserve"> En esta sección se podrá observar información correcta del estudiante como los créditos y si surgiera un problema que tiene que ver con una materia o maestro. se podrá mostrar todo tipo de información referente a cursos de tutorías que ya hayan sido acreditados por los estudiantes </w:t>
       </w:r>
     </w:p>
     <w:p>
@@ -36486,18 +35227,7 @@
           <w:sz w:val="28"/>
           <w:szCs w:val="28"/>
         </w:rPr>
-        <w:t xml:space="preserve">Impresión de plan de </w:t>
-      </w:r>
-      <w:proofErr w:type="spellStart"/>
-      <w:proofErr w:type="gramStart"/>
-      <w:r>
-        <w:rPr>
-          <w:rFonts w:ascii="Times New Roman" w:hAnsi="Times New Roman" w:cs="Times New Roman"/>
-          <w:b/>
-          <w:sz w:val="28"/>
-          <w:szCs w:val="28"/>
-        </w:rPr>
-        <w:t>estudios</w:t>
+        <w:t>Impresión de plan de estudios</w:t>
       </w:r>
       <w:r>
         <w:rPr>
@@ -36514,35 +35244,7 @@
           <w:sz w:val="24"/>
           <w:szCs w:val="24"/>
         </w:rPr>
-        <w:t>esta</w:t>
-      </w:r>
-      <w:proofErr w:type="spellEnd"/>
-      <w:proofErr w:type="gramEnd"/>
-      <w:r>
-        <w:rPr>
-          <w:rFonts w:ascii="Times New Roman" w:hAnsi="Times New Roman" w:cs="Times New Roman"/>
-          <w:sz w:val="24"/>
-          <w:szCs w:val="24"/>
-        </w:rPr>
-        <w:t xml:space="preserve"> función el alumno mientras se encuentre </w:t>
-      </w:r>
-      <w:proofErr w:type="spellStart"/>
-      <w:r>
-        <w:rPr>
-          <w:rFonts w:ascii="Times New Roman" w:hAnsi="Times New Roman" w:cs="Times New Roman"/>
-          <w:sz w:val="24"/>
-          <w:szCs w:val="24"/>
-        </w:rPr>
-        <w:t>logueado</w:t>
-      </w:r>
-      <w:proofErr w:type="spellEnd"/>
-      <w:r>
-        <w:rPr>
-          <w:rFonts w:ascii="Times New Roman" w:hAnsi="Times New Roman" w:cs="Times New Roman"/>
-          <w:sz w:val="24"/>
-          <w:szCs w:val="24"/>
-        </w:rPr>
-        <w:t xml:space="preserve"> en el sistema se genere su plan de estudios.</w:t>
+        <w:t>esta función el alumno mientras se encuentre logueado en el sistema se genere su plan de estudios.</w:t>
       </w:r>
     </w:p>
     <w:p>
@@ -36627,27 +35329,7 @@
           <w:sz w:val="28"/>
           <w:szCs w:val="28"/>
         </w:rPr>
-        <w:t xml:space="preserve">Descargar </w:t>
-      </w:r>
-      <w:proofErr w:type="spellStart"/>
-      <w:r>
-        <w:rPr>
-          <w:rFonts w:ascii="Times New Roman" w:hAnsi="Times New Roman" w:cs="Times New Roman"/>
-          <w:b/>
-          <w:sz w:val="28"/>
-          <w:szCs w:val="28"/>
-        </w:rPr>
-        <w:t>kardex</w:t>
-      </w:r>
-      <w:proofErr w:type="spellEnd"/>
-      <w:r>
-        <w:rPr>
-          <w:rFonts w:ascii="Times New Roman" w:hAnsi="Times New Roman" w:cs="Times New Roman"/>
-          <w:b/>
-          <w:sz w:val="28"/>
-          <w:szCs w:val="28"/>
-        </w:rPr>
-        <w:t>:</w:t>
+        <w:t>Descargar kardex:</w:t>
       </w:r>
       <w:r>
         <w:rPr>
@@ -36664,15 +35346,7 @@
           <w:sz w:val="24"/>
           <w:szCs w:val="24"/>
         </w:rPr>
-        <w:t>la funcionalidad de este requisito es poder descargar el Kardex de</w:t>
-      </w:r>
-      <w:r>
-        <w:rPr>
-          <w:rFonts w:ascii="Times New Roman" w:hAnsi="Times New Roman" w:cs="Times New Roman"/>
-          <w:sz w:val="24"/>
-          <w:szCs w:val="24"/>
-        </w:rPr>
-        <w:t>pende el usuario iniciado al control escolar.</w:t>
+        <w:t>la funcionalidad de este requisito es poder descargar el Kardex depende el usuario iniciado al control escolar.</w:t>
       </w:r>
     </w:p>
     <w:p>
@@ -36740,8 +35414,6 @@
         </w:rPr>
         <w:t xml:space="preserve"> </w:t>
       </w:r>
-      <w:proofErr w:type="spellStart"/>
-      <w:proofErr w:type="gramStart"/>
       <w:r>
         <w:rPr>
           <w:rFonts w:ascii="Times New Roman" w:hAnsi="Times New Roman" w:cs="Times New Roman"/>
@@ -36766,17 +35438,7 @@
           <w:sz w:val="24"/>
           <w:szCs w:val="24"/>
         </w:rPr>
-        <w:t>nos</w:t>
-      </w:r>
-      <w:proofErr w:type="spellEnd"/>
-      <w:proofErr w:type="gramEnd"/>
-      <w:r>
-        <w:rPr>
-          <w:rFonts w:ascii="Times New Roman" w:hAnsi="Times New Roman" w:cs="Times New Roman"/>
-          <w:sz w:val="24"/>
-          <w:szCs w:val="24"/>
-        </w:rPr>
-        <w:t xml:space="preserve"> proporciona la información de los talleres y cuáles docentes los van a tomar.</w:t>
+        <w:t>nos proporciona la información de los talleres y cuáles docentes los van a tomar.</w:t>
       </w:r>
     </w:p>
     <w:p>
@@ -36868,13 +35530,7 @@
         <w:rPr>
           <w:rFonts w:ascii="Times New Roman" w:hAnsi="Times New Roman" w:cs="Times New Roman"/>
         </w:rPr>
-        <w:t xml:space="preserve"> en este requisito</w:t>
-      </w:r>
-      <w:r>
-        <w:rPr>
-          <w:rFonts w:ascii="Times New Roman" w:hAnsi="Times New Roman" w:cs="Times New Roman"/>
-        </w:rPr>
-        <w:t xml:space="preserve"> este se podrá observar mediante tablas y gráficas información importante de manera actualizada.</w:t>
+        <w:t xml:space="preserve"> en este requisito este se podrá observar mediante tablas y gráficas información importante de manera actualizada.</w:t>
       </w:r>
     </w:p>
     <w:p>
@@ -36949,84 +35605,56 @@
           <w:sz w:val="28"/>
           <w:szCs w:val="28"/>
         </w:rPr>
-        <w:t xml:space="preserve">Nivel de inglés a </w:t>
+        <w:t>Nivel de inglés a cursar</w:t>
       </w:r>
-      <w:proofErr w:type="spellStart"/>
-      <w:proofErr w:type="gramStart"/>
       <w:r>
+        <w:rPr>
+          <w:rFonts w:ascii="Times New Roman" w:hAnsi="Times New Roman" w:cs="Times New Roman"/>
+          <w:b/>
+          <w:sz w:val="24"/>
+          <w:szCs w:val="24"/>
+        </w:rPr>
+        <w:t>:</w:t>
+      </w:r>
+      <w:r>
+        <w:rPr>
+          <w:rFonts w:ascii="Times New Roman" w:hAnsi="Times New Roman" w:cs="Times New Roman"/>
+        </w:rPr>
+        <w:t>para este requisito tratará necesario mostrar la información sobre los niveles a cursar, además de mostrar en la tabla el nivel y el profesor candidato a impartir, mostrar una breve descripción de qué tratará el curso de inglés.</w:t>
+      </w:r>
+    </w:p>
+    <w:p>
+      <w:pPr>
+        <w:spacing w:before="7"/>
         <w:rPr>
           <w:rFonts w:ascii="Times New Roman" w:hAnsi="Times New Roman" w:cs="Times New Roman"/>
           <w:b/>
           <w:sz w:val="28"/>
           <w:szCs w:val="28"/>
         </w:rPr>
-        <w:t>cursar</w:t>
+      </w:pPr>
+      <w:r>
+        <w:rPr>
+          <w:rFonts w:ascii="Times New Roman" w:hAnsi="Times New Roman" w:cs="Times New Roman"/>
+          <w:sz w:val="24"/>
+          <w:szCs w:val="24"/>
+        </w:rPr>
+        <w:t xml:space="preserve">3.2.21    </w:t>
       </w:r>
       <w:r>
         <w:rPr>
           <w:rFonts w:ascii="Times New Roman" w:hAnsi="Times New Roman" w:cs="Times New Roman"/>
-          <w:b/>
-          <w:sz w:val="24"/>
-          <w:szCs w:val="24"/>
-        </w:rPr>
-        <w:t>:</w:t>
+        </w:rPr>
+        <w:t xml:space="preserve">       </w:t>
       </w:r>
       <w:r>
-        <w:rPr>
-          <w:rFonts w:ascii="Times New Roman" w:hAnsi="Times New Roman" w:cs="Times New Roman"/>
-        </w:rPr>
-        <w:t>para</w:t>
-      </w:r>
-      <w:proofErr w:type="spellEnd"/>
-      <w:proofErr w:type="gramEnd"/>
-      <w:r>
-        <w:rPr>
-          <w:rFonts w:ascii="Times New Roman" w:hAnsi="Times New Roman" w:cs="Times New Roman"/>
-        </w:rPr>
-        <w:t xml:space="preserve"> este requisito tratará necesario mostrar la información sobre los niveles a cursar, además de mostrar en la tabla el nivel y el profesor candidato a impartir, mostrar una breve descripción de qué tratará el curso de inglés.</w:t>
-      </w:r>
-    </w:p>
-    <w:p>
-      <w:pPr>
-        <w:spacing w:before="7"/>
         <w:rPr>
           <w:rFonts w:ascii="Times New Roman" w:hAnsi="Times New Roman" w:cs="Times New Roman"/>
           <w:b/>
           <w:sz w:val="28"/>
           <w:szCs w:val="28"/>
         </w:rPr>
-      </w:pPr>
-      <w:r>
-        <w:rPr>
-          <w:rFonts w:ascii="Times New Roman" w:hAnsi="Times New Roman" w:cs="Times New Roman"/>
-          <w:sz w:val="24"/>
-          <w:szCs w:val="24"/>
-        </w:rPr>
-        <w:t xml:space="preserve">3.2.21    </w:t>
-      </w:r>
-      <w:r>
-        <w:rPr>
-          <w:rFonts w:ascii="Times New Roman" w:hAnsi="Times New Roman" w:cs="Times New Roman"/>
-        </w:rPr>
-        <w:t xml:space="preserve">       </w:t>
-      </w:r>
-      <w:r>
-        <w:rPr>
-          <w:rFonts w:ascii="Times New Roman" w:hAnsi="Times New Roman" w:cs="Times New Roman"/>
-          <w:b/>
-          <w:sz w:val="28"/>
-          <w:szCs w:val="28"/>
-        </w:rPr>
-        <w:t xml:space="preserve">Requisito </w:t>
-      </w:r>
-      <w:r>
-        <w:rPr>
-          <w:rFonts w:ascii="Times New Roman" w:hAnsi="Times New Roman" w:cs="Times New Roman"/>
-          <w:b/>
-          <w:sz w:val="28"/>
-          <w:szCs w:val="28"/>
-        </w:rPr>
-        <w:t>funcional 21</w:t>
+        <w:t>Requisito funcional 21</w:t>
       </w:r>
     </w:p>
     <w:p>
@@ -37167,16 +35795,7 @@
           <w:sz w:val="28"/>
           <w:szCs w:val="28"/>
         </w:rPr>
-        <w:t>plan de estudio:</w:t>
-      </w:r>
-      <w:r>
-        <w:rPr>
-          <w:rFonts w:ascii="Times New Roman" w:hAnsi="Times New Roman" w:cs="Times New Roman"/>
-          <w:b/>
-          <w:sz w:val="28"/>
-          <w:szCs w:val="28"/>
-        </w:rPr>
-        <w:t xml:space="preserve"> </w:t>
+        <w:t xml:space="preserve">plan de estudio: </w:t>
       </w:r>
       <w:r>
         <w:rPr>
@@ -37267,61 +35886,13 @@
           <w:sz w:val="28"/>
           <w:szCs w:val="28"/>
         </w:rPr>
-        <w:t xml:space="preserve">reporte de </w:t>
-      </w:r>
-      <w:proofErr w:type="spellStart"/>
-      <w:proofErr w:type="gramStart"/>
-      <w:r>
-        <w:rPr>
-          <w:rFonts w:ascii="Times New Roman" w:hAnsi="Times New Roman" w:cs="Times New Roman"/>
-          <w:b/>
-          <w:sz w:val="28"/>
-          <w:szCs w:val="28"/>
-        </w:rPr>
-        <w:t>solicitudes</w:t>
+        <w:t>reporte de solicitudes:</w:t>
       </w:r>
       <w:r>
         <w:rPr>
           <w:rFonts w:ascii="Times New Roman" w:hAnsi="Times New Roman" w:cs="Times New Roman"/>
-          <w:b/>
-          <w:sz w:val="28"/>
-          <w:szCs w:val="28"/>
-        </w:rPr>
-        <w:t>:</w:t>
-      </w:r>
-      <w:r>
-        <w:rPr>
-          <w:rFonts w:ascii="Times New Roman" w:hAnsi="Times New Roman" w:cs="Times New Roman"/>
-        </w:rPr>
-        <w:t>con</w:t>
-      </w:r>
-      <w:proofErr w:type="spellEnd"/>
-      <w:proofErr w:type="gramEnd"/>
-      <w:r>
-        <w:rPr>
-          <w:rFonts w:ascii="Times New Roman" w:hAnsi="Times New Roman" w:cs="Times New Roman"/>
-        </w:rPr>
-        <w:t xml:space="preserve"> esta función el alumnado tendrá una herramienta de comunicación con los directivos del plantel, se seleccionará a quien va dirigido el mensaje, se escribirá el mensaje y el autor del ya </w:t>
-      </w:r>
-      <w:r>
-        <w:rPr>
-          <w:rFonts w:ascii="Times New Roman" w:hAnsi="Times New Roman" w:cs="Times New Roman"/>
-        </w:rPr>
-        <w:t xml:space="preserve">mencionado, y el sistema podrá  generar de manera automática el documento en </w:t>
-      </w:r>
-      <w:proofErr w:type="spellStart"/>
-      <w:r>
-        <w:rPr>
-          <w:rFonts w:ascii="Times New Roman" w:hAnsi="Times New Roman" w:cs="Times New Roman"/>
-        </w:rPr>
-        <w:t>pdf</w:t>
-      </w:r>
-      <w:proofErr w:type="spellEnd"/>
-      <w:r>
-        <w:rPr>
-          <w:rFonts w:ascii="Times New Roman" w:hAnsi="Times New Roman" w:cs="Times New Roman"/>
-        </w:rPr>
-        <w:t xml:space="preserve"> el cual será enviado al destinatario final.</w:t>
+        </w:rPr>
+        <w:t>con esta función el alumnado tendrá una herramienta de comunicación con los directivos del plantel, se seleccionará a quien va dirigido el mensaje, se escribirá el mensaje y el autor del ya mencionado, y el sistema podrá  generar de manera automática el documento en pdf el cual será enviado al destinatario final.</w:t>
       </w:r>
     </w:p>
     <w:p>
@@ -37399,34 +35970,13 @@
           <w:sz w:val="28"/>
           <w:szCs w:val="28"/>
         </w:rPr>
-        <w:t>becas:</w:t>
+        <w:t xml:space="preserve">becas: </w:t>
       </w:r>
       <w:r>
         <w:rPr>
           <w:rFonts w:ascii="Times New Roman" w:hAnsi="Times New Roman" w:cs="Times New Roman"/>
-          <w:b/>
-          <w:sz w:val="28"/>
-          <w:szCs w:val="28"/>
-        </w:rPr>
-        <w:t xml:space="preserve"> </w:t>
-      </w:r>
-      <w:r>
-        <w:rPr>
-          <w:rFonts w:ascii="Times New Roman" w:hAnsi="Times New Roman" w:cs="Times New Roman"/>
-        </w:rPr>
-        <w:t>este apartado permitirá al usuario que pueda observar la becas disponibles en la i</w:t>
-      </w:r>
-      <w:r>
-        <w:rPr>
-          <w:rFonts w:ascii="Times New Roman" w:hAnsi="Times New Roman" w:cs="Times New Roman"/>
-        </w:rPr>
-        <w:t>nstitución, de manera gráfica mediante tablas para que sea más fácil de visualizar. permitirá que observe aquellas becas disponibles bajo disponibilidad y que sean compatibles con los alumnos dependiendo de su desempeño académico, también se podrá observar</w:t>
-      </w:r>
-      <w:r>
-        <w:rPr>
-          <w:rFonts w:ascii="Times New Roman" w:hAnsi="Times New Roman" w:cs="Times New Roman"/>
-        </w:rPr>
-        <w:t xml:space="preserve"> los requisitos y condiciones para poder aplicar al apoyo.</w:t>
+        </w:rPr>
+        <w:t>este apartado permitirá al usuario que pueda observar la becas disponibles en la institución, de manera gráfica mediante tablas para que sea más fácil de visualizar. permitirá que observe aquellas becas disponibles bajo disponibilidad y que sean compatibles con los alumnos dependiendo de su desempeño académico, también se podrá observar los requisitos y condiciones para poder aplicar al apoyo.</w:t>
       </w:r>
     </w:p>
     <w:p>
@@ -37510,42 +36060,13 @@
           <w:sz w:val="28"/>
           <w:szCs w:val="28"/>
         </w:rPr>
-        <w:t>becas:</w:t>
+        <w:t xml:space="preserve">becas: </w:t>
       </w:r>
       <w:r>
         <w:rPr>
           <w:rFonts w:ascii="Times New Roman" w:hAnsi="Times New Roman" w:cs="Times New Roman"/>
-          <w:b/>
-          <w:sz w:val="28"/>
-          <w:szCs w:val="28"/>
-        </w:rPr>
-        <w:t xml:space="preserve"> </w:t>
-      </w:r>
-      <w:r>
-        <w:rPr>
-          <w:rFonts w:ascii="Times New Roman" w:hAnsi="Times New Roman" w:cs="Times New Roman"/>
-        </w:rPr>
-        <w:t xml:space="preserve">el sistema en cuestión permitirá que una vez que se seleccione la beca a la que se desea aplicar se </w:t>
-      </w:r>
-      <w:proofErr w:type="gramStart"/>
-      <w:r>
-        <w:rPr>
-          <w:rFonts w:ascii="Times New Roman" w:hAnsi="Times New Roman" w:cs="Times New Roman"/>
-        </w:rPr>
-        <w:t>pedirán  los</w:t>
-      </w:r>
-      <w:proofErr w:type="gramEnd"/>
-      <w:r>
-        <w:rPr>
-          <w:rFonts w:ascii="Times New Roman" w:hAnsi="Times New Roman" w:cs="Times New Roman"/>
-        </w:rPr>
-        <w:t xml:space="preserve"> datos del alumno así como la docum</w:t>
-      </w:r>
-      <w:r>
-        <w:rPr>
-          <w:rFonts w:ascii="Times New Roman" w:hAnsi="Times New Roman" w:cs="Times New Roman"/>
-        </w:rPr>
-        <w:t>entación necesaria. Estos datos serán recabados por el sistema para posteriormente ser revisados para su comprobación.</w:t>
+        </w:rPr>
+        <w:t>el sistema en cuestión permitirá que una vez que se seleccione la beca a la que se desea aplicar se pedirán  los datos del alumno así como la documentación necesaria. Estos datos serán recabados por el sistema para posteriormente ser revisados para su comprobación.</w:t>
       </w:r>
     </w:p>
     <w:p>
@@ -37641,27 +36162,7 @@
         <w:rPr>
           <w:rFonts w:ascii="Times New Roman" w:hAnsi="Times New Roman" w:cs="Times New Roman"/>
         </w:rPr>
-        <w:t>el sistema permitirá que una vez realizado el proceso o trámite para una beca se genera</w:t>
-      </w:r>
-      <w:r>
-        <w:rPr>
-          <w:rFonts w:ascii="Times New Roman" w:hAnsi="Times New Roman" w:cs="Times New Roman"/>
-        </w:rPr>
-        <w:t xml:space="preserve">rá una tabla donde se podrán observar las becas a las que se </w:t>
-      </w:r>
-      <w:proofErr w:type="gramStart"/>
-      <w:r>
-        <w:rPr>
-          <w:rFonts w:ascii="Times New Roman" w:hAnsi="Times New Roman" w:cs="Times New Roman"/>
-        </w:rPr>
-        <w:t>aplicó</w:t>
-      </w:r>
-      <w:proofErr w:type="gramEnd"/>
-      <w:r>
-        <w:rPr>
-          <w:rFonts w:ascii="Times New Roman" w:hAnsi="Times New Roman" w:cs="Times New Roman"/>
-        </w:rPr>
-        <w:t xml:space="preserve"> así como a las que ha sido aceptado o rechazado.</w:t>
+        <w:t>el sistema permitirá que una vez realizado el proceso o trámite para una beca se generará una tabla donde se podrán observar las becas a las que se aplicó así como a las que ha sido aceptado o rechazado.</w:t>
       </w:r>
     </w:p>
     <w:p>
@@ -37829,27 +36330,7 @@
           <w:rFonts w:ascii="Times New Roman" w:hAnsi="Times New Roman" w:cs="Times New Roman"/>
         </w:rPr>
         <w:lastRenderedPageBreak/>
-        <w:t xml:space="preserve">como </w:t>
-      </w:r>
-      <w:proofErr w:type="spellStart"/>
-      <w:r>
-        <w:rPr>
-          <w:rFonts w:ascii="Times New Roman" w:hAnsi="Times New Roman" w:cs="Times New Roman"/>
-        </w:rPr>
-        <w:t>Mozila</w:t>
-      </w:r>
-      <w:proofErr w:type="spellEnd"/>
-      <w:r>
-        <w:rPr>
-          <w:rFonts w:ascii="Times New Roman" w:hAnsi="Times New Roman" w:cs="Times New Roman"/>
-        </w:rPr>
-        <w:t>, e Internet Explorer, Chr</w:t>
-      </w:r>
-      <w:r>
-        <w:rPr>
-          <w:rFonts w:ascii="Times New Roman" w:hAnsi="Times New Roman" w:cs="Times New Roman"/>
-        </w:rPr>
-        <w:t>ome y las diferentes plataformas (Windows, Mac, Linux), autoajustable a cualquier tamaño y resolución de pantalla del usuario, utilizar imágenes optimizadas y componentes de diseño que permitan mostrar la información de manera dinámica, ágil y estética.</w:t>
+        <w:t>como Mozila, e Internet Explorer, Chrome y las diferentes plataformas (Windows, Mac, Linux), autoajustable a cualquier tamaño y resolución de pantalla del usuario, utilizar imágenes optimizadas y componentes de diseño que permitan mostrar la información de manera dinámica, ágil y estética.</w:t>
       </w:r>
     </w:p>
     <w:p>
@@ -37871,55 +36352,7 @@
         <w:rPr>
           <w:rFonts w:ascii="Times New Roman" w:hAnsi="Times New Roman" w:cs="Times New Roman"/>
         </w:rPr>
-        <w:t>Se</w:t>
-      </w:r>
-      <w:r>
-        <w:rPr>
-          <w:rFonts w:ascii="Times New Roman" w:hAnsi="Times New Roman" w:cs="Times New Roman"/>
-        </w:rPr>
-        <w:t xml:space="preserve"> debe considerar el diseño de interfaces para dispositivos móviles (celulares, </w:t>
-      </w:r>
-      <w:proofErr w:type="spellStart"/>
-      <w:r>
-        <w:rPr>
-          <w:rFonts w:ascii="Times New Roman" w:hAnsi="Times New Roman" w:cs="Times New Roman"/>
-        </w:rPr>
-        <w:t>tablets</w:t>
-      </w:r>
-      <w:proofErr w:type="spellEnd"/>
-      <w:r>
-        <w:rPr>
-          <w:rFonts w:ascii="Times New Roman" w:hAnsi="Times New Roman" w:cs="Times New Roman"/>
-        </w:rPr>
-        <w:t xml:space="preserve">, </w:t>
-      </w:r>
-      <w:proofErr w:type="spellStart"/>
-      <w:r>
-        <w:rPr>
-          <w:rFonts w:ascii="Times New Roman" w:hAnsi="Times New Roman" w:cs="Times New Roman"/>
-        </w:rPr>
-        <w:t>iphone</w:t>
-      </w:r>
-      <w:proofErr w:type="spellEnd"/>
-      <w:r>
-        <w:rPr>
-          <w:rFonts w:ascii="Times New Roman" w:hAnsi="Times New Roman" w:cs="Times New Roman"/>
-        </w:rPr>
-        <w:t xml:space="preserve">, </w:t>
-      </w:r>
-      <w:proofErr w:type="spellStart"/>
-      <w:r>
-        <w:rPr>
-          <w:rFonts w:ascii="Times New Roman" w:hAnsi="Times New Roman" w:cs="Times New Roman"/>
-        </w:rPr>
-        <w:t>ipod</w:t>
-      </w:r>
-      <w:proofErr w:type="spellEnd"/>
-      <w:r>
-        <w:rPr>
-          <w:rFonts w:ascii="Times New Roman" w:hAnsi="Times New Roman" w:cs="Times New Roman"/>
-        </w:rPr>
-        <w:t>, etc.)</w:t>
+        <w:t>Se debe considerar el diseño de interfaces para dispositivos móviles (celulares, tablets, iphone, ipod, etc.)</w:t>
       </w:r>
     </w:p>
     <w:p>
@@ -38006,27 +36439,7 @@
         <w:rPr>
           <w:rFonts w:ascii="Times New Roman" w:hAnsi="Times New Roman" w:cs="Times New Roman"/>
         </w:rPr>
-        <w:t>Las interfaces de comunicación deben contener los estándares Web y fundamentalmente se deben ba</w:t>
-      </w:r>
-      <w:r>
-        <w:rPr>
-          <w:rFonts w:ascii="Times New Roman" w:hAnsi="Times New Roman" w:cs="Times New Roman"/>
-        </w:rPr>
-        <w:t xml:space="preserve">sar en protocolos HTTP, HTTPS para la comunicación con usuarios finales y para desarrollo de Web </w:t>
-      </w:r>
-      <w:proofErr w:type="spellStart"/>
-      <w:r>
-        <w:rPr>
-          <w:rFonts w:ascii="Times New Roman" w:hAnsi="Times New Roman" w:cs="Times New Roman"/>
-        </w:rPr>
-        <w:t>Services</w:t>
-      </w:r>
-      <w:proofErr w:type="spellEnd"/>
-      <w:r>
-        <w:rPr>
-          <w:rFonts w:ascii="Times New Roman" w:hAnsi="Times New Roman" w:cs="Times New Roman"/>
-        </w:rPr>
-        <w:t xml:space="preserve"> SOAP, WSDL, necesarios para las interfaces entre diferentes aplicaciones. </w:t>
+        <w:t xml:space="preserve">Las interfaces de comunicación deben contener los estándares Web y fundamentalmente se deben basar en protocolos HTTP, HTTPS para la comunicación con usuarios finales y para desarrollo de Web Services SOAP, WSDL, necesarios para las interfaces entre diferentes aplicaciones. </w:t>
       </w:r>
     </w:p>
     <w:p>
@@ -38048,13 +36461,7 @@
         <w:rPr>
           <w:rFonts w:ascii="Times New Roman" w:hAnsi="Times New Roman" w:cs="Times New Roman"/>
         </w:rPr>
-        <w:t>Indudablemente para los diferentes niveles de red será necesario la utiliza</w:t>
-      </w:r>
-      <w:r>
-        <w:rPr>
-          <w:rFonts w:ascii="Times New Roman" w:hAnsi="Times New Roman" w:cs="Times New Roman"/>
-        </w:rPr>
-        <w:t>ción de otros protocolos que complementen las diferentes interfaces de comunicación entre cada uno de los componentes que deberán ser definidos en un nivel mayor de diseño arquitectónico.</w:t>
+        <w:t>Indudablemente para los diferentes niveles de red será necesario la utilización de otros protocolos que complementen las diferentes interfaces de comunicación entre cada uno de los componentes que deberán ser definidos en un nivel mayor de diseño arquitectónico.</w:t>
       </w:r>
     </w:p>
     <w:p>
@@ -38237,13 +36644,7 @@
         <w:rPr>
           <w:rFonts w:ascii="Times New Roman" w:hAnsi="Times New Roman" w:cs="Times New Roman"/>
         </w:rPr>
-        <w:t>La interfaz de usuario</w:t>
-      </w:r>
-      <w:r>
-        <w:rPr>
-          <w:rFonts w:ascii="Times New Roman" w:hAnsi="Times New Roman" w:cs="Times New Roman"/>
-        </w:rPr>
-        <w:t xml:space="preserve"> debe ajustarse a las características de la web de la institución, dentro de la cual estará incorporado el sistema de gestión de procesos y el inventario.</w:t>
+        <w:t>La interfaz de usuario debe ajustarse a las características de la web de la institución, dentro de la cual estará incorporado el sistema de gestión de procesos y el inventario.</w:t>
       </w:r>
     </w:p>
     <w:p>
@@ -38329,13 +36730,7 @@
         <w:rPr>
           <w:rFonts w:ascii="Times New Roman" w:hAnsi="Times New Roman" w:cs="Times New Roman"/>
         </w:rPr>
-        <w:t>Garantizar el desempeño del sistema informático a los diferente</w:t>
-      </w:r>
-      <w:r>
-        <w:rPr>
-          <w:rFonts w:ascii="Times New Roman" w:hAnsi="Times New Roman" w:cs="Times New Roman"/>
-        </w:rPr>
-        <w:t>s usuarios. En este sentido la información almacenada o registros realizados podrán ser consultados y actualizados permanente y simultáneamente, sin que se afecte el tiempo de respuesta.</w:t>
+        <w:t>Garantizar el desempeño del sistema informático a los diferentes usuarios. En este sentido la información almacenada o registros realizados podrán ser consultados y actualizados permanente y simultáneamente, sin que se afecte el tiempo de respuesta.</w:t>
       </w:r>
     </w:p>
     <w:p>
@@ -38482,13 +36877,7 @@
         <w:rPr>
           <w:rFonts w:ascii="Times New Roman" w:hAnsi="Times New Roman" w:cs="Times New Roman"/>
         </w:rPr>
-        <w:t>Garantizar que el diseño de las c</w:t>
-      </w:r>
-      <w:r>
-        <w:rPr>
-          <w:rFonts w:ascii="Times New Roman" w:hAnsi="Times New Roman" w:cs="Times New Roman"/>
-        </w:rPr>
-        <w:t>onsultas u otro proceso no afecte el desempeño de la base de datos, ni considerablemente el tráfico de la red.</w:t>
+        <w:t>Garantizar que el diseño de las consultas u otro proceso no afecte el desempeño de la base de datos, ni considerablemente el tráfico de la red.</w:t>
       </w:r>
     </w:p>
     <w:p>
@@ -38510,13 +36899,7 @@
         <w:rPr>
           <w:rFonts w:ascii="Times New Roman" w:hAnsi="Times New Roman" w:cs="Times New Roman"/>
         </w:rPr>
-        <w:t>Los tiempos de respuesta relacionados con formularios de manejo de información adición, modificación, eliminación, consulta de registros, autenti</w:t>
-      </w:r>
-      <w:r>
-        <w:rPr>
-          <w:rFonts w:ascii="Times New Roman" w:hAnsi="Times New Roman" w:cs="Times New Roman"/>
-        </w:rPr>
-        <w:t xml:space="preserve">cación y emisión de avisos y confirmaciones por parte del usuario, en forma general, no debe ser superior a 2.5 segundos, los informes y consultas que presenten una complejidad mediana no deberá exceder el tiempo de 4 segundos. </w:t>
+        <w:t xml:space="preserve">Los tiempos de respuesta relacionados con formularios de manejo de información adición, modificación, eliminación, consulta de registros, autenticación y emisión de avisos y confirmaciones por parte del usuario, en forma general, no debe ser superior a 2.5 segundos, los informes y consultas que presenten una complejidad mediana no deberá exceder el tiempo de 4 segundos. </w:t>
       </w:r>
     </w:p>
     <w:p>
@@ -38611,14 +36994,7 @@
           <w:rFonts w:ascii="Times New Roman" w:hAnsi="Times New Roman" w:cs="Times New Roman"/>
           <w:color w:val="000000"/>
         </w:rPr>
-        <w:t>Garantizar la confiabilidad, la seguridad y el desempeño del sistema informático a los diferentes usuarios. En este sentido la información almacenada o registros realizados podrán ser consultados y actualizados permanente y simultáneamente, sin que se afec</w:t>
-      </w:r>
-      <w:r>
-        <w:rPr>
-          <w:rFonts w:ascii="Times New Roman" w:hAnsi="Times New Roman" w:cs="Times New Roman"/>
-          <w:color w:val="000000"/>
-        </w:rPr>
-        <w:t>te el tiempo de respuesta.</w:t>
+        <w:t>Garantizar la confiabilidad, la seguridad y el desempeño del sistema informático a los diferentes usuarios. En este sentido la información almacenada o registros realizados podrán ser consultados y actualizados permanente y simultáneamente, sin que se afecte el tiempo de respuesta.</w:t>
       </w:r>
     </w:p>
     <w:p>
@@ -38745,13 +37121,7 @@
         <w:rPr>
           <w:rFonts w:ascii="Times New Roman" w:hAnsi="Times New Roman" w:cs="Times New Roman"/>
         </w:rPr>
-        <w:t>Roles: El acceso a la información también puede controlarse a</w:t>
-      </w:r>
-      <w:r>
-        <w:rPr>
-          <w:rFonts w:ascii="Times New Roman" w:hAnsi="Times New Roman" w:cs="Times New Roman"/>
-        </w:rPr>
-        <w:t xml:space="preserve"> través de la función o rol del usuario que requiere dicho acceso de acuerdo con los usuarios identificados, los cuales se pueden agrupar en: </w:t>
+        <w:t xml:space="preserve">Roles: El acceso a la información también puede controlarse a través de la función o rol del usuario que requiere dicho acceso de acuerdo con los usuarios identificados, los cuales se pueden agrupar en: </w:t>
       </w:r>
     </w:p>
     <w:p>
@@ -38845,13 +37215,7 @@
         <w:rPr>
           <w:rFonts w:ascii="Times New Roman" w:hAnsi="Times New Roman" w:cs="Times New Roman"/>
         </w:rPr>
-        <w:t>- Rol Institución (Ins</w:t>
-      </w:r>
-      <w:r>
-        <w:rPr>
-          <w:rFonts w:ascii="Times New Roman" w:hAnsi="Times New Roman" w:cs="Times New Roman"/>
-        </w:rPr>
-        <w:t xml:space="preserve">tituciones de Formación) </w:t>
+        <w:t xml:space="preserve">- Rol Institución (Instituciones de Formación) </w:t>
       </w:r>
     </w:p>
     <w:p>
@@ -38928,13 +37292,7 @@
         <w:rPr>
           <w:rFonts w:ascii="Times New Roman" w:hAnsi="Times New Roman" w:cs="Times New Roman"/>
         </w:rPr>
-        <w:t>Integridad</w:t>
-      </w:r>
-      <w:r>
-        <w:rPr>
-          <w:rFonts w:ascii="Times New Roman" w:hAnsi="Times New Roman" w:cs="Times New Roman"/>
-        </w:rPr>
-        <w:t>: El modelo de seguridad debe estar presente en cada una de las capas del sistema, garantizando el acceso autorizado a la información. No deben existir “puertas traseras” que permitan el manejo de información fuera del flujo lógico del sistema.</w:t>
+        <w:t>Integridad: El modelo de seguridad debe estar presente en cada una de las capas del sistema, garantizando el acceso autorizado a la información. No deben existir “puertas traseras” que permitan el manejo de información fuera del flujo lógico del sistema.</w:t>
       </w:r>
     </w:p>
     <w:p>
@@ -39151,14 +37509,7 @@
           <w:rFonts w:ascii="Times New Roman" w:hAnsi="Times New Roman" w:cs="Times New Roman"/>
           <w:color w:val="000000"/>
         </w:rPr>
-        <w:t>Tolerancia a fallos: el sistema deberá mantener el nivel especificado de rendimi</w:t>
-      </w:r>
-      <w:r>
-        <w:rPr>
-          <w:rFonts w:ascii="Times New Roman" w:hAnsi="Times New Roman" w:cs="Times New Roman"/>
-          <w:color w:val="000000"/>
-        </w:rPr>
-        <w:t xml:space="preserve">ento en casos de fallos del software. </w:t>
+        <w:t xml:space="preserve">Tolerancia a fallos: el sistema deberá mantener el nivel especificado de rendimiento en casos de fallos del software. </w:t>
       </w:r>
     </w:p>
     <w:p>
@@ -39188,14 +37539,7 @@
           <w:rFonts w:ascii="Times New Roman" w:hAnsi="Times New Roman" w:cs="Times New Roman"/>
           <w:color w:val="000000"/>
         </w:rPr>
-        <w:t>Capacidad de recuperación: se debe considerar como parte del diseño la capacidad para restablecer el nivel de rendimiento y de recuperación de datos afectados directamente en el caso de un fallo. Se deben incluir el d</w:t>
-      </w:r>
-      <w:r>
-        <w:rPr>
-          <w:rFonts w:ascii="Times New Roman" w:hAnsi="Times New Roman" w:cs="Times New Roman"/>
-          <w:color w:val="000000"/>
-        </w:rPr>
-        <w:t xml:space="preserve">iseño de eventos de recuperación como parte de las pruebas diseñadas y que formarán parte de la aceptación del producto. </w:t>
+        <w:t xml:space="preserve">Capacidad de recuperación: se debe considerar como parte del diseño la capacidad para restablecer el nivel de rendimiento y de recuperación de datos afectados directamente en el caso de un fallo. Se deben incluir el diseño de eventos de recuperación como parte de las pruebas diseñadas y que formarán parte de la aceptación del producto. </w:t>
       </w:r>
     </w:p>
     <w:p>
@@ -39225,14 +37569,7 @@
           <w:rFonts w:ascii="Times New Roman" w:hAnsi="Times New Roman" w:cs="Times New Roman"/>
           <w:color w:val="000000"/>
         </w:rPr>
-        <w:t>Adherencia a normas: debe presentar directa coherencia con la aplicación de la normatividad establecida, teniendo en cuenta la flexibi</w:t>
-      </w:r>
-      <w:r>
-        <w:rPr>
-          <w:rFonts w:ascii="Times New Roman" w:hAnsi="Times New Roman" w:cs="Times New Roman"/>
-          <w:color w:val="000000"/>
-        </w:rPr>
-        <w:t xml:space="preserve">lidad que debe tener el sistema para el cambio de variables importantes que puedan ser ajustadas en el tiempo y que no impliquen cambios estructurales o de ajuste al código de la aplicación desarrollada. </w:t>
+        <w:t xml:space="preserve">Adherencia a normas: debe presentar directa coherencia con la aplicación de la normatividad establecida, teniendo en cuenta la flexibilidad que debe tener el sistema para el cambio de variables importantes que puedan ser ajustadas en el tiempo y que no impliquen cambios estructurales o de ajuste al código de la aplicación desarrollada. </w:t>
       </w:r>
     </w:p>
     <w:p>
@@ -39258,14 +37595,7 @@
           <w:rFonts w:ascii="Times New Roman" w:hAnsi="Times New Roman" w:cs="Times New Roman"/>
           <w:color w:val="000000"/>
         </w:rPr>
-        <w:t>Minimizar Fallos: para minimizar la existencia futu</w:t>
-      </w:r>
-      <w:r>
-        <w:rPr>
-          <w:rFonts w:ascii="Times New Roman" w:hAnsi="Times New Roman" w:cs="Times New Roman"/>
-          <w:color w:val="000000"/>
-        </w:rPr>
-        <w:t>ra de fallos del sistema que impidan garantizar una correcta fiabilidad del sistema, se deben identificar claramente la planeación y ejecución de estrategias que permitan la prevención de fallos</w:t>
+        <w:t>Minimizar Fallos: para minimizar la existencia futura de fallos del sistema que impidan garantizar una correcta fiabilidad del sistema, se deben identificar claramente la planeación y ejecución de estrategias que permitan la prevención de fallos</w:t>
       </w:r>
     </w:p>
     <w:p>
@@ -39360,14 +37690,7 @@
           <w:rFonts w:ascii="Times New Roman" w:hAnsi="Times New Roman" w:cs="Times New Roman"/>
           <w:color w:val="000000"/>
         </w:rPr>
-        <w:t>La disponibilidad del sistema debe ser continua con un nivel de servicio para los usuarios de 7 días por 24 horas, garantizando un esquema adecuado que permita la posible falla en cualquiera de sus componentes, contar con una contingencia, generación de al</w:t>
-      </w:r>
-      <w:r>
-        <w:rPr>
-          <w:rFonts w:ascii="Times New Roman" w:hAnsi="Times New Roman" w:cs="Times New Roman"/>
-          <w:color w:val="000000"/>
-        </w:rPr>
-        <w:t>armas.</w:t>
+        <w:t>La disponibilidad del sistema debe ser continua con un nivel de servicio para los usuarios de 7 días por 24 horas, garantizando un esquema adecuado que permita la posible falla en cualquiera de sus componentes, contar con una contingencia, generación de alarmas.</w:t>
       </w:r>
     </w:p>
     <w:p>
@@ -39396,13 +37719,7 @@
         <w:rPr>
           <w:rFonts w:ascii="Times New Roman" w:hAnsi="Times New Roman" w:cs="Times New Roman"/>
         </w:rPr>
-        <w:t>El sistema debe soportar una operación en alta disponibilidad, de acuerdo con la arquitectura planteada en este documento, no debe presentar ningún punto de fallo, es decir, debe estar provisto de mecanismos o componentes que aseguren la continuidad</w:t>
-      </w:r>
-      <w:r>
-        <w:rPr>
-          <w:rFonts w:ascii="Times New Roman" w:hAnsi="Times New Roman" w:cs="Times New Roman"/>
-        </w:rPr>
-        <w:t xml:space="preserve"> del servicio y que se integren a servicios de capa media espejo, procesamiento distribuido y almacenamiento en múltiples servidores.</w:t>
+        <w:t>El sistema debe soportar una operación en alta disponibilidad, de acuerdo con la arquitectura planteada en este documento, no debe presentar ningún punto de fallo, es decir, debe estar provisto de mecanismos o componentes que aseguren la continuidad del servicio y que se integren a servicios de capa media espejo, procesamiento distribuido y almacenamiento en múltiples servidores.</w:t>
       </w:r>
     </w:p>
     <w:p>
@@ -39640,13 +37957,7 @@
         <w:rPr>
           <w:rFonts w:ascii="Times New Roman" w:hAnsi="Times New Roman" w:cs="Times New Roman"/>
         </w:rPr>
-        <w:t>El sistema diseñado y sus componentes deben ser portables en plataformas GNU/Linux y Windows, con máquinas que presentan arquitecturas de 64 bits, las plataformas conexas no deberán utilizar componentes propietarios o que carezcan de sostenibilidad y evolu</w:t>
-      </w:r>
-      <w:r>
-        <w:rPr>
-          <w:rFonts w:ascii="Times New Roman" w:hAnsi="Times New Roman" w:cs="Times New Roman"/>
-        </w:rPr>
-        <w:t xml:space="preserve">ción tecnológica. </w:t>
+        <w:t xml:space="preserve">El sistema diseñado y sus componentes deben ser portables en plataformas GNU/Linux y Windows, con máquinas que presentan arquitecturas de 64 bits, las plataformas conexas no deberán utilizar componentes propietarios o que carezcan de sostenibilidad y evolución tecnológica. </w:t>
       </w:r>
     </w:p>
     <w:p>
@@ -39746,13 +38057,8 @@
   </w:p>
   <w:p>
     <w:r>
-      <w:t xml:space="preserve">Estándar IEEE-830 </w:t>
+      <w:t>Estándar IEEE-830 para  ERS</w:t>
     </w:r>
-    <w:proofErr w:type="gramStart"/>
-    <w:r>
-      <w:t>para  ERS</w:t>
-    </w:r>
-    <w:proofErr w:type="gramEnd"/>
   </w:p>
 </w:hdr>
 </file>

</xml_diff>